<commit_message>
Countries of citizenship cleanup - limit to 2
</commit_message>
<xml_diff>
--- a/docassemble/USCISApplications/data/templates/TPS_legal_screener.docx
+++ b/docassemble/USCISApplications/data/templates/TPS_legal_screener.docx
@@ -1,6 +1,6 @@
 
 <file path=word/document.xml><?xml version="1.0" encoding="utf-8"?>
-<w:document xmlns:wpc="http://schemas.microsoft.com/office/word/2010/wordprocessingCanvas" xmlns:cx="http://schemas.microsoft.com/office/drawing/2014/chartex" xmlns:cx1="http://schemas.microsoft.com/office/drawing/2015/9/8/chartex" xmlns:cx2="http://schemas.microsoft.com/office/drawing/2015/10/21/chartex" xmlns:cx3="http://schemas.microsoft.com/office/drawing/2016/5/9/chartex" xmlns:cx4="http://schemas.microsoft.com/office/drawing/2016/5/10/chartex" xmlns:cx5="http://schemas.microsoft.com/office/drawing/2016/5/11/chartex" xmlns:cx6="http://schemas.microsoft.com/office/drawing/2016/5/12/chartex" xmlns:cx7="http://schemas.microsoft.com/office/drawing/2016/5/13/chartex" xmlns:cx8="http://schemas.microsoft.com/office/drawing/2016/5/14/chartex" xmlns:mc="http://schemas.openxmlformats.org/markup-compatibility/2006" xmlns:aink="http://schemas.microsoft.com/office/drawing/2016/ink" xmlns:am3d="http://schemas.microsoft.com/office/drawing/2017/model3d" xmlns:o="urn:schemas-microsoft-com:office:office" xmlns:oel="http://schemas.microsoft.com/office/2019/extlst" xmlns:r="http://schemas.openxmlformats.org/officeDocument/2006/relationships" xmlns:m="http://schemas.openxmlformats.org/officeDocument/2006/math" xmlns:v="urn:schemas-microsoft-com:vml" xmlns:wp14="http://schemas.microsoft.com/office/word/2010/wordprocessingDrawing" xmlns:wp="http://schemas.openxmlformats.org/drawingml/2006/wordprocessingDrawing" xmlns:w10="urn:schemas-microsoft-com:office:word" xmlns:w="http://schemas.openxmlformats.org/wordprocessingml/2006/main" xmlns:w14="http://schemas.microsoft.com/office/word/2010/wordml" xmlns:w15="http://schemas.microsoft.com/office/word/2012/wordml" xmlns:w16cex="http://schemas.microsoft.com/office/word/2018/wordml/cex" xmlns:w16cid="http://schemas.microsoft.com/office/word/2016/wordml/cid" xmlns:w16="http://schemas.microsoft.com/office/word/2018/wordml" xmlns:w16du="http://schemas.microsoft.com/office/word/2023/wordml/word16du" xmlns:w16sdtdh="http://schemas.microsoft.com/office/word/2020/wordml/sdtdatahash" xmlns:w16se="http://schemas.microsoft.com/office/word/2015/wordml/symex" xmlns:wpg="http://schemas.microsoft.com/office/word/2010/wordprocessingGroup" xmlns:wpi="http://schemas.microsoft.com/office/word/2010/wordprocessingInk" xmlns:wne="http://schemas.microsoft.com/office/word/2006/wordml" xmlns:wps="http://schemas.microsoft.com/office/word/2010/wordprocessingShape" mc:Ignorable="w14 w15 w16se w16cid w16 w16cex w16sdtdh w16du wp14">
+<w:document xmlns:wpc="http://schemas.microsoft.com/office/word/2010/wordprocessingCanvas" xmlns:cx="http://schemas.microsoft.com/office/drawing/2014/chartex" xmlns:cx1="http://schemas.microsoft.com/office/drawing/2015/9/8/chartex" xmlns:mc="http://schemas.openxmlformats.org/markup-compatibility/2006" xmlns:o="urn:schemas-microsoft-com:office:office" xmlns:r="http://schemas.openxmlformats.org/officeDocument/2006/relationships" xmlns:m="http://schemas.openxmlformats.org/officeDocument/2006/math" xmlns:v="urn:schemas-microsoft-com:vml" xmlns:wp14="http://schemas.microsoft.com/office/word/2010/wordprocessingDrawing" xmlns:wp="http://schemas.openxmlformats.org/drawingml/2006/wordprocessingDrawing" xmlns:w10="urn:schemas-microsoft-com:office:word" xmlns:w="http://schemas.openxmlformats.org/wordprocessingml/2006/main" xmlns:w14="http://schemas.microsoft.com/office/word/2010/wordml" xmlns:w15="http://schemas.microsoft.com/office/word/2012/wordml" xmlns:w16se="http://schemas.microsoft.com/office/word/2015/wordml/symex" xmlns:wpg="http://schemas.microsoft.com/office/word/2010/wordprocessingGroup" xmlns:wpi="http://schemas.microsoft.com/office/word/2010/wordprocessingInk" xmlns:wne="http://schemas.microsoft.com/office/word/2006/wordml" xmlns:wps="http://schemas.microsoft.com/office/word/2010/wordprocessingShape" mc:Ignorable="w14 w15 w16se wp14">
   <w:body>
     <w:p>
       <w:pPr>
@@ -16,16 +16,7 @@
           <w:b/>
           <w:bCs/>
         </w:rPr>
-        <w:t>Applicant’s Full Legal Name</w:t>
-      </w:r>
-      <w:proofErr w:type="gramStart"/>
-      <w:r>
-        <w:rPr>
-          <w:rFonts w:eastAsia="Arial" w:cstheme="minorHAnsi"/>
-          <w:b/>
-          <w:bCs/>
-        </w:rPr>
-        <w:t xml:space="preserve">: </w:t>
+        <w:t xml:space="preserve">Applicant’s Full Legal Name: </w:t>
       </w:r>
       <w:r>
         <w:rPr>
@@ -44,7 +35,7 @@
         </w:rPr>
         <w:t>{</w:t>
       </w:r>
-      <w:proofErr w:type="gramEnd"/>
+      <w:proofErr w:type="gramStart"/>
       <w:r>
         <w:rPr>
           <w:rFonts w:eastAsia="Arial" w:cstheme="minorHAnsi"/>
@@ -52,7 +43,17 @@
           <w:bCs/>
           <w:u w:val="single"/>
         </w:rPr>
-        <w:t>{ users[</w:t>
+        <w:t>{ users</w:t>
+      </w:r>
+      <w:proofErr w:type="gramEnd"/>
+      <w:r>
+        <w:rPr>
+          <w:rFonts w:eastAsia="Arial" w:cstheme="minorHAnsi"/>
+          <w:b/>
+          <w:bCs/>
+          <w:u w:val="single"/>
+        </w:rPr>
+        <w:t>[</w:t>
       </w:r>
       <w:proofErr w:type="spellStart"/>
       <w:r>
@@ -154,7 +155,7 @@
               </wp:anchor>
             </w:drawing>
           </mc:Choice>
-          <mc:Fallback>
+          <mc:Fallback xmlns:w16sdtdh="http://schemas.microsoft.com/office/word/2020/wordml/sdtdatahash" xmlns:w16du="http://schemas.microsoft.com/office/word/2023/wordml/word16du" xmlns:w16="http://schemas.microsoft.com/office/word/2018/wordml" xmlns:w16cid="http://schemas.microsoft.com/office/word/2016/wordml/cid" xmlns:w16cex="http://schemas.microsoft.com/office/word/2018/wordml/cex" xmlns:oel="http://schemas.microsoft.com/office/2019/extlst" xmlns:am3d="http://schemas.microsoft.com/office/drawing/2017/model3d" xmlns:aink="http://schemas.microsoft.com/office/drawing/2016/ink" xmlns:cx8="http://schemas.microsoft.com/office/drawing/2016/5/14/chartex" xmlns:cx7="http://schemas.microsoft.com/office/drawing/2016/5/13/chartex" xmlns:cx6="http://schemas.microsoft.com/office/drawing/2016/5/12/chartex" xmlns:cx5="http://schemas.microsoft.com/office/drawing/2016/5/11/chartex" xmlns:cx4="http://schemas.microsoft.com/office/drawing/2016/5/10/chartex" xmlns:cx3="http://schemas.microsoft.com/office/drawing/2016/5/9/chartex" xmlns:cx2="http://schemas.microsoft.com/office/drawing/2015/10/21/chartex">
             <w:pict>
               <v:rect w14:anchorId="3BA0CBEC" id="Rectangle 327393054" o:spid="_x0000_s1026" style="position:absolute;margin-left:0;margin-top:18.5pt;width:552pt;height:208.5pt;z-index:251658240;visibility:visible;mso-wrap-style:square;mso-height-percent:0;mso-wrap-distance-left:9pt;mso-wrap-distance-top:0;mso-wrap-distance-right:9pt;mso-wrap-distance-bottom:0;mso-position-horizontal:center;mso-position-horizontal-relative:margin;mso-position-vertical:absolute;mso-position-vertical-relative:text;mso-height-percent:0;mso-height-relative:margin;v-text-anchor:middle" o:gfxdata="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" filled="f" strokecolor="red" strokeweight="1pt">
                 <w10:wrap anchorx="margin"/>
@@ -171,14 +172,22 @@
         </w:rPr>
         <w:t xml:space="preserve">Name of Reviewer: </w:t>
       </w:r>
-      <w:proofErr w:type="gramStart"/>
       <w:r>
         <w:rPr>
           <w:rFonts w:eastAsia="Arial" w:cstheme="minorHAnsi"/>
           <w:b/>
           <w:bCs/>
         </w:rPr>
-        <w:t>{{ preparer</w:t>
+        <w:t>{</w:t>
+      </w:r>
+      <w:proofErr w:type="gramStart"/>
+      <w:r>
+        <w:rPr>
+          <w:rFonts w:eastAsia="Arial" w:cstheme="minorHAnsi"/>
+          <w:b/>
+          <w:bCs/>
+        </w:rPr>
+        <w:t>{ preparer</w:t>
       </w:r>
       <w:proofErr w:type="gramEnd"/>
       <w:r>
@@ -253,14 +262,22 @@
         <w:br/>
         <w:t xml:space="preserve">Supervisor Name: </w:t>
       </w:r>
-      <w:proofErr w:type="gramStart"/>
       <w:r>
         <w:rPr>
           <w:rFonts w:eastAsia="Arial" w:cstheme="minorHAnsi"/>
           <w:b/>
           <w:bCs/>
         </w:rPr>
-        <w:t xml:space="preserve">{{ </w:t>
+        <w:t>{</w:t>
+      </w:r>
+      <w:proofErr w:type="gramStart"/>
+      <w:r>
+        <w:rPr>
+          <w:rFonts w:eastAsia="Arial" w:cstheme="minorHAnsi"/>
+          <w:b/>
+          <w:bCs/>
+        </w:rPr>
+        <w:t xml:space="preserve">{ </w:t>
       </w:r>
       <w:proofErr w:type="spellStart"/>
       <w:r>
@@ -451,19 +468,8 @@
           <w:iCs/>
           <w:color w:val="000000" w:themeColor="text1"/>
         </w:rPr>
-        <w:t xml:space="preserve">Prepare TPS application </w:t>
-      </w:r>
-      <w:proofErr w:type="gramStart"/>
-      <w:r>
-        <w:rPr>
-          <w:rFonts w:eastAsia="Arial" w:cstheme="minorHAnsi"/>
-          <w:i/>
-          <w:iCs/>
-          <w:color w:val="000000" w:themeColor="text1"/>
-        </w:rPr>
-        <w:t>packet</w:t>
-      </w:r>
-      <w:proofErr w:type="gramEnd"/>
+        <w:t>Prepare TPS application packet</w:t>
+      </w:r>
       <w:r>
         <w:rPr>
           <w:rFonts w:eastAsia="Arial" w:cstheme="minorHAnsi"/>
@@ -496,21 +502,12 @@
           <w:color w:val="000000" w:themeColor="text1"/>
         </w:rPr>
       </w:pPr>
-      <w:proofErr w:type="gramStart"/>
       <w:r>
         <w:rPr>
           <w:rFonts w:eastAsia="Arial" w:cstheme="minorHAnsi"/>
           <w:color w:val="000000" w:themeColor="text1"/>
         </w:rPr>
-        <w:t>[ ]</w:t>
-      </w:r>
-      <w:proofErr w:type="gramEnd"/>
-      <w:r>
-        <w:rPr>
-          <w:rFonts w:eastAsia="Arial" w:cstheme="minorHAnsi"/>
-          <w:color w:val="000000" w:themeColor="text1"/>
-        </w:rPr>
-        <w:t xml:space="preserve"> Applicant eligible – </w:t>
+        <w:t xml:space="preserve">[ ] Applicant eligible – </w:t>
       </w:r>
       <w:r>
         <w:rPr>
@@ -626,7 +623,6 @@
         <w:t>i</w:t>
       </w:r>
       <w:proofErr w:type="spellEnd"/>
-      <w:proofErr w:type="gramStart"/>
       <w:r>
         <w:rPr>
           <w:rFonts w:eastAsia="Arial" w:cstheme="minorHAnsi"/>
@@ -640,15 +636,7 @@
           <w:rFonts w:eastAsia="Arial" w:cstheme="minorHAnsi"/>
           <w:color w:val="000000" w:themeColor="text1"/>
         </w:rPr>
-        <w:t>addenda</w:t>
-      </w:r>
-      <w:proofErr w:type="gramEnd"/>
-      <w:r>
-        <w:rPr>
-          <w:rFonts w:eastAsia="Arial" w:cstheme="minorHAnsi"/>
-          <w:color w:val="000000" w:themeColor="text1"/>
-        </w:rPr>
-        <w:t>.true_values</w:t>
+        <w:t>addenda.true_values</w:t>
       </w:r>
       <w:proofErr w:type="spellEnd"/>
       <w:r>
@@ -679,21 +667,12 @@
           <w:color w:val="000000" w:themeColor="text1"/>
         </w:rPr>
       </w:pPr>
-      <w:proofErr w:type="gramStart"/>
       <w:r>
         <w:rPr>
           <w:rFonts w:eastAsia="Arial" w:cstheme="minorHAnsi"/>
           <w:color w:val="000000" w:themeColor="text1"/>
         </w:rPr>
-        <w:t>{{ addendum</w:t>
-      </w:r>
-      <w:proofErr w:type="gramEnd"/>
-      <w:r>
-        <w:rPr>
-          <w:rFonts w:eastAsia="Arial" w:cstheme="minorHAnsi"/>
-          <w:color w:val="000000" w:themeColor="text1"/>
-        </w:rPr>
-        <w:t xml:space="preserve"> }}</w:t>
+        <w:t>{{ addendum }}</w:t>
       </w:r>
     </w:p>
     <w:p>
@@ -910,80 +889,58 @@
           <w:iCs/>
           <w:color w:val="000000" w:themeColor="text1"/>
         </w:rPr>
-        <w:t xml:space="preserve">Provide applicant with referral list and explain why they cannot be seen today. Ensure applicant takes folder with this screener to check out </w:t>
-      </w:r>
-      <w:proofErr w:type="gramStart"/>
-      <w:r>
+        <w:t>Provide applicant with referral list and explain why they cannot be seen today. Ensure applicant takes folder with this screener to check out station</w:t>
+      </w:r>
+    </w:p>
+    <w:p>
+      <w:pPr>
+        <w:spacing w:after="0" w:line="240" w:lineRule="auto"/>
+        <w:rPr>
+          <w:rFonts w:eastAsia="Arial" w:cstheme="minorHAnsi"/>
+          <w:color w:val="000000" w:themeColor="text1"/>
+        </w:rPr>
+      </w:pPr>
+      <w:r>
+        <w:rPr>
+          <w:rFonts w:eastAsia="Arial" w:cstheme="minorHAnsi"/>
+          <w:color w:val="000000" w:themeColor="text1"/>
+        </w:rPr>
+        <w:t>{% else %}</w:t>
+      </w:r>
+    </w:p>
+    <w:p>
+      <w:pPr>
+        <w:spacing w:after="0" w:line="240" w:lineRule="auto"/>
         <w:rPr>
           <w:rFonts w:eastAsia="Arial" w:cstheme="minorHAnsi"/>
           <w:i/>
           <w:iCs/>
           <w:color w:val="000000" w:themeColor="text1"/>
         </w:rPr>
-        <w:t>station</w:t>
-      </w:r>
-      <w:proofErr w:type="gramEnd"/>
-    </w:p>
-    <w:p>
-      <w:pPr>
-        <w:spacing w:after="0" w:line="240" w:lineRule="auto"/>
-        <w:rPr>
-          <w:rFonts w:eastAsia="Arial" w:cstheme="minorHAnsi"/>
+      </w:pPr>
+      <w:r>
+        <w:rPr>
+          <w:rFonts w:ascii="Segoe UI Symbol" w:eastAsia="Arial" w:hAnsi="Segoe UI Symbol" w:cs="Segoe UI Symbol"/>
           <w:color w:val="000000" w:themeColor="text1"/>
         </w:rPr>
-      </w:pPr>
+        <w:t>☐</w:t>
+      </w:r>
       <w:r>
         <w:rPr>
           <w:rFonts w:eastAsia="Arial" w:cstheme="minorHAnsi"/>
           <w:color w:val="000000" w:themeColor="text1"/>
         </w:rPr>
-        <w:t>{% else %}</w:t>
-      </w:r>
-    </w:p>
-    <w:p>
-      <w:pPr>
-        <w:spacing w:after="0" w:line="240" w:lineRule="auto"/>
+        <w:t xml:space="preserve"> Referred out – </w:t>
+      </w:r>
+      <w:r>
         <w:rPr>
           <w:rFonts w:eastAsia="Arial" w:cstheme="minorHAnsi"/>
           <w:i/>
           <w:iCs/>
           <w:color w:val="000000" w:themeColor="text1"/>
         </w:rPr>
-      </w:pPr>
-      <w:r>
-        <w:rPr>
-          <w:rFonts w:ascii="Segoe UI Symbol" w:eastAsia="Arial" w:hAnsi="Segoe UI Symbol" w:cs="Segoe UI Symbol"/>
-          <w:color w:val="000000" w:themeColor="text1"/>
-        </w:rPr>
-        <w:t>☐</w:t>
-      </w:r>
-      <w:r>
-        <w:rPr>
-          <w:rFonts w:eastAsia="Arial" w:cstheme="minorHAnsi"/>
-          <w:color w:val="000000" w:themeColor="text1"/>
-        </w:rPr>
-        <w:t xml:space="preserve"> Referred out – </w:t>
-      </w:r>
-      <w:r>
-        <w:rPr>
-          <w:rFonts w:eastAsia="Arial" w:cstheme="minorHAnsi"/>
-          <w:i/>
-          <w:iCs/>
-          <w:color w:val="000000" w:themeColor="text1"/>
-        </w:rPr>
-        <w:t xml:space="preserve">Provide applicant with referral list and explain why they cannot be seen today. Ensure applicant takes folder with this screener to check out </w:t>
-      </w:r>
-      <w:proofErr w:type="gramStart"/>
-      <w:r>
-        <w:rPr>
-          <w:rFonts w:eastAsia="Arial" w:cstheme="minorHAnsi"/>
-          <w:i/>
-          <w:iCs/>
-          <w:color w:val="000000" w:themeColor="text1"/>
-        </w:rPr>
-        <w:t>station</w:t>
-      </w:r>
-      <w:proofErr w:type="gramEnd"/>
+        <w:t>Provide applicant with referral list and explain why they cannot be seen today. Ensure applicant takes folder with this screener to check out station</w:t>
+      </w:r>
     </w:p>
     <w:p>
       <w:pPr>
@@ -1045,7 +1002,6 @@
                 <w:color w:val="000000" w:themeColor="text1"/>
               </w:rPr>
             </w:pPr>
-            <w:proofErr w:type="gramStart"/>
             <w:r>
               <w:rPr>
                 <w:rFonts w:eastAsia="Arial" w:cstheme="minorHAnsi"/>
@@ -1059,15 +1015,7 @@
                 <w:rFonts w:eastAsia="Arial" w:cstheme="minorHAnsi"/>
                 <w:color w:val="000000" w:themeColor="text1"/>
               </w:rPr>
-              <w:t>supervisor</w:t>
-            </w:r>
-            <w:proofErr w:type="gramEnd"/>
-            <w:r>
-              <w:rPr>
-                <w:rFonts w:eastAsia="Arial" w:cstheme="minorHAnsi"/>
-                <w:color w:val="000000" w:themeColor="text1"/>
-              </w:rPr>
-              <w:t>_notes</w:t>
+              <w:t>supervisor_notes</w:t>
             </w:r>
             <w:proofErr w:type="spellEnd"/>
             <w:r>
@@ -1273,7 +1221,6 @@
                 <w:color w:val="000000" w:themeColor="text1"/>
               </w:rPr>
             </w:pPr>
-            <w:proofErr w:type="gramStart"/>
             <w:r>
               <w:rPr>
                 <w:rFonts w:eastAsia="Arial" w:cstheme="minorHAnsi"/>
@@ -1292,7 +1239,6 @@
               <w:t>yesno</w:t>
             </w:r>
             <w:proofErr w:type="spellEnd"/>
-            <w:proofErr w:type="gramEnd"/>
             <w:r>
               <w:rPr>
                 <w:rFonts w:eastAsia="Arial" w:cstheme="minorHAnsi"/>
@@ -1361,7 +1307,6 @@
               <w:t>i</w:t>
             </w:r>
             <w:proofErr w:type="spellEnd"/>
-            <w:proofErr w:type="gramStart"/>
             <w:r>
               <w:rPr>
                 <w:rFonts w:eastAsia="Arial" w:cstheme="minorHAnsi"/>
@@ -1375,15 +1320,7 @@
                 <w:rFonts w:eastAsia="Arial" w:cstheme="minorHAnsi"/>
                 <w:color w:val="000000" w:themeColor="text1"/>
               </w:rPr>
-              <w:t>country</w:t>
-            </w:r>
-            <w:proofErr w:type="gramEnd"/>
-            <w:r>
-              <w:rPr>
-                <w:rFonts w:eastAsia="Arial" w:cstheme="minorHAnsi"/>
-                <w:color w:val="000000" w:themeColor="text1"/>
-              </w:rPr>
-              <w:t>_of_birth</w:t>
+              <w:t>country_of_birth</w:t>
             </w:r>
             <w:proofErr w:type="spellEnd"/>
             <w:r>
@@ -1416,7 +1353,6 @@
               </w:rPr>
               <w:t xml:space="preserve">roof of birth country: </w:t>
             </w:r>
-            <w:proofErr w:type="gramStart"/>
             <w:r>
               <w:rPr>
                 <w:rFonts w:eastAsia="Arial" w:cstheme="minorHAnsi"/>
@@ -1434,17 +1370,7 @@
                 <w:bCs/>
                 <w:color w:val="000000" w:themeColor="text1"/>
               </w:rPr>
-              <w:t>comma</w:t>
-            </w:r>
-            <w:proofErr w:type="gramEnd"/>
-            <w:r>
-              <w:rPr>
-                <w:rFonts w:eastAsia="Arial" w:cstheme="minorHAnsi"/>
-                <w:b/>
-                <w:bCs/>
-                <w:color w:val="000000" w:themeColor="text1"/>
-              </w:rPr>
-              <w:t>_and_list</w:t>
+              <w:t>comma_and_list</w:t>
             </w:r>
             <w:proofErr w:type="spellEnd"/>
             <w:r>
@@ -1577,7 +1503,6 @@
               <w:t>i</w:t>
             </w:r>
             <w:proofErr w:type="spellEnd"/>
-            <w:proofErr w:type="gramStart"/>
             <w:r>
               <w:rPr>
                 <w:rFonts w:eastAsia="Arial" w:cstheme="minorHAnsi"/>
@@ -1593,16 +1518,7 @@
                 <w:iCs/>
                 <w:color w:val="000000" w:themeColor="text1"/>
               </w:rPr>
-              <w:t>proof_of_birthplace.all</w:t>
-            </w:r>
-            <w:proofErr w:type="gramEnd"/>
-            <w:r>
-              <w:rPr>
-                <w:rFonts w:eastAsia="Arial" w:cstheme="minorHAnsi"/>
-                <w:iCs/>
-                <w:color w:val="000000" w:themeColor="text1"/>
-              </w:rPr>
-              <w:t>_false</w:t>
+              <w:t>proof_of_birthplace.all_false</w:t>
             </w:r>
             <w:proofErr w:type="spellEnd"/>
             <w:r>
@@ -1715,19 +1631,8 @@
                 <w:iCs/>
                 <w:color w:val="000000" w:themeColor="text1"/>
               </w:rPr>
-              <w:t xml:space="preserve">Ask below </w:t>
-            </w:r>
-            <w:proofErr w:type="gramStart"/>
-            <w:r>
-              <w:rPr>
-                <w:rFonts w:eastAsia="Arial" w:cstheme="minorHAnsi"/>
-                <w:i/>
-                <w:iCs/>
-                <w:color w:val="000000" w:themeColor="text1"/>
-              </w:rPr>
-              <w:t>questions</w:t>
-            </w:r>
-            <w:proofErr w:type="gramEnd"/>
+              <w:t>Ask below questions</w:t>
+            </w:r>
           </w:p>
           <w:p>
             <w:pPr>
@@ -1749,7 +1654,6 @@
               </w:rPr>
               <w:t xml:space="preserve">What country were you born in? </w:t>
             </w:r>
-            <w:proofErr w:type="gramStart"/>
             <w:r>
               <w:rPr>
                 <w:rFonts w:eastAsia="Arial" w:cstheme="minorHAnsi"/>
@@ -1757,17 +1661,7 @@
                 <w:color w:val="000000" w:themeColor="text1"/>
                 <w:u w:val="single"/>
               </w:rPr>
-              <w:t>{{ users</w:t>
-            </w:r>
-            <w:proofErr w:type="gramEnd"/>
-            <w:r>
-              <w:rPr>
-                <w:rFonts w:eastAsia="Arial" w:cstheme="minorHAnsi"/>
-                <w:b/>
-                <w:color w:val="000000" w:themeColor="text1"/>
-                <w:u w:val="single"/>
-              </w:rPr>
-              <w:t>[</w:t>
+              <w:t>{{ users[</w:t>
             </w:r>
             <w:proofErr w:type="spellStart"/>
             <w:r>
@@ -1827,23 +1721,7 @@
                 <w:rFonts w:eastAsia="Arial" w:cstheme="minorHAnsi"/>
                 <w:color w:val="000000" w:themeColor="text1"/>
               </w:rPr>
-              <w:t xml:space="preserve">Are both of your </w:t>
-            </w:r>
-            <w:proofErr w:type="gramStart"/>
-            <w:r>
-              <w:rPr>
-                <w:rFonts w:eastAsia="Arial" w:cstheme="minorHAnsi"/>
-                <w:color w:val="000000" w:themeColor="text1"/>
-              </w:rPr>
-              <w:t>parents</w:t>
-            </w:r>
-            <w:proofErr w:type="gramEnd"/>
-            <w:r>
-              <w:rPr>
-                <w:rFonts w:eastAsia="Arial" w:cstheme="minorHAnsi"/>
-                <w:color w:val="000000" w:themeColor="text1"/>
-              </w:rPr>
-              <w:t xml:space="preserve"> Venezuelan nationals?</w:t>
+              <w:t>Are both of your parents Venezuelan nationals?</w:t>
             </w:r>
             <w:r>
               <w:rPr>
@@ -1852,7 +1730,6 @@
               </w:rPr>
               <w:t xml:space="preserve"> </w:t>
             </w:r>
-            <w:proofErr w:type="gramStart"/>
             <w:r>
               <w:rPr>
                 <w:rFonts w:eastAsia="Arial" w:cstheme="minorHAnsi"/>
@@ -1873,7 +1750,6 @@
               <w:t>yesno</w:t>
             </w:r>
             <w:proofErr w:type="spellEnd"/>
-            <w:proofErr w:type="gramEnd"/>
             <w:r>
               <w:rPr>
                 <w:rFonts w:eastAsia="Arial" w:cstheme="minorHAnsi"/>
@@ -1961,7 +1837,6 @@
               </w:rPr>
               <w:t xml:space="preserve">Do you have proof of your parents' birthplace? </w:t>
             </w:r>
-            <w:proofErr w:type="gramStart"/>
             <w:r>
               <w:rPr>
                 <w:rFonts w:eastAsia="Arial" w:cstheme="minorHAnsi"/>
@@ -1982,7 +1857,6 @@
               <w:t>yesno</w:t>
             </w:r>
             <w:proofErr w:type="spellEnd"/>
-            <w:proofErr w:type="gramEnd"/>
             <w:r>
               <w:rPr>
                 <w:rFonts w:eastAsia="Arial" w:cstheme="minorHAnsi"/>
@@ -2100,7 +1974,6 @@
                 <w:color w:val="000000" w:themeColor="text1"/>
               </w:rPr>
             </w:pPr>
-            <w:proofErr w:type="gramStart"/>
             <w:r>
               <w:rPr>
                 <w:rFonts w:eastAsia="Arial" w:cstheme="minorHAnsi"/>
@@ -2121,7 +1994,6 @@
               <w:t>yesno</w:t>
             </w:r>
             <w:proofErr w:type="spellEnd"/>
-            <w:proofErr w:type="gramEnd"/>
             <w:r>
               <w:rPr>
                 <w:rFonts w:eastAsia="Arial" w:cstheme="minorHAnsi"/>
@@ -2209,7 +2081,6 @@
                 <w:color w:val="000000" w:themeColor="text1"/>
               </w:rPr>
             </w:pPr>
-            <w:proofErr w:type="gramStart"/>
             <w:r>
               <w:rPr>
                 <w:rFonts w:eastAsia="Arial" w:cstheme="minorHAnsi"/>
@@ -2224,16 +2095,7 @@
                 <w:b/>
                 <w:color w:val="000000" w:themeColor="text1"/>
               </w:rPr>
-              <w:t>users</w:t>
-            </w:r>
-            <w:proofErr w:type="gramEnd"/>
-            <w:r>
-              <w:rPr>
-                <w:rFonts w:eastAsia="Arial" w:cstheme="minorHAnsi"/>
-                <w:b/>
-                <w:color w:val="000000" w:themeColor="text1"/>
-              </w:rPr>
-              <w:t>[</w:t>
+              <w:t>users[</w:t>
             </w:r>
             <w:proofErr w:type="spellStart"/>
             <w:r>
@@ -2333,25 +2195,14 @@
                 <w:color w:val="000000" w:themeColor="text1"/>
               </w:rPr>
             </w:pPr>
-            <w:proofErr w:type="gramStart"/>
-            <w:r>
-              <w:rPr>
-                <w:rFonts w:eastAsia="Arial" w:cstheme="minorHAnsi"/>
-                <w:b/>
-                <w:bCs/>
-                <w:color w:val="000000" w:themeColor="text1"/>
-              </w:rPr>
-              <w:t>{{ users</w:t>
-            </w:r>
-            <w:proofErr w:type="gramEnd"/>
-            <w:r>
-              <w:rPr>
-                <w:rFonts w:eastAsia="Arial" w:cstheme="minorHAnsi"/>
-                <w:b/>
-                <w:bCs/>
-                <w:color w:val="000000" w:themeColor="text1"/>
-              </w:rPr>
-              <w:t>[</w:t>
+            <w:r>
+              <w:rPr>
+                <w:rFonts w:eastAsia="Arial" w:cstheme="minorHAnsi"/>
+                <w:b/>
+                <w:bCs/>
+                <w:color w:val="000000" w:themeColor="text1"/>
+              </w:rPr>
+              <w:t>{{ users[</w:t>
             </w:r>
             <w:proofErr w:type="spellStart"/>
             <w:r>
@@ -2484,21 +2335,12 @@
               <w:t>i</w:t>
             </w:r>
             <w:proofErr w:type="spellEnd"/>
-            <w:proofErr w:type="gramStart"/>
-            <w:r>
-              <w:rPr>
-                <w:rFonts w:eastAsia="Arial" w:cstheme="minorHAnsi"/>
-                <w:color w:val="000000" w:themeColor="text1"/>
-              </w:rPr>
-              <w:t>].proof_last_entry_date_before_july_31_2023.any</w:t>
-            </w:r>
-            <w:proofErr w:type="gramEnd"/>
-            <w:r>
-              <w:rPr>
-                <w:rFonts w:eastAsia="Arial" w:cstheme="minorHAnsi"/>
-                <w:color w:val="000000" w:themeColor="text1"/>
-              </w:rPr>
-              <w:t>_true() %}</w:t>
+            <w:r>
+              <w:rPr>
+                <w:rFonts w:eastAsia="Arial" w:cstheme="minorHAnsi"/>
+                <w:color w:val="000000" w:themeColor="text1"/>
+              </w:rPr>
+              <w:t>].proof_last_entry_date_before_july_31_2023.any_true() %}</w:t>
             </w:r>
           </w:p>
           <w:p>
@@ -2567,21 +2409,8 @@
                 <w:sz w:val="22"/>
                 <w:szCs w:val="22"/>
               </w:rPr>
-              <w:t xml:space="preserve">applicant has proof &amp; continue to next </w:t>
-            </w:r>
-            <w:proofErr w:type="gramStart"/>
-            <w:r>
-              <w:rPr>
-                <w:rStyle w:val="normaltextrun"/>
-                <w:rFonts w:asciiTheme="minorHAnsi" w:hAnsiTheme="minorHAnsi" w:cstheme="minorHAnsi"/>
-                <w:i/>
-                <w:iCs/>
-                <w:sz w:val="22"/>
-                <w:szCs w:val="22"/>
-              </w:rPr>
-              <w:t>question</w:t>
-            </w:r>
-            <w:proofErr w:type="gramEnd"/>
+              <w:t>applicant has proof &amp; continue to next question</w:t>
+            </w:r>
           </w:p>
           <w:p>
             <w:pPr>
@@ -2606,7 +2435,6 @@
               </w:rPr>
               <w:tab/>
             </w:r>
-            <w:proofErr w:type="gramStart"/>
             <w:r>
               <w:rPr>
                 <w:rFonts w:asciiTheme="minorHAnsi" w:eastAsia="Arial" w:hAnsiTheme="minorHAnsi" w:cstheme="minorHAnsi"/>
@@ -2614,17 +2442,7 @@
                 <w:bCs/>
                 <w:color w:val="000000" w:themeColor="text1"/>
               </w:rPr>
-              <w:t>{{ users</w:t>
-            </w:r>
-            <w:proofErr w:type="gramEnd"/>
-            <w:r>
-              <w:rPr>
-                <w:rFonts w:asciiTheme="minorHAnsi" w:eastAsia="Arial" w:hAnsiTheme="minorHAnsi" w:cstheme="minorHAnsi"/>
-                <w:b/>
-                <w:bCs/>
-                <w:color w:val="000000" w:themeColor="text1"/>
-              </w:rPr>
-              <w:t>[</w:t>
+              <w:t>{{ users[</w:t>
             </w:r>
             <w:proofErr w:type="spellStart"/>
             <w:r>
@@ -2853,21 +2671,12 @@
               <w:t>i</w:t>
             </w:r>
             <w:proofErr w:type="spellEnd"/>
-            <w:proofErr w:type="gramStart"/>
-            <w:r>
-              <w:rPr>
-                <w:rFonts w:eastAsia="Arial" w:cstheme="minorHAnsi"/>
-                <w:color w:val="000000" w:themeColor="text1"/>
-              </w:rPr>
-              <w:t>].proof_last_entry_date_before_october_4_2023.any</w:t>
-            </w:r>
-            <w:proofErr w:type="gramEnd"/>
-            <w:r>
-              <w:rPr>
-                <w:rFonts w:eastAsia="Arial" w:cstheme="minorHAnsi"/>
-                <w:color w:val="000000" w:themeColor="text1"/>
-              </w:rPr>
-              <w:t>_true() %}</w:t>
+            <w:r>
+              <w:rPr>
+                <w:rFonts w:eastAsia="Arial" w:cstheme="minorHAnsi"/>
+                <w:color w:val="000000" w:themeColor="text1"/>
+              </w:rPr>
+              <w:t>].proof_last_entry_date_before_october_4_2023.any_true() %}</w:t>
             </w:r>
           </w:p>
           <w:p>
@@ -2879,25 +2688,14 @@
                 <w:color w:val="000000" w:themeColor="text1"/>
               </w:rPr>
             </w:pPr>
-            <w:proofErr w:type="gramStart"/>
-            <w:r>
-              <w:rPr>
-                <w:rFonts w:eastAsia="Arial" w:cstheme="minorHAnsi"/>
-                <w:b/>
-                <w:bCs/>
-                <w:color w:val="000000" w:themeColor="text1"/>
-              </w:rPr>
-              <w:t>{{ users</w:t>
-            </w:r>
-            <w:proofErr w:type="gramEnd"/>
-            <w:r>
-              <w:rPr>
-                <w:rFonts w:eastAsia="Arial" w:cstheme="minorHAnsi"/>
-                <w:b/>
-                <w:bCs/>
-                <w:color w:val="000000" w:themeColor="text1"/>
-              </w:rPr>
-              <w:t>[i].proof_last_entry_date_before_october_4_2023</w:t>
+            <w:r>
+              <w:rPr>
+                <w:rFonts w:eastAsia="Arial" w:cstheme="minorHAnsi"/>
+                <w:b/>
+                <w:bCs/>
+                <w:color w:val="000000" w:themeColor="text1"/>
+              </w:rPr>
+              <w:t>{{ users[i].proof_last_entry_date_before_october_4_2023</w:t>
             </w:r>
             <w:r>
               <w:rPr>
@@ -3028,7 +2826,6 @@
                 <w:b/>
               </w:rPr>
             </w:pPr>
-            <w:proofErr w:type="gramStart"/>
             <w:r>
               <w:rPr>
                 <w:rStyle w:val="normaltextrun"/>
@@ -3047,7 +2844,6 @@
               <w:t>yesno</w:t>
             </w:r>
             <w:proofErr w:type="spellEnd"/>
-            <w:proofErr w:type="gramEnd"/>
             <w:r>
               <w:rPr>
                 <w:rStyle w:val="normaltextrun"/>
@@ -3132,7 +2928,6 @@
               <w:t>i</w:t>
             </w:r>
             <w:proofErr w:type="spellEnd"/>
-            <w:proofErr w:type="gramStart"/>
             <w:r>
               <w:rPr>
                 <w:rStyle w:val="normaltextrun"/>
@@ -3146,15 +2941,7 @@
                 <w:rStyle w:val="normaltextrun"/>
                 <w:rFonts w:eastAsia="Times New Roman" w:cstheme="minorHAnsi"/>
               </w:rPr>
-              <w:t>has</w:t>
-            </w:r>
-            <w:proofErr w:type="gramEnd"/>
-            <w:r>
-              <w:rPr>
-                <w:rStyle w:val="normaltextrun"/>
-                <w:rFonts w:eastAsia="Times New Roman" w:cstheme="minorHAnsi"/>
-              </w:rPr>
-              <w:t>_children_applying_not_born_in_venezuela</w:t>
+              <w:t>has_children_applying_not_born_in_venezuela</w:t>
             </w:r>
             <w:proofErr w:type="spellEnd"/>
             <w:r>
@@ -3172,7 +2959,6 @@
                 <w:rFonts w:eastAsia="Times New Roman" w:cstheme="minorHAnsi"/>
               </w:rPr>
             </w:pPr>
-            <w:proofErr w:type="gramStart"/>
             <w:r>
               <w:rPr>
                 <w:rStyle w:val="normaltextrun"/>
@@ -3180,9 +2966,9 @@
                 <w:b/>
                 <w:bCs/>
               </w:rPr>
-              <w:t>{{ users</w:t>
-            </w:r>
-            <w:proofErr w:type="gramEnd"/>
+              <w:t>{{ users[</w:t>
+            </w:r>
+            <w:proofErr w:type="spellStart"/>
             <w:r>
               <w:rPr>
                 <w:rStyle w:val="normaltextrun"/>
@@ -3190,9 +2976,9 @@
                 <w:b/>
                 <w:bCs/>
               </w:rPr>
-              <w:t>[</w:t>
-            </w:r>
-            <w:proofErr w:type="spellStart"/>
+              <w:t>i</w:t>
+            </w:r>
+            <w:proofErr w:type="spellEnd"/>
             <w:r>
               <w:rPr>
                 <w:rStyle w:val="normaltextrun"/>
@@ -3200,9 +2986,9 @@
                 <w:b/>
                 <w:bCs/>
               </w:rPr>
-              <w:t>i</w:t>
-            </w:r>
-            <w:proofErr w:type="spellEnd"/>
+              <w:t>].</w:t>
+            </w:r>
+            <w:proofErr w:type="spellStart"/>
             <w:r>
               <w:rPr>
                 <w:rStyle w:val="normaltextrun"/>
@@ -3210,9 +2996,9 @@
                 <w:b/>
                 <w:bCs/>
               </w:rPr>
-              <w:t>].</w:t>
-            </w:r>
-            <w:proofErr w:type="spellStart"/>
+              <w:t>children_outside_of_venezuela</w:t>
+            </w:r>
+            <w:proofErr w:type="spellEnd"/>
             <w:r>
               <w:rPr>
                 <w:rStyle w:val="normaltextrun"/>
@@ -3220,24 +3006,30 @@
                 <w:b/>
                 <w:bCs/>
               </w:rPr>
-              <w:t>children_outside_of_venezuela</w:t>
-            </w:r>
-            <w:proofErr w:type="spellEnd"/>
+              <w:t xml:space="preserve"> }}</w:t>
+            </w:r>
             <w:r>
               <w:rPr>
                 <w:rStyle w:val="normaltextrun"/>
                 <w:rFonts w:eastAsia="Times New Roman" w:cstheme="minorHAnsi"/>
-                <w:b/>
-                <w:bCs/>
-              </w:rPr>
-              <w:t xml:space="preserve"> }}</w:t>
-            </w:r>
+              </w:rPr>
+              <w:t xml:space="preserve">{% </w:t>
+            </w:r>
+            <w:proofErr w:type="spellStart"/>
             <w:r>
               <w:rPr>
                 <w:rStyle w:val="normaltextrun"/>
                 <w:rFonts w:eastAsia="Times New Roman" w:cstheme="minorHAnsi"/>
               </w:rPr>
-              <w:t>{% endif %}</w:t>
+              <w:t>endif</w:t>
+            </w:r>
+            <w:proofErr w:type="spellEnd"/>
+            <w:r>
+              <w:rPr>
+                <w:rStyle w:val="normaltextrun"/>
+                <w:rFonts w:eastAsia="Times New Roman" w:cstheme="minorHAnsi"/>
+              </w:rPr>
+              <w:t xml:space="preserve"> %}</w:t>
             </w:r>
           </w:p>
         </w:tc>
@@ -3277,7 +3069,6 @@
                 <w:bCs/>
               </w:rPr>
             </w:pPr>
-            <w:proofErr w:type="gramStart"/>
             <w:r>
               <w:rPr>
                 <w:rStyle w:val="normaltextrun"/>
@@ -3285,17 +3076,7 @@
                 <w:b/>
                 <w:bCs/>
               </w:rPr>
-              <w:t>{{ users</w:t>
-            </w:r>
-            <w:proofErr w:type="gramEnd"/>
-            <w:r>
-              <w:rPr>
-                <w:rStyle w:val="normaltextrun"/>
-                <w:rFonts w:eastAsia="Times New Roman" w:cstheme="minorHAnsi"/>
-                <w:b/>
-                <w:bCs/>
-              </w:rPr>
-              <w:t>[</w:t>
+              <w:t>{{ users[</w:t>
             </w:r>
             <w:proofErr w:type="spellStart"/>
             <w:r>
@@ -3377,7 +3158,6 @@
                 <w:bCs/>
               </w:rPr>
             </w:pPr>
-            <w:proofErr w:type="gramStart"/>
             <w:r>
               <w:rPr>
                 <w:rStyle w:val="normaltextrun"/>
@@ -3385,17 +3165,7 @@
                 <w:b/>
                 <w:bCs/>
               </w:rPr>
-              <w:t>{{ users</w:t>
-            </w:r>
-            <w:proofErr w:type="gramEnd"/>
-            <w:r>
-              <w:rPr>
-                <w:rStyle w:val="normaltextrun"/>
-                <w:rFonts w:eastAsia="Times New Roman" w:cstheme="minorHAnsi"/>
-                <w:b/>
-                <w:bCs/>
-              </w:rPr>
-              <w:t>[</w:t>
+              <w:t>{{ users[</w:t>
             </w:r>
             <w:proofErr w:type="spellStart"/>
             <w:r>
@@ -3492,7 +3262,6 @@
               <w:t>i</w:t>
             </w:r>
             <w:proofErr w:type="spellEnd"/>
-            <w:proofErr w:type="gramStart"/>
             <w:r>
               <w:rPr>
                 <w:rFonts w:eastAsia="Arial" w:cstheme="minorHAnsi"/>
@@ -3508,16 +3277,7 @@
                 <w:b/>
                 <w:color w:val="000000" w:themeColor="text1"/>
               </w:rPr>
-              <w:t>who</w:t>
-            </w:r>
-            <w:proofErr w:type="gramEnd"/>
-            <w:r>
-              <w:rPr>
-                <w:rFonts w:eastAsia="Arial" w:cstheme="minorHAnsi"/>
-                <w:b/>
-                <w:color w:val="000000" w:themeColor="text1"/>
-              </w:rPr>
-              <w:t>_entered_with_user</w:t>
+              <w:t>who_entered_with_user</w:t>
             </w:r>
             <w:proofErr w:type="spellEnd"/>
             <w:r>
@@ -3537,7 +3297,6 @@
                 <w:color w:val="000000" w:themeColor="text1"/>
               </w:rPr>
             </w:pPr>
-            <w:proofErr w:type="gramStart"/>
             <w:r>
               <w:rPr>
                 <w:rFonts w:eastAsia="Arial" w:cstheme="minorHAnsi"/>
@@ -3556,7 +3315,6 @@
               <w:t>yesno</w:t>
             </w:r>
             <w:proofErr w:type="spellEnd"/>
-            <w:proofErr w:type="gramEnd"/>
             <w:r>
               <w:rPr>
                 <w:rFonts w:eastAsia="Arial" w:cstheme="minorHAnsi"/>
@@ -3609,25 +3367,14 @@
                 <w:color w:val="000000" w:themeColor="text1"/>
               </w:rPr>
             </w:pPr>
-            <w:proofErr w:type="gramStart"/>
-            <w:r>
-              <w:rPr>
-                <w:rFonts w:eastAsia="Arial" w:cstheme="minorHAnsi"/>
-                <w:b/>
-                <w:bCs/>
-                <w:color w:val="000000" w:themeColor="text1"/>
-              </w:rPr>
-              <w:t>{{ users</w:t>
-            </w:r>
-            <w:proofErr w:type="gramEnd"/>
-            <w:r>
-              <w:rPr>
-                <w:rFonts w:eastAsia="Arial" w:cstheme="minorHAnsi"/>
-                <w:b/>
-                <w:bCs/>
-                <w:color w:val="000000" w:themeColor="text1"/>
-              </w:rPr>
-              <w:t>[</w:t>
+            <w:r>
+              <w:rPr>
+                <w:rFonts w:eastAsia="Arial" w:cstheme="minorHAnsi"/>
+                <w:b/>
+                <w:bCs/>
+                <w:color w:val="000000" w:themeColor="text1"/>
+              </w:rPr>
+              <w:t>{{ users[</w:t>
             </w:r>
             <w:proofErr w:type="spellStart"/>
             <w:r>
@@ -3676,7 +3423,27 @@
                 <w:iCs/>
                 <w:color w:val="000000" w:themeColor="text1"/>
               </w:rPr>
-              <w:t>{% endif %}</w:t>
+              <w:t xml:space="preserve">{% </w:t>
+            </w:r>
+            <w:proofErr w:type="spellStart"/>
+            <w:r>
+              <w:rPr>
+                <w:rFonts w:eastAsia="Arial" w:cstheme="minorHAnsi"/>
+                <w:i/>
+                <w:iCs/>
+                <w:color w:val="000000" w:themeColor="text1"/>
+              </w:rPr>
+              <w:t>endif</w:t>
+            </w:r>
+            <w:proofErr w:type="spellEnd"/>
+            <w:r>
+              <w:rPr>
+                <w:rFonts w:eastAsia="Arial" w:cstheme="minorHAnsi"/>
+                <w:i/>
+                <w:iCs/>
+                <w:color w:val="000000" w:themeColor="text1"/>
+              </w:rPr>
+              <w:t xml:space="preserve"> %}</w:t>
             </w:r>
           </w:p>
         </w:tc>
@@ -3722,7 +3489,6 @@
                 <w:color w:val="000000" w:themeColor="text1"/>
               </w:rPr>
             </w:pPr>
-            <w:proofErr w:type="gramStart"/>
             <w:r>
               <w:rPr>
                 <w:rFonts w:eastAsia="Arial" w:cstheme="minorHAnsi"/>
@@ -3743,7 +3509,6 @@
               <w:t>yesno</w:t>
             </w:r>
             <w:proofErr w:type="spellEnd"/>
-            <w:proofErr w:type="gramEnd"/>
             <w:r>
               <w:rPr>
                 <w:rFonts w:eastAsia="Arial" w:cstheme="minorHAnsi"/>
@@ -3806,21 +3571,7 @@
                 <w:rFonts w:eastAsia="Arial" w:cstheme="minorHAnsi"/>
                 <w:color w:val="000000" w:themeColor="text1"/>
               </w:rPr>
-              <w:t>{%</w:t>
-            </w:r>
-            <w:r>
-              <w:rPr>
-                <w:rFonts w:eastAsia="Arial" w:cstheme="minorHAnsi"/>
-                <w:color w:val="000000" w:themeColor="text1"/>
-              </w:rPr>
-              <w:t>p</w:t>
-            </w:r>
-            <w:r>
-              <w:rPr>
-                <w:rFonts w:eastAsia="Arial" w:cstheme="minorHAnsi"/>
-                <w:color w:val="000000" w:themeColor="text1"/>
-              </w:rPr>
-              <w:t xml:space="preserve"> if </w:t>
+              <w:t xml:space="preserve">{% if </w:t>
             </w:r>
             <w:r>
               <w:rPr>
@@ -3838,7 +3589,6 @@
               <w:t>i</w:t>
             </w:r>
             <w:proofErr w:type="spellEnd"/>
-            <w:proofErr w:type="gramStart"/>
             <w:r>
               <w:rPr>
                 <w:rFonts w:eastAsia="Arial" w:cstheme="minorHAnsi"/>
@@ -3852,15 +3602,7 @@
                 <w:rFonts w:eastAsia="Arial" w:cstheme="minorHAnsi"/>
                 <w:color w:val="000000" w:themeColor="text1"/>
               </w:rPr>
-              <w:t>had</w:t>
-            </w:r>
-            <w:proofErr w:type="gramEnd"/>
-            <w:r>
-              <w:rPr>
-                <w:rFonts w:eastAsia="Arial" w:cstheme="minorHAnsi"/>
-                <w:color w:val="000000" w:themeColor="text1"/>
-              </w:rPr>
-              <w:t>_legal_status_outside_venezuela</w:t>
+              <w:t>had_legal_status_outside_venezuela</w:t>
             </w:r>
             <w:proofErr w:type="spellEnd"/>
             <w:r>
@@ -3918,25 +3660,14 @@
                 <w:color w:val="000000" w:themeColor="text1"/>
               </w:rPr>
             </w:pPr>
-            <w:proofErr w:type="gramStart"/>
-            <w:r>
-              <w:rPr>
-                <w:rFonts w:eastAsia="Arial" w:cstheme="minorHAnsi"/>
-                <w:b/>
-                <w:bCs/>
-                <w:color w:val="000000" w:themeColor="text1"/>
-              </w:rPr>
-              <w:t>{{ users</w:t>
-            </w:r>
-            <w:proofErr w:type="gramEnd"/>
-            <w:r>
-              <w:rPr>
-                <w:rFonts w:eastAsia="Arial" w:cstheme="minorHAnsi"/>
-                <w:b/>
-                <w:bCs/>
-                <w:color w:val="000000" w:themeColor="text1"/>
-              </w:rPr>
-              <w:t>[</w:t>
+            <w:r>
+              <w:rPr>
+                <w:rFonts w:eastAsia="Arial" w:cstheme="minorHAnsi"/>
+                <w:b/>
+                <w:bCs/>
+                <w:color w:val="000000" w:themeColor="text1"/>
+              </w:rPr>
+              <w:t>{{ users[</w:t>
             </w:r>
             <w:proofErr w:type="spellStart"/>
             <w:r>
@@ -3991,21 +3722,187 @@
                 <w:rFonts w:eastAsia="Arial" w:cstheme="minorHAnsi"/>
                 <w:color w:val="000000" w:themeColor="text1"/>
               </w:rPr>
-              <w:t>{%</w:t>
-            </w:r>
-            <w:r>
-              <w:rPr>
-                <w:rFonts w:eastAsia="Arial" w:cstheme="minorHAnsi"/>
-                <w:color w:val="000000" w:themeColor="text1"/>
-              </w:rPr>
-              <w:t>p</w:t>
-            </w:r>
-            <w:r>
-              <w:rPr>
-                <w:rFonts w:eastAsia="Arial" w:cstheme="minorHAnsi"/>
-                <w:color w:val="000000" w:themeColor="text1"/>
-              </w:rPr>
-              <w:t xml:space="preserve"> endif %}</w:t>
+              <w:t xml:space="preserve">{% </w:t>
+            </w:r>
+            <w:proofErr w:type="spellStart"/>
+            <w:r>
+              <w:rPr>
+                <w:rFonts w:eastAsia="Arial" w:cstheme="minorHAnsi"/>
+                <w:color w:val="000000" w:themeColor="text1"/>
+              </w:rPr>
+              <w:t>endif</w:t>
+            </w:r>
+            <w:proofErr w:type="spellEnd"/>
+            <w:r>
+              <w:rPr>
+                <w:rFonts w:eastAsia="Arial" w:cstheme="minorHAnsi"/>
+                <w:color w:val="000000" w:themeColor="text1"/>
+              </w:rPr>
+              <w:t xml:space="preserve"> %}</w:t>
+            </w:r>
+          </w:p>
+          <w:p>
+            <w:pPr>
+              <w:rPr>
+                <w:rFonts w:eastAsia="Arial" w:cstheme="minorHAnsi"/>
+                <w:color w:val="000000" w:themeColor="text1"/>
+              </w:rPr>
+            </w:pPr>
+            <w:r>
+              <w:rPr>
+                <w:rFonts w:eastAsia="Arial" w:cstheme="minorHAnsi"/>
+                <w:color w:val="000000" w:themeColor="text1"/>
+              </w:rPr>
+              <w:t>{% for country in users[</w:t>
+            </w:r>
+            <w:proofErr w:type="spellStart"/>
+            <w:r>
+              <w:rPr>
+                <w:rFonts w:eastAsia="Arial" w:cstheme="minorHAnsi"/>
+                <w:color w:val="000000" w:themeColor="text1"/>
+              </w:rPr>
+              <w:t>i</w:t>
+            </w:r>
+            <w:proofErr w:type="spellEnd"/>
+            <w:r>
+              <w:rPr>
+                <w:rFonts w:eastAsia="Arial" w:cstheme="minorHAnsi"/>
+                <w:color w:val="000000" w:themeColor="text1"/>
+              </w:rPr>
+              <w:t>].</w:t>
+            </w:r>
+            <w:proofErr w:type="spellStart"/>
+            <w:r>
+              <w:rPr>
+                <w:rFonts w:eastAsia="Arial" w:cstheme="minorHAnsi"/>
+                <w:color w:val="000000" w:themeColor="text1"/>
+              </w:rPr>
+              <w:t>countries_of_citizenship</w:t>
+            </w:r>
+            <w:proofErr w:type="spellEnd"/>
+            <w:r>
+              <w:rPr>
+                <w:rFonts w:eastAsia="Arial" w:cstheme="minorHAnsi"/>
+                <w:color w:val="000000" w:themeColor="text1"/>
+              </w:rPr>
+              <w:t xml:space="preserve"> %}</w:t>
+            </w:r>
+          </w:p>
+          <w:p>
+            <w:pPr>
+              <w:rPr>
+                <w:rFonts w:eastAsia="Arial" w:cstheme="minorHAnsi"/>
+                <w:color w:val="000000" w:themeColor="text1"/>
+              </w:rPr>
+            </w:pPr>
+            <w:r>
+              <w:rPr>
+                <w:rFonts w:eastAsia="Arial" w:cstheme="minorHAnsi"/>
+                <w:color w:val="000000" w:themeColor="text1"/>
+              </w:rPr>
+              <w:t>{% if “</w:t>
+            </w:r>
+            <w:proofErr w:type="spellStart"/>
+            <w:r>
+              <w:rPr>
+                <w:rFonts w:eastAsia="Arial" w:cstheme="minorHAnsi"/>
+                <w:color w:val="000000" w:themeColor="text1"/>
+              </w:rPr>
+              <w:t>venezuela</w:t>
+            </w:r>
+            <w:proofErr w:type="spellEnd"/>
+            <w:r>
+              <w:rPr>
+                <w:rFonts w:eastAsia="Arial" w:cstheme="minorHAnsi"/>
+                <w:color w:val="000000" w:themeColor="text1"/>
+              </w:rPr>
+              <w:t>” not in country | lower %}</w:t>
+            </w:r>
+          </w:p>
+          <w:p>
+            <w:pPr>
+              <w:pStyle w:val="ListParagraph"/>
+              <w:numPr>
+                <w:ilvl w:val="0"/>
+                <w:numId w:val="26"/>
+              </w:numPr>
+              <w:rPr>
+                <w:rFonts w:eastAsia="Arial" w:cstheme="minorHAnsi"/>
+                <w:b/>
+                <w:color w:val="000000" w:themeColor="text1"/>
+              </w:rPr>
+            </w:pPr>
+            <w:r>
+              <w:rPr>
+                <w:rFonts w:eastAsia="Arial" w:cstheme="minorHAnsi"/>
+                <w:b/>
+                <w:color w:val="000000" w:themeColor="text1"/>
+              </w:rPr>
+              <w:t>{{ country }}</w:t>
+            </w:r>
+            <w:bookmarkStart w:id="0" w:name="_GoBack"/>
+            <w:bookmarkEnd w:id="0"/>
+          </w:p>
+          <w:p>
+            <w:pPr>
+              <w:rPr>
+                <w:rFonts w:eastAsia="Arial" w:cstheme="minorHAnsi"/>
+                <w:color w:val="000000" w:themeColor="text1"/>
+              </w:rPr>
+            </w:pPr>
+            <w:r>
+              <w:rPr>
+                <w:rFonts w:eastAsia="Arial" w:cstheme="minorHAnsi"/>
+                <w:color w:val="000000" w:themeColor="text1"/>
+              </w:rPr>
+              <w:t xml:space="preserve">{% </w:t>
+            </w:r>
+            <w:proofErr w:type="spellStart"/>
+            <w:r>
+              <w:rPr>
+                <w:rFonts w:eastAsia="Arial" w:cstheme="minorHAnsi"/>
+                <w:color w:val="000000" w:themeColor="text1"/>
+              </w:rPr>
+              <w:t>endif</w:t>
+            </w:r>
+            <w:proofErr w:type="spellEnd"/>
+            <w:r>
+              <w:rPr>
+                <w:rFonts w:eastAsia="Arial" w:cstheme="minorHAnsi"/>
+                <w:color w:val="000000" w:themeColor="text1"/>
+              </w:rPr>
+              <w:t xml:space="preserve"> %}</w:t>
+            </w:r>
+          </w:p>
+          <w:p>
+            <w:pPr>
+              <w:rPr>
+                <w:rFonts w:eastAsia="Arial" w:cstheme="minorHAnsi"/>
+                <w:color w:val="000000" w:themeColor="text1"/>
+              </w:rPr>
+            </w:pPr>
+            <w:r>
+              <w:rPr>
+                <w:rFonts w:eastAsia="Arial" w:cstheme="minorHAnsi"/>
+                <w:color w:val="000000" w:themeColor="text1"/>
+              </w:rPr>
+              <w:t xml:space="preserve">{% </w:t>
+            </w:r>
+            <w:proofErr w:type="spellStart"/>
+            <w:r>
+              <w:rPr>
+                <w:rFonts w:eastAsia="Arial" w:cstheme="minorHAnsi"/>
+                <w:color w:val="000000" w:themeColor="text1"/>
+              </w:rPr>
+              <w:t>endfor</w:t>
+            </w:r>
+            <w:proofErr w:type="spellEnd"/>
+            <w:r>
+              <w:rPr>
+                <w:rFonts w:eastAsia="Arial" w:cstheme="minorHAnsi"/>
+                <w:color w:val="000000" w:themeColor="text1"/>
+              </w:rPr>
+              <w:t xml:space="preserve"> %}</w:t>
             </w:r>
           </w:p>
         </w:tc>
@@ -4045,7 +3942,6 @@
                 <w:color w:val="000000" w:themeColor="text1"/>
               </w:rPr>
             </w:pPr>
-            <w:proofErr w:type="gramStart"/>
             <w:r>
               <w:rPr>
                 <w:rFonts w:eastAsia="Arial" w:cstheme="minorHAnsi"/>
@@ -4066,7 +3962,6 @@
               <w:t>yesno</w:t>
             </w:r>
             <w:proofErr w:type="spellEnd"/>
-            <w:proofErr w:type="gramEnd"/>
             <w:r>
               <w:rPr>
                 <w:rFonts w:eastAsia="Arial" w:cstheme="minorHAnsi"/>
@@ -4167,7 +4062,6 @@
               <w:t>i</w:t>
             </w:r>
             <w:proofErr w:type="spellEnd"/>
-            <w:proofErr w:type="gramStart"/>
             <w:r>
               <w:rPr>
                 <w:rFonts w:eastAsia="Arial" w:cstheme="minorHAnsi"/>
@@ -4181,15 +4075,7 @@
                 <w:rFonts w:eastAsia="Arial" w:cstheme="minorHAnsi"/>
                 <w:color w:val="000000" w:themeColor="text1"/>
               </w:rPr>
-              <w:t>applied</w:t>
-            </w:r>
-            <w:proofErr w:type="gramEnd"/>
-            <w:r>
-              <w:rPr>
-                <w:rFonts w:eastAsia="Arial" w:cstheme="minorHAnsi"/>
-                <w:color w:val="000000" w:themeColor="text1"/>
-              </w:rPr>
-              <w:t>_for_other_immigration_benefit</w:t>
+              <w:t>applied_for_other_immigration_benefit</w:t>
             </w:r>
             <w:proofErr w:type="spellEnd"/>
             <w:r>
@@ -4229,7 +4115,6 @@
               <w:t>i</w:t>
             </w:r>
             <w:proofErr w:type="spellEnd"/>
-            <w:proofErr w:type="gramStart"/>
             <w:r>
               <w:rPr>
                 <w:rFonts w:eastAsia="Arial" w:cstheme="minorHAnsi"/>
@@ -4247,17 +4132,7 @@
                 <w:bCs/>
                 <w:color w:val="000000" w:themeColor="text1"/>
               </w:rPr>
-              <w:t>applied</w:t>
-            </w:r>
-            <w:proofErr w:type="gramEnd"/>
-            <w:r>
-              <w:rPr>
-                <w:rFonts w:eastAsia="Arial" w:cstheme="minorHAnsi"/>
-                <w:b/>
-                <w:bCs/>
-                <w:color w:val="000000" w:themeColor="text1"/>
-              </w:rPr>
-              <w:t>_for_other_immigration_benefit_explanation</w:t>
+              <w:t>applied_for_other_immigration_benefit_explanation</w:t>
             </w:r>
             <w:proofErr w:type="spellEnd"/>
             <w:r>
@@ -4357,7 +4232,6 @@
                 <w:b/>
               </w:rPr>
             </w:pPr>
-            <w:proofErr w:type="gramStart"/>
             <w:r>
               <w:rPr>
                 <w:rFonts w:cstheme="minorHAnsi"/>
@@ -4374,7 +4248,6 @@
               <w:t>yesno</w:t>
             </w:r>
             <w:proofErr w:type="spellEnd"/>
-            <w:proofErr w:type="gramEnd"/>
             <w:r>
               <w:rPr>
                 <w:rFonts w:cstheme="minorHAnsi"/>
@@ -4486,25 +4359,14 @@
               </w:rPr>
               <w:t xml:space="preserve">Date removal proceedings began (date docketed): </w:t>
             </w:r>
-            <w:proofErr w:type="gramStart"/>
-            <w:r>
-              <w:rPr>
-                <w:rFonts w:eastAsia="Arial" w:cstheme="minorHAnsi"/>
-                <w:b/>
-                <w:bCs/>
-                <w:color w:val="000000" w:themeColor="text1"/>
-              </w:rPr>
-              <w:t>{{ users</w:t>
-            </w:r>
-            <w:proofErr w:type="gramEnd"/>
-            <w:r>
-              <w:rPr>
-                <w:rFonts w:eastAsia="Arial" w:cstheme="minorHAnsi"/>
-                <w:b/>
-                <w:bCs/>
-                <w:color w:val="000000" w:themeColor="text1"/>
-              </w:rPr>
-              <w:t>[</w:t>
+            <w:r>
+              <w:rPr>
+                <w:rFonts w:eastAsia="Arial" w:cstheme="minorHAnsi"/>
+                <w:b/>
+                <w:bCs/>
+                <w:color w:val="000000" w:themeColor="text1"/>
+              </w:rPr>
+              <w:t>{{ users[</w:t>
             </w:r>
             <w:proofErr w:type="spellStart"/>
             <w:r>
@@ -4565,34 +4427,16 @@
                 <w:rFonts w:eastAsia="Arial" w:cstheme="minorHAnsi"/>
                 <w:color w:val="000000" w:themeColor="text1"/>
               </w:rPr>
-              <w:t>Location</w:t>
-            </w:r>
-            <w:proofErr w:type="gramStart"/>
-            <w:r>
-              <w:rPr>
-                <w:rFonts w:eastAsia="Arial" w:cstheme="minorHAnsi"/>
-                <w:color w:val="000000" w:themeColor="text1"/>
-              </w:rPr>
-              <w:t>:</w:t>
-            </w:r>
-            <w:r>
-              <w:rPr>
-                <w:rFonts w:eastAsia="Arial" w:cstheme="minorHAnsi"/>
-                <w:b/>
-                <w:bCs/>
-                <w:color w:val="000000" w:themeColor="text1"/>
-              </w:rPr>
-              <w:t xml:space="preserve">  {</w:t>
-            </w:r>
-            <w:proofErr w:type="gramEnd"/>
-            <w:r>
-              <w:rPr>
-                <w:rFonts w:eastAsia="Arial" w:cstheme="minorHAnsi"/>
-                <w:b/>
-                <w:bCs/>
-                <w:color w:val="000000" w:themeColor="text1"/>
-              </w:rPr>
-              <w:t>{ users[</w:t>
+              <w:t>Location:</w:t>
+            </w:r>
+            <w:r>
+              <w:rPr>
+                <w:rFonts w:eastAsia="Arial" w:cstheme="minorHAnsi"/>
+                <w:b/>
+                <w:bCs/>
+                <w:color w:val="000000" w:themeColor="text1"/>
+              </w:rPr>
+              <w:t xml:space="preserve">  {{ users[</w:t>
             </w:r>
             <w:proofErr w:type="spellStart"/>
             <w:r>
@@ -4666,7 +4510,6 @@
               </w:rPr>
               <w:tab/>
             </w:r>
-            <w:proofErr w:type="gramStart"/>
             <w:r>
               <w:rPr>
                 <w:rFonts w:eastAsia="Arial" w:cstheme="minorHAnsi"/>
@@ -4674,17 +4517,7 @@
                 <w:iCs/>
                 <w:color w:val="000000" w:themeColor="text1"/>
               </w:rPr>
-              <w:t>{{ users</w:t>
-            </w:r>
-            <w:proofErr w:type="gramEnd"/>
-            <w:r>
-              <w:rPr>
-                <w:rFonts w:eastAsia="Arial" w:cstheme="minorHAnsi"/>
-                <w:b/>
-                <w:iCs/>
-                <w:color w:val="000000" w:themeColor="text1"/>
-              </w:rPr>
-              <w:t>[</w:t>
+              <w:t>{{ users[</w:t>
             </w:r>
             <w:proofErr w:type="spellStart"/>
             <w:r>
@@ -4733,7 +4566,27 @@
                 <w:iCs/>
                 <w:color w:val="000000" w:themeColor="text1"/>
               </w:rPr>
-              <w:t>{% endif %}</w:t>
+              <w:t xml:space="preserve">{% </w:t>
+            </w:r>
+            <w:proofErr w:type="spellStart"/>
+            <w:r>
+              <w:rPr>
+                <w:rFonts w:eastAsia="Arial" w:cstheme="minorHAnsi"/>
+                <w:i/>
+                <w:iCs/>
+                <w:color w:val="000000" w:themeColor="text1"/>
+              </w:rPr>
+              <w:t>endif</w:t>
+            </w:r>
+            <w:proofErr w:type="spellEnd"/>
+            <w:r>
+              <w:rPr>
+                <w:rFonts w:eastAsia="Arial" w:cstheme="minorHAnsi"/>
+                <w:i/>
+                <w:iCs/>
+                <w:color w:val="000000" w:themeColor="text1"/>
+              </w:rPr>
+              <w:t xml:space="preserve"> %}</w:t>
             </w:r>
           </w:p>
         </w:tc>
@@ -4796,6 +4649,7 @@
               <w:rPr>
                 <w:rFonts w:eastAsia="Arial" w:cstheme="minorHAnsi"/>
               </w:rPr>
+              <w:lastRenderedPageBreak/>
               <w:t xml:space="preserve">Have you ever been arrested, cited, stopped, detained, </w:t>
             </w:r>
             <w:r>
@@ -4823,7 +4677,6 @@
                 <w:b/>
               </w:rPr>
             </w:pPr>
-            <w:proofErr w:type="gramStart"/>
             <w:r>
               <w:rPr>
                 <w:rFonts w:cstheme="minorHAnsi"/>
@@ -4840,7 +4693,6 @@
               <w:t>yesno</w:t>
             </w:r>
             <w:proofErr w:type="spellEnd"/>
-            <w:proofErr w:type="gramEnd"/>
             <w:r>
               <w:rPr>
                 <w:rFonts w:cstheme="minorHAnsi"/>
@@ -4953,7 +4805,6 @@
               <w:t>i</w:t>
             </w:r>
             <w:proofErr w:type="spellEnd"/>
-            <w:proofErr w:type="gramStart"/>
             <w:r>
               <w:rPr>
                 <w:rFonts w:cstheme="minorHAnsi"/>
@@ -4967,15 +4818,7 @@
                 <w:rFonts w:cstheme="minorHAnsi"/>
                 <w:b/>
               </w:rPr>
-              <w:t>ever</w:t>
-            </w:r>
-            <w:proofErr w:type="gramEnd"/>
-            <w:r>
-              <w:rPr>
-                <w:rFonts w:cstheme="minorHAnsi"/>
-                <w:b/>
-              </w:rPr>
-              <w:t>_arrested</w:t>
+              <w:t>ever_arrested</w:t>
             </w:r>
             <w:proofErr w:type="spellEnd"/>
             <w:r>
@@ -4995,21 +4838,12 @@
                 <w:color w:val="000000" w:themeColor="text1"/>
               </w:rPr>
             </w:pPr>
-            <w:proofErr w:type="gramStart"/>
             <w:r>
               <w:rPr>
                 <w:rFonts w:cstheme="minorHAnsi"/>
                 <w:b/>
               </w:rPr>
-              <w:t>{{ users</w:t>
-            </w:r>
-            <w:proofErr w:type="gramEnd"/>
-            <w:r>
-              <w:rPr>
-                <w:rFonts w:cstheme="minorHAnsi"/>
-                <w:b/>
-              </w:rPr>
-              <w:t>[</w:t>
+              <w:t>{{ users[</w:t>
             </w:r>
             <w:proofErr w:type="spellStart"/>
             <w:r>
@@ -5060,7 +4894,6 @@
                 <w:bCs/>
                 <w:color w:val="000000" w:themeColor="text1"/>
               </w:rPr>
-              <w:lastRenderedPageBreak/>
               <w:t>{% endif %}</w:t>
             </w:r>
           </w:p>
@@ -5096,7 +4929,6 @@
                 <w:b/>
                 <w:bCs/>
               </w:rPr>
-              <w:lastRenderedPageBreak/>
               <w:t xml:space="preserve">Other </w:t>
             </w:r>
             <w:r>
@@ -5173,7 +5005,6 @@
                 <w:color w:val="000000" w:themeColor="text1"/>
               </w:rPr>
             </w:pPr>
-            <w:proofErr w:type="gramStart"/>
             <w:r>
               <w:rPr>
                 <w:rFonts w:eastAsia="Arial" w:cstheme="minorHAnsi"/>
@@ -5192,7 +5023,6 @@
               <w:t>yesno</w:t>
             </w:r>
             <w:proofErr w:type="spellEnd"/>
-            <w:proofErr w:type="gramEnd"/>
             <w:r>
               <w:rPr>
                 <w:rFonts w:eastAsia="Arial" w:cstheme="minorHAnsi"/>
@@ -5287,7 +5117,6 @@
                 <w:color w:val="000000" w:themeColor="text1"/>
               </w:rPr>
             </w:pPr>
-            <w:proofErr w:type="gramStart"/>
             <w:r>
               <w:rPr>
                 <w:rFonts w:eastAsia="Arial" w:cstheme="minorHAnsi"/>
@@ -5314,7 +5143,6 @@
               <w:t>no</w:t>
             </w:r>
             <w:proofErr w:type="spellEnd"/>
-            <w:proofErr w:type="gramEnd"/>
             <w:r>
               <w:rPr>
                 <w:rFonts w:eastAsia="Arial" w:cstheme="minorHAnsi"/>
@@ -5409,7 +5237,6 @@
                 <w:color w:val="000000" w:themeColor="text1"/>
               </w:rPr>
             </w:pPr>
-            <w:proofErr w:type="gramStart"/>
             <w:r>
               <w:rPr>
                 <w:rFonts w:eastAsia="Arial" w:cstheme="minorHAnsi"/>
@@ -5428,7 +5255,6 @@
               <w:t>yesno</w:t>
             </w:r>
             <w:proofErr w:type="spellEnd"/>
-            <w:proofErr w:type="gramEnd"/>
             <w:r>
               <w:rPr>
                 <w:rFonts w:eastAsia="Arial" w:cstheme="minorHAnsi"/>
@@ -5523,7 +5349,6 @@
                 <w:color w:val="000000" w:themeColor="text1"/>
               </w:rPr>
             </w:pPr>
-            <w:proofErr w:type="gramStart"/>
             <w:r>
               <w:rPr>
                 <w:rFonts w:eastAsia="Arial" w:cstheme="minorHAnsi"/>
@@ -5542,7 +5367,6 @@
               <w:t>yesno</w:t>
             </w:r>
             <w:proofErr w:type="spellEnd"/>
-            <w:proofErr w:type="gramEnd"/>
             <w:r>
               <w:rPr>
                 <w:rFonts w:eastAsia="Arial" w:cstheme="minorHAnsi"/>
@@ -5611,7 +5435,7 @@
 </file>
 
 <file path=word/endnotes.xml><?xml version="1.0" encoding="utf-8"?>
-<w:endnotes xmlns:wpc="http://schemas.microsoft.com/office/word/2010/wordprocessingCanvas" xmlns:cx="http://schemas.microsoft.com/office/drawing/2014/chartex" xmlns:cx1="http://schemas.microsoft.com/office/drawing/2015/9/8/chartex" xmlns:cx2="http://schemas.microsoft.com/office/drawing/2015/10/21/chartex" xmlns:cx3="http://schemas.microsoft.com/office/drawing/2016/5/9/chartex" xmlns:cx4="http://schemas.microsoft.com/office/drawing/2016/5/10/chartex" xmlns:cx5="http://schemas.microsoft.com/office/drawing/2016/5/11/chartex" xmlns:cx6="http://schemas.microsoft.com/office/drawing/2016/5/12/chartex" xmlns:cx7="http://schemas.microsoft.com/office/drawing/2016/5/13/chartex" xmlns:cx8="http://schemas.microsoft.com/office/drawing/2016/5/14/chartex" xmlns:mc="http://schemas.openxmlformats.org/markup-compatibility/2006" xmlns:aink="http://schemas.microsoft.com/office/drawing/2016/ink" xmlns:am3d="http://schemas.microsoft.com/office/drawing/2017/model3d" xmlns:o="urn:schemas-microsoft-com:office:office" xmlns:oel="http://schemas.microsoft.com/office/2019/extlst" xmlns:r="http://schemas.openxmlformats.org/officeDocument/2006/relationships" xmlns:m="http://schemas.openxmlformats.org/officeDocument/2006/math" xmlns:v="urn:schemas-microsoft-com:vml" xmlns:wp14="http://schemas.microsoft.com/office/word/2010/wordprocessingDrawing" xmlns:wp="http://schemas.openxmlformats.org/drawingml/2006/wordprocessingDrawing" xmlns:w10="urn:schemas-microsoft-com:office:word" xmlns:w="http://schemas.openxmlformats.org/wordprocessingml/2006/main" xmlns:w14="http://schemas.microsoft.com/office/word/2010/wordml" xmlns:w15="http://schemas.microsoft.com/office/word/2012/wordml" xmlns:w16cex="http://schemas.microsoft.com/office/word/2018/wordml/cex" xmlns:w16cid="http://schemas.microsoft.com/office/word/2016/wordml/cid" xmlns:w16="http://schemas.microsoft.com/office/word/2018/wordml" xmlns:w16du="http://schemas.microsoft.com/office/word/2023/wordml/word16du" xmlns:w16sdtdh="http://schemas.microsoft.com/office/word/2020/wordml/sdtdatahash" xmlns:w16se="http://schemas.microsoft.com/office/word/2015/wordml/symex" xmlns:wpg="http://schemas.microsoft.com/office/word/2010/wordprocessingGroup" xmlns:wpi="http://schemas.microsoft.com/office/word/2010/wordprocessingInk" xmlns:wne="http://schemas.microsoft.com/office/word/2006/wordml" xmlns:wps="http://schemas.microsoft.com/office/word/2010/wordprocessingShape" mc:Ignorable="w14 w15 w16se w16cid w16 w16cex w16sdtdh w16du wp14">
+<w:endnotes xmlns:wpc="http://schemas.microsoft.com/office/word/2010/wordprocessingCanvas" xmlns:cx="http://schemas.microsoft.com/office/drawing/2014/chartex" xmlns:cx1="http://schemas.microsoft.com/office/drawing/2015/9/8/chartex" xmlns:mc="http://schemas.openxmlformats.org/markup-compatibility/2006" xmlns:o="urn:schemas-microsoft-com:office:office" xmlns:r="http://schemas.openxmlformats.org/officeDocument/2006/relationships" xmlns:m="http://schemas.openxmlformats.org/officeDocument/2006/math" xmlns:v="urn:schemas-microsoft-com:vml" xmlns:wp14="http://schemas.microsoft.com/office/word/2010/wordprocessingDrawing" xmlns:wp="http://schemas.openxmlformats.org/drawingml/2006/wordprocessingDrawing" xmlns:w10="urn:schemas-microsoft-com:office:word" xmlns:w="http://schemas.openxmlformats.org/wordprocessingml/2006/main" xmlns:w14="http://schemas.microsoft.com/office/word/2010/wordml" xmlns:w15="http://schemas.microsoft.com/office/word/2012/wordml" xmlns:w16se="http://schemas.microsoft.com/office/word/2015/wordml/symex" xmlns:wpg="http://schemas.microsoft.com/office/word/2010/wordprocessingGroup" xmlns:wpi="http://schemas.microsoft.com/office/word/2010/wordprocessingInk" xmlns:wne="http://schemas.microsoft.com/office/word/2006/wordml" xmlns:wps="http://schemas.microsoft.com/office/word/2010/wordprocessingShape" mc:Ignorable="w14 w15 w16se wp14">
   <w:endnote w:type="separator" w:id="-1">
     <w:p>
       <w:pPr>
@@ -5643,7 +5467,7 @@
 </file>
 
 <file path=word/footer1.xml><?xml version="1.0" encoding="utf-8"?>
-<w:ftr xmlns:wpc="http://schemas.microsoft.com/office/word/2010/wordprocessingCanvas" xmlns:cx="http://schemas.microsoft.com/office/drawing/2014/chartex" xmlns:cx1="http://schemas.microsoft.com/office/drawing/2015/9/8/chartex" xmlns:cx2="http://schemas.microsoft.com/office/drawing/2015/10/21/chartex" xmlns:cx3="http://schemas.microsoft.com/office/drawing/2016/5/9/chartex" xmlns:cx4="http://schemas.microsoft.com/office/drawing/2016/5/10/chartex" xmlns:cx5="http://schemas.microsoft.com/office/drawing/2016/5/11/chartex" xmlns:cx6="http://schemas.microsoft.com/office/drawing/2016/5/12/chartex" xmlns:cx7="http://schemas.microsoft.com/office/drawing/2016/5/13/chartex" xmlns:cx8="http://schemas.microsoft.com/office/drawing/2016/5/14/chartex" xmlns:mc="http://schemas.openxmlformats.org/markup-compatibility/2006" xmlns:aink="http://schemas.microsoft.com/office/drawing/2016/ink" xmlns:am3d="http://schemas.microsoft.com/office/drawing/2017/model3d" xmlns:o="urn:schemas-microsoft-com:office:office" xmlns:oel="http://schemas.microsoft.com/office/2019/extlst" xmlns:r="http://schemas.openxmlformats.org/officeDocument/2006/relationships" xmlns:m="http://schemas.openxmlformats.org/officeDocument/2006/math" xmlns:v="urn:schemas-microsoft-com:vml" xmlns:wp14="http://schemas.microsoft.com/office/word/2010/wordprocessingDrawing" xmlns:wp="http://schemas.openxmlformats.org/drawingml/2006/wordprocessingDrawing" xmlns:w10="urn:schemas-microsoft-com:office:word" xmlns:w="http://schemas.openxmlformats.org/wordprocessingml/2006/main" xmlns:w14="http://schemas.microsoft.com/office/word/2010/wordml" xmlns:w15="http://schemas.microsoft.com/office/word/2012/wordml" xmlns:w16cex="http://schemas.microsoft.com/office/word/2018/wordml/cex" xmlns:w16cid="http://schemas.microsoft.com/office/word/2016/wordml/cid" xmlns:w16="http://schemas.microsoft.com/office/word/2018/wordml" xmlns:w16du="http://schemas.microsoft.com/office/word/2023/wordml/word16du" xmlns:w16sdtdh="http://schemas.microsoft.com/office/word/2020/wordml/sdtdatahash" xmlns:w16se="http://schemas.microsoft.com/office/word/2015/wordml/symex" xmlns:wpg="http://schemas.microsoft.com/office/word/2010/wordprocessingGroup" xmlns:wpi="http://schemas.microsoft.com/office/word/2010/wordprocessingInk" xmlns:wne="http://schemas.microsoft.com/office/word/2006/wordml" xmlns:wps="http://schemas.microsoft.com/office/word/2010/wordprocessingShape" mc:Ignorable="w14 w15 w16se w16cid w16 w16cex w16sdtdh w16du wp14">
+<w:ftr xmlns:wpc="http://schemas.microsoft.com/office/word/2010/wordprocessingCanvas" xmlns:cx="http://schemas.microsoft.com/office/drawing/2014/chartex" xmlns:cx1="http://schemas.microsoft.com/office/drawing/2015/9/8/chartex" xmlns:mc="http://schemas.openxmlformats.org/markup-compatibility/2006" xmlns:o="urn:schemas-microsoft-com:office:office" xmlns:r="http://schemas.openxmlformats.org/officeDocument/2006/relationships" xmlns:m="http://schemas.openxmlformats.org/officeDocument/2006/math" xmlns:v="urn:schemas-microsoft-com:vml" xmlns:wp14="http://schemas.microsoft.com/office/word/2010/wordprocessingDrawing" xmlns:wp="http://schemas.openxmlformats.org/drawingml/2006/wordprocessingDrawing" xmlns:w10="urn:schemas-microsoft-com:office:word" xmlns:w="http://schemas.openxmlformats.org/wordprocessingml/2006/main" xmlns:w14="http://schemas.microsoft.com/office/word/2010/wordml" xmlns:w15="http://schemas.microsoft.com/office/word/2012/wordml" xmlns:w16se="http://schemas.microsoft.com/office/word/2015/wordml/symex" xmlns:wpg="http://schemas.microsoft.com/office/word/2010/wordprocessingGroup" xmlns:wpi="http://schemas.microsoft.com/office/word/2010/wordprocessingInk" xmlns:wne="http://schemas.microsoft.com/office/word/2006/wordml" xmlns:wps="http://schemas.microsoft.com/office/word/2010/wordprocessingShape" mc:Ignorable="w14 w15 w16se wp14">
   <w:p>
     <w:pPr>
       <w:pStyle w:val="Footer"/>
@@ -5727,7 +5551,7 @@
 </file>
 
 <file path=word/footnotes.xml><?xml version="1.0" encoding="utf-8"?>
-<w:footnotes xmlns:wpc="http://schemas.microsoft.com/office/word/2010/wordprocessingCanvas" xmlns:cx="http://schemas.microsoft.com/office/drawing/2014/chartex" xmlns:cx1="http://schemas.microsoft.com/office/drawing/2015/9/8/chartex" xmlns:cx2="http://schemas.microsoft.com/office/drawing/2015/10/21/chartex" xmlns:cx3="http://schemas.microsoft.com/office/drawing/2016/5/9/chartex" xmlns:cx4="http://schemas.microsoft.com/office/drawing/2016/5/10/chartex" xmlns:cx5="http://schemas.microsoft.com/office/drawing/2016/5/11/chartex" xmlns:cx6="http://schemas.microsoft.com/office/drawing/2016/5/12/chartex" xmlns:cx7="http://schemas.microsoft.com/office/drawing/2016/5/13/chartex" xmlns:cx8="http://schemas.microsoft.com/office/drawing/2016/5/14/chartex" xmlns:mc="http://schemas.openxmlformats.org/markup-compatibility/2006" xmlns:aink="http://schemas.microsoft.com/office/drawing/2016/ink" xmlns:am3d="http://schemas.microsoft.com/office/drawing/2017/model3d" xmlns:o="urn:schemas-microsoft-com:office:office" xmlns:oel="http://schemas.microsoft.com/office/2019/extlst" xmlns:r="http://schemas.openxmlformats.org/officeDocument/2006/relationships" xmlns:m="http://schemas.openxmlformats.org/officeDocument/2006/math" xmlns:v="urn:schemas-microsoft-com:vml" xmlns:wp14="http://schemas.microsoft.com/office/word/2010/wordprocessingDrawing" xmlns:wp="http://schemas.openxmlformats.org/drawingml/2006/wordprocessingDrawing" xmlns:w10="urn:schemas-microsoft-com:office:word" xmlns:w="http://schemas.openxmlformats.org/wordprocessingml/2006/main" xmlns:w14="http://schemas.microsoft.com/office/word/2010/wordml" xmlns:w15="http://schemas.microsoft.com/office/word/2012/wordml" xmlns:w16cex="http://schemas.microsoft.com/office/word/2018/wordml/cex" xmlns:w16cid="http://schemas.microsoft.com/office/word/2016/wordml/cid" xmlns:w16="http://schemas.microsoft.com/office/word/2018/wordml" xmlns:w16du="http://schemas.microsoft.com/office/word/2023/wordml/word16du" xmlns:w16sdtdh="http://schemas.microsoft.com/office/word/2020/wordml/sdtdatahash" xmlns:w16se="http://schemas.microsoft.com/office/word/2015/wordml/symex" xmlns:wpg="http://schemas.microsoft.com/office/word/2010/wordprocessingGroup" xmlns:wpi="http://schemas.microsoft.com/office/word/2010/wordprocessingInk" xmlns:wne="http://schemas.microsoft.com/office/word/2006/wordml" xmlns:wps="http://schemas.microsoft.com/office/word/2010/wordprocessingShape" mc:Ignorable="w14 w15 w16se w16cid w16 w16cex w16sdtdh w16du wp14">
+<w:footnotes xmlns:wpc="http://schemas.microsoft.com/office/word/2010/wordprocessingCanvas" xmlns:cx="http://schemas.microsoft.com/office/drawing/2014/chartex" xmlns:cx1="http://schemas.microsoft.com/office/drawing/2015/9/8/chartex" xmlns:mc="http://schemas.openxmlformats.org/markup-compatibility/2006" xmlns:o="urn:schemas-microsoft-com:office:office" xmlns:r="http://schemas.openxmlformats.org/officeDocument/2006/relationships" xmlns:m="http://schemas.openxmlformats.org/officeDocument/2006/math" xmlns:v="urn:schemas-microsoft-com:vml" xmlns:wp14="http://schemas.microsoft.com/office/word/2010/wordprocessingDrawing" xmlns:wp="http://schemas.openxmlformats.org/drawingml/2006/wordprocessingDrawing" xmlns:w10="urn:schemas-microsoft-com:office:word" xmlns:w="http://schemas.openxmlformats.org/wordprocessingml/2006/main" xmlns:w14="http://schemas.microsoft.com/office/word/2010/wordml" xmlns:w15="http://schemas.microsoft.com/office/word/2012/wordml" xmlns:w16se="http://schemas.microsoft.com/office/word/2015/wordml/symex" xmlns:wpg="http://schemas.microsoft.com/office/word/2010/wordprocessingGroup" xmlns:wpi="http://schemas.microsoft.com/office/word/2010/wordprocessingInk" xmlns:wne="http://schemas.microsoft.com/office/word/2006/wordml" xmlns:wps="http://schemas.microsoft.com/office/word/2010/wordprocessingShape" mc:Ignorable="w14 w15 w16se wp14">
   <w:footnote w:type="separator" w:id="-1">
     <w:p>
       <w:pPr>
@@ -5759,7 +5583,7 @@
 </file>
 
 <file path=word/header1.xml><?xml version="1.0" encoding="utf-8"?>
-<w:hdr xmlns:wpc="http://schemas.microsoft.com/office/word/2010/wordprocessingCanvas" xmlns:cx="http://schemas.microsoft.com/office/drawing/2014/chartex" xmlns:cx1="http://schemas.microsoft.com/office/drawing/2015/9/8/chartex" xmlns:cx2="http://schemas.microsoft.com/office/drawing/2015/10/21/chartex" xmlns:cx3="http://schemas.microsoft.com/office/drawing/2016/5/9/chartex" xmlns:cx4="http://schemas.microsoft.com/office/drawing/2016/5/10/chartex" xmlns:cx5="http://schemas.microsoft.com/office/drawing/2016/5/11/chartex" xmlns:cx6="http://schemas.microsoft.com/office/drawing/2016/5/12/chartex" xmlns:cx7="http://schemas.microsoft.com/office/drawing/2016/5/13/chartex" xmlns:cx8="http://schemas.microsoft.com/office/drawing/2016/5/14/chartex" xmlns:mc="http://schemas.openxmlformats.org/markup-compatibility/2006" xmlns:aink="http://schemas.microsoft.com/office/drawing/2016/ink" xmlns:am3d="http://schemas.microsoft.com/office/drawing/2017/model3d" xmlns:o="urn:schemas-microsoft-com:office:office" xmlns:oel="http://schemas.microsoft.com/office/2019/extlst" xmlns:r="http://schemas.openxmlformats.org/officeDocument/2006/relationships" xmlns:m="http://schemas.openxmlformats.org/officeDocument/2006/math" xmlns:v="urn:schemas-microsoft-com:vml" xmlns:wp14="http://schemas.microsoft.com/office/word/2010/wordprocessingDrawing" xmlns:wp="http://schemas.openxmlformats.org/drawingml/2006/wordprocessingDrawing" xmlns:w10="urn:schemas-microsoft-com:office:word" xmlns:w="http://schemas.openxmlformats.org/wordprocessingml/2006/main" xmlns:w14="http://schemas.microsoft.com/office/word/2010/wordml" xmlns:w15="http://schemas.microsoft.com/office/word/2012/wordml" xmlns:w16cex="http://schemas.microsoft.com/office/word/2018/wordml/cex" xmlns:w16cid="http://schemas.microsoft.com/office/word/2016/wordml/cid" xmlns:w16="http://schemas.microsoft.com/office/word/2018/wordml" xmlns:w16du="http://schemas.microsoft.com/office/word/2023/wordml/word16du" xmlns:w16sdtdh="http://schemas.microsoft.com/office/word/2020/wordml/sdtdatahash" xmlns:w16se="http://schemas.microsoft.com/office/word/2015/wordml/symex" xmlns:wpg="http://schemas.microsoft.com/office/word/2010/wordprocessingGroup" xmlns:wpi="http://schemas.microsoft.com/office/word/2010/wordprocessingInk" xmlns:wne="http://schemas.microsoft.com/office/word/2006/wordml" xmlns:wps="http://schemas.microsoft.com/office/word/2010/wordprocessingShape" mc:Ignorable="w14 w15 w16se w16cid w16 w16cex w16sdtdh w16du wp14">
+<w:hdr xmlns:wpc="http://schemas.microsoft.com/office/word/2010/wordprocessingCanvas" xmlns:cx="http://schemas.microsoft.com/office/drawing/2014/chartex" xmlns:cx1="http://schemas.microsoft.com/office/drawing/2015/9/8/chartex" xmlns:mc="http://schemas.openxmlformats.org/markup-compatibility/2006" xmlns:o="urn:schemas-microsoft-com:office:office" xmlns:r="http://schemas.openxmlformats.org/officeDocument/2006/relationships" xmlns:m="http://schemas.openxmlformats.org/officeDocument/2006/math" xmlns:v="urn:schemas-microsoft-com:vml" xmlns:wp14="http://schemas.microsoft.com/office/word/2010/wordprocessingDrawing" xmlns:wp="http://schemas.openxmlformats.org/drawingml/2006/wordprocessingDrawing" xmlns:w10="urn:schemas-microsoft-com:office:word" xmlns:w="http://schemas.openxmlformats.org/wordprocessingml/2006/main" xmlns:w14="http://schemas.microsoft.com/office/word/2010/wordml" xmlns:w15="http://schemas.microsoft.com/office/word/2012/wordml" xmlns:w16se="http://schemas.microsoft.com/office/word/2015/wordml/symex" xmlns:wpg="http://schemas.microsoft.com/office/word/2010/wordprocessingGroup" xmlns:wpi="http://schemas.microsoft.com/office/word/2010/wordprocessingInk" xmlns:wne="http://schemas.microsoft.com/office/word/2006/wordml" xmlns:wps="http://schemas.microsoft.com/office/word/2010/wordprocessingShape" mc:Ignorable="w14 w15 w16se wp14">
   <w:p>
     <w:pPr>
       <w:jc w:val="center"/>
@@ -5790,7 +5614,7 @@
 </file>
 
 <file path=word/numbering.xml><?xml version="1.0" encoding="utf-8"?>
-<w:numbering xmlns:wpc="http://schemas.microsoft.com/office/word/2010/wordprocessingCanvas" xmlns:cx="http://schemas.microsoft.com/office/drawing/2014/chartex" xmlns:cx1="http://schemas.microsoft.com/office/drawing/2015/9/8/chartex" xmlns:cx2="http://schemas.microsoft.com/office/drawing/2015/10/21/chartex" xmlns:cx3="http://schemas.microsoft.com/office/drawing/2016/5/9/chartex" xmlns:cx4="http://schemas.microsoft.com/office/drawing/2016/5/10/chartex" xmlns:cx5="http://schemas.microsoft.com/office/drawing/2016/5/11/chartex" xmlns:cx6="http://schemas.microsoft.com/office/drawing/2016/5/12/chartex" xmlns:cx7="http://schemas.microsoft.com/office/drawing/2016/5/13/chartex" xmlns:cx8="http://schemas.microsoft.com/office/drawing/2016/5/14/chartex" xmlns:mc="http://schemas.openxmlformats.org/markup-compatibility/2006" xmlns:aink="http://schemas.microsoft.com/office/drawing/2016/ink" xmlns:am3d="http://schemas.microsoft.com/office/drawing/2017/model3d" xmlns:o="urn:schemas-microsoft-com:office:office" xmlns:oel="http://schemas.microsoft.com/office/2019/extlst" xmlns:r="http://schemas.openxmlformats.org/officeDocument/2006/relationships" xmlns:m="http://schemas.openxmlformats.org/officeDocument/2006/math" xmlns:v="urn:schemas-microsoft-com:vml" xmlns:wp14="http://schemas.microsoft.com/office/word/2010/wordprocessingDrawing" xmlns:wp="http://schemas.openxmlformats.org/drawingml/2006/wordprocessingDrawing" xmlns:w10="urn:schemas-microsoft-com:office:word" xmlns:w="http://schemas.openxmlformats.org/wordprocessingml/2006/main" xmlns:w14="http://schemas.microsoft.com/office/word/2010/wordml" xmlns:w15="http://schemas.microsoft.com/office/word/2012/wordml" xmlns:w16cex="http://schemas.microsoft.com/office/word/2018/wordml/cex" xmlns:w16cid="http://schemas.microsoft.com/office/word/2016/wordml/cid" xmlns:w16="http://schemas.microsoft.com/office/word/2018/wordml" xmlns:w16du="http://schemas.microsoft.com/office/word/2023/wordml/word16du" xmlns:w16sdtdh="http://schemas.microsoft.com/office/word/2020/wordml/sdtdatahash" xmlns:w16se="http://schemas.microsoft.com/office/word/2015/wordml/symex" xmlns:wpg="http://schemas.microsoft.com/office/word/2010/wordprocessingGroup" xmlns:wpi="http://schemas.microsoft.com/office/word/2010/wordprocessingInk" xmlns:wne="http://schemas.microsoft.com/office/word/2006/wordml" xmlns:wps="http://schemas.microsoft.com/office/word/2010/wordprocessingShape" mc:Ignorable="w14 w15 w16se w16cid w16 w16cex w16sdtdh w16du wp14">
+<w:numbering xmlns:wpc="http://schemas.microsoft.com/office/word/2010/wordprocessingCanvas" xmlns:cx="http://schemas.microsoft.com/office/drawing/2014/chartex" xmlns:cx1="http://schemas.microsoft.com/office/drawing/2015/9/8/chartex" xmlns:mc="http://schemas.openxmlformats.org/markup-compatibility/2006" xmlns:o="urn:schemas-microsoft-com:office:office" xmlns:r="http://schemas.openxmlformats.org/officeDocument/2006/relationships" xmlns:m="http://schemas.openxmlformats.org/officeDocument/2006/math" xmlns:v="urn:schemas-microsoft-com:vml" xmlns:wp14="http://schemas.microsoft.com/office/word/2010/wordprocessingDrawing" xmlns:wp="http://schemas.openxmlformats.org/drawingml/2006/wordprocessingDrawing" xmlns:w10="urn:schemas-microsoft-com:office:word" xmlns:w="http://schemas.openxmlformats.org/wordprocessingml/2006/main" xmlns:w14="http://schemas.microsoft.com/office/word/2010/wordml" xmlns:w15="http://schemas.microsoft.com/office/word/2012/wordml" xmlns:w16se="http://schemas.microsoft.com/office/word/2015/wordml/symex" xmlns:wpg="http://schemas.microsoft.com/office/word/2010/wordprocessingGroup" xmlns:wpi="http://schemas.microsoft.com/office/word/2010/wordprocessingInk" xmlns:wne="http://schemas.microsoft.com/office/word/2006/wordml" xmlns:wps="http://schemas.microsoft.com/office/word/2010/wordprocessingShape" mc:Ignorable="w14 w15 w16se wp14">
   <w:abstractNum w:abstractNumId="0" w15:restartNumberingAfterBreak="0">
     <w:nsid w:val="003E6EAF"/>
     <w:multiLevelType w:val="multilevel"/>
@@ -7388,6 +7212,119 @@
     </w:lvl>
   </w:abstractNum>
   <w:abstractNum w:abstractNumId="15" w15:restartNumberingAfterBreak="0">
+    <w:nsid w:val="4EF4211D"/>
+    <w:multiLevelType w:val="hybridMultilevel"/>
+    <w:tmpl w:val="28FE1878"/>
+    <w:lvl w:ilvl="0" w:tplc="04090001">
+      <w:start w:val="1"/>
+      <w:numFmt w:val="bullet"/>
+      <w:lvlText w:val=""/>
+      <w:lvlJc w:val="left"/>
+      <w:pPr>
+        <w:ind w:left="720" w:hanging="360"/>
+      </w:pPr>
+      <w:rPr>
+        <w:rFonts w:ascii="Symbol" w:hAnsi="Symbol" w:hint="default"/>
+      </w:rPr>
+    </w:lvl>
+    <w:lvl w:ilvl="1" w:tplc="04090003" w:tentative="1">
+      <w:start w:val="1"/>
+      <w:numFmt w:val="bullet"/>
+      <w:lvlText w:val="o"/>
+      <w:lvlJc w:val="left"/>
+      <w:pPr>
+        <w:ind w:left="1440" w:hanging="360"/>
+      </w:pPr>
+      <w:rPr>
+        <w:rFonts w:ascii="Courier New" w:hAnsi="Courier New" w:cs="Courier New" w:hint="default"/>
+      </w:rPr>
+    </w:lvl>
+    <w:lvl w:ilvl="2" w:tplc="04090005" w:tentative="1">
+      <w:start w:val="1"/>
+      <w:numFmt w:val="bullet"/>
+      <w:lvlText w:val=""/>
+      <w:lvlJc w:val="left"/>
+      <w:pPr>
+        <w:ind w:left="2160" w:hanging="360"/>
+      </w:pPr>
+      <w:rPr>
+        <w:rFonts w:ascii="Wingdings" w:hAnsi="Wingdings" w:hint="default"/>
+      </w:rPr>
+    </w:lvl>
+    <w:lvl w:ilvl="3" w:tplc="04090001" w:tentative="1">
+      <w:start w:val="1"/>
+      <w:numFmt w:val="bullet"/>
+      <w:lvlText w:val=""/>
+      <w:lvlJc w:val="left"/>
+      <w:pPr>
+        <w:ind w:left="2880" w:hanging="360"/>
+      </w:pPr>
+      <w:rPr>
+        <w:rFonts w:ascii="Symbol" w:hAnsi="Symbol" w:hint="default"/>
+      </w:rPr>
+    </w:lvl>
+    <w:lvl w:ilvl="4" w:tplc="04090003" w:tentative="1">
+      <w:start w:val="1"/>
+      <w:numFmt w:val="bullet"/>
+      <w:lvlText w:val="o"/>
+      <w:lvlJc w:val="left"/>
+      <w:pPr>
+        <w:ind w:left="3600" w:hanging="360"/>
+      </w:pPr>
+      <w:rPr>
+        <w:rFonts w:ascii="Courier New" w:hAnsi="Courier New" w:cs="Courier New" w:hint="default"/>
+      </w:rPr>
+    </w:lvl>
+    <w:lvl w:ilvl="5" w:tplc="04090005" w:tentative="1">
+      <w:start w:val="1"/>
+      <w:numFmt w:val="bullet"/>
+      <w:lvlText w:val=""/>
+      <w:lvlJc w:val="left"/>
+      <w:pPr>
+        <w:ind w:left="4320" w:hanging="360"/>
+      </w:pPr>
+      <w:rPr>
+        <w:rFonts w:ascii="Wingdings" w:hAnsi="Wingdings" w:hint="default"/>
+      </w:rPr>
+    </w:lvl>
+    <w:lvl w:ilvl="6" w:tplc="04090001" w:tentative="1">
+      <w:start w:val="1"/>
+      <w:numFmt w:val="bullet"/>
+      <w:lvlText w:val=""/>
+      <w:lvlJc w:val="left"/>
+      <w:pPr>
+        <w:ind w:left="5040" w:hanging="360"/>
+      </w:pPr>
+      <w:rPr>
+        <w:rFonts w:ascii="Symbol" w:hAnsi="Symbol" w:hint="default"/>
+      </w:rPr>
+    </w:lvl>
+    <w:lvl w:ilvl="7" w:tplc="04090003" w:tentative="1">
+      <w:start w:val="1"/>
+      <w:numFmt w:val="bullet"/>
+      <w:lvlText w:val="o"/>
+      <w:lvlJc w:val="left"/>
+      <w:pPr>
+        <w:ind w:left="5760" w:hanging="360"/>
+      </w:pPr>
+      <w:rPr>
+        <w:rFonts w:ascii="Courier New" w:hAnsi="Courier New" w:cs="Courier New" w:hint="default"/>
+      </w:rPr>
+    </w:lvl>
+    <w:lvl w:ilvl="8" w:tplc="04090005" w:tentative="1">
+      <w:start w:val="1"/>
+      <w:numFmt w:val="bullet"/>
+      <w:lvlText w:val=""/>
+      <w:lvlJc w:val="left"/>
+      <w:pPr>
+        <w:ind w:left="6480" w:hanging="360"/>
+      </w:pPr>
+      <w:rPr>
+        <w:rFonts w:ascii="Wingdings" w:hAnsi="Wingdings" w:hint="default"/>
+      </w:rPr>
+    </w:lvl>
+  </w:abstractNum>
+  <w:abstractNum w:abstractNumId="16" w15:restartNumberingAfterBreak="0">
     <w:nsid w:val="524146F2"/>
     <w:multiLevelType w:val="hybridMultilevel"/>
     <w:tmpl w:val="D8340280"/>
@@ -7500,7 +7437,7 @@
       </w:rPr>
     </w:lvl>
   </w:abstractNum>
-  <w:abstractNum w:abstractNumId="16" w15:restartNumberingAfterBreak="0">
+  <w:abstractNum w:abstractNumId="17" w15:restartNumberingAfterBreak="0">
     <w:nsid w:val="583F24C4"/>
     <w:multiLevelType w:val="hybridMultilevel"/>
     <w:tmpl w:val="63E0143A"/>
@@ -7586,7 +7523,7 @@
       </w:pPr>
     </w:lvl>
   </w:abstractNum>
-  <w:abstractNum w:abstractNumId="17" w15:restartNumberingAfterBreak="0">
+  <w:abstractNum w:abstractNumId="18" w15:restartNumberingAfterBreak="0">
     <w:nsid w:val="5ACB66CA"/>
     <w:multiLevelType w:val="hybridMultilevel"/>
     <w:tmpl w:val="AAA4EED0"/>
@@ -7698,7 +7635,7 @@
       </w:rPr>
     </w:lvl>
   </w:abstractNum>
-  <w:abstractNum w:abstractNumId="18" w15:restartNumberingAfterBreak="0">
+  <w:abstractNum w:abstractNumId="19" w15:restartNumberingAfterBreak="0">
     <w:nsid w:val="5C9409B3"/>
     <w:multiLevelType w:val="hybridMultilevel"/>
     <w:tmpl w:val="B3B0DC30"/>
@@ -7811,7 +7748,7 @@
       </w:rPr>
     </w:lvl>
   </w:abstractNum>
-  <w:abstractNum w:abstractNumId="19" w15:restartNumberingAfterBreak="0">
+  <w:abstractNum w:abstractNumId="20" w15:restartNumberingAfterBreak="0">
     <w:nsid w:val="6BB959E2"/>
     <w:multiLevelType w:val="hybridMultilevel"/>
     <w:tmpl w:val="510A41FA"/>
@@ -7924,7 +7861,7 @@
       </w:rPr>
     </w:lvl>
   </w:abstractNum>
-  <w:abstractNum w:abstractNumId="20" w15:restartNumberingAfterBreak="0">
+  <w:abstractNum w:abstractNumId="21" w15:restartNumberingAfterBreak="0">
     <w:nsid w:val="6D7C27E2"/>
     <w:multiLevelType w:val="hybridMultilevel"/>
     <w:tmpl w:val="565699D4"/>
@@ -8037,7 +7974,7 @@
       </w:rPr>
     </w:lvl>
   </w:abstractNum>
-  <w:abstractNum w:abstractNumId="21" w15:restartNumberingAfterBreak="0">
+  <w:abstractNum w:abstractNumId="22" w15:restartNumberingAfterBreak="0">
     <w:nsid w:val="704FEDCF"/>
     <w:multiLevelType w:val="hybridMultilevel"/>
     <w:tmpl w:val="65F855E4"/>
@@ -8150,7 +8087,120 @@
       </w:rPr>
     </w:lvl>
   </w:abstractNum>
-  <w:abstractNum w:abstractNumId="22" w15:restartNumberingAfterBreak="0">
+  <w:abstractNum w:abstractNumId="23" w15:restartNumberingAfterBreak="0">
+    <w:nsid w:val="7B3F79FA"/>
+    <w:multiLevelType w:val="hybridMultilevel"/>
+    <w:tmpl w:val="5978B0AC"/>
+    <w:lvl w:ilvl="0" w:tplc="04090001">
+      <w:start w:val="1"/>
+      <w:numFmt w:val="bullet"/>
+      <w:lvlText w:val=""/>
+      <w:lvlJc w:val="left"/>
+      <w:pPr>
+        <w:ind w:left="720" w:hanging="360"/>
+      </w:pPr>
+      <w:rPr>
+        <w:rFonts w:ascii="Symbol" w:hAnsi="Symbol" w:hint="default"/>
+      </w:rPr>
+    </w:lvl>
+    <w:lvl w:ilvl="1" w:tplc="04090003" w:tentative="1">
+      <w:start w:val="1"/>
+      <w:numFmt w:val="bullet"/>
+      <w:lvlText w:val="o"/>
+      <w:lvlJc w:val="left"/>
+      <w:pPr>
+        <w:ind w:left="1440" w:hanging="360"/>
+      </w:pPr>
+      <w:rPr>
+        <w:rFonts w:ascii="Courier New" w:hAnsi="Courier New" w:cs="Courier New" w:hint="default"/>
+      </w:rPr>
+    </w:lvl>
+    <w:lvl w:ilvl="2" w:tplc="04090005" w:tentative="1">
+      <w:start w:val="1"/>
+      <w:numFmt w:val="bullet"/>
+      <w:lvlText w:val=""/>
+      <w:lvlJc w:val="left"/>
+      <w:pPr>
+        <w:ind w:left="2160" w:hanging="360"/>
+      </w:pPr>
+      <w:rPr>
+        <w:rFonts w:ascii="Wingdings" w:hAnsi="Wingdings" w:hint="default"/>
+      </w:rPr>
+    </w:lvl>
+    <w:lvl w:ilvl="3" w:tplc="04090001" w:tentative="1">
+      <w:start w:val="1"/>
+      <w:numFmt w:val="bullet"/>
+      <w:lvlText w:val=""/>
+      <w:lvlJc w:val="left"/>
+      <w:pPr>
+        <w:ind w:left="2880" w:hanging="360"/>
+      </w:pPr>
+      <w:rPr>
+        <w:rFonts w:ascii="Symbol" w:hAnsi="Symbol" w:hint="default"/>
+      </w:rPr>
+    </w:lvl>
+    <w:lvl w:ilvl="4" w:tplc="04090003" w:tentative="1">
+      <w:start w:val="1"/>
+      <w:numFmt w:val="bullet"/>
+      <w:lvlText w:val="o"/>
+      <w:lvlJc w:val="left"/>
+      <w:pPr>
+        <w:ind w:left="3600" w:hanging="360"/>
+      </w:pPr>
+      <w:rPr>
+        <w:rFonts w:ascii="Courier New" w:hAnsi="Courier New" w:cs="Courier New" w:hint="default"/>
+      </w:rPr>
+    </w:lvl>
+    <w:lvl w:ilvl="5" w:tplc="04090005" w:tentative="1">
+      <w:start w:val="1"/>
+      <w:numFmt w:val="bullet"/>
+      <w:lvlText w:val=""/>
+      <w:lvlJc w:val="left"/>
+      <w:pPr>
+        <w:ind w:left="4320" w:hanging="360"/>
+      </w:pPr>
+      <w:rPr>
+        <w:rFonts w:ascii="Wingdings" w:hAnsi="Wingdings" w:hint="default"/>
+      </w:rPr>
+    </w:lvl>
+    <w:lvl w:ilvl="6" w:tplc="04090001" w:tentative="1">
+      <w:start w:val="1"/>
+      <w:numFmt w:val="bullet"/>
+      <w:lvlText w:val=""/>
+      <w:lvlJc w:val="left"/>
+      <w:pPr>
+        <w:ind w:left="5040" w:hanging="360"/>
+      </w:pPr>
+      <w:rPr>
+        <w:rFonts w:ascii="Symbol" w:hAnsi="Symbol" w:hint="default"/>
+      </w:rPr>
+    </w:lvl>
+    <w:lvl w:ilvl="7" w:tplc="04090003" w:tentative="1">
+      <w:start w:val="1"/>
+      <w:numFmt w:val="bullet"/>
+      <w:lvlText w:val="o"/>
+      <w:lvlJc w:val="left"/>
+      <w:pPr>
+        <w:ind w:left="5760" w:hanging="360"/>
+      </w:pPr>
+      <w:rPr>
+        <w:rFonts w:ascii="Courier New" w:hAnsi="Courier New" w:cs="Courier New" w:hint="default"/>
+      </w:rPr>
+    </w:lvl>
+    <w:lvl w:ilvl="8" w:tplc="04090005" w:tentative="1">
+      <w:start w:val="1"/>
+      <w:numFmt w:val="bullet"/>
+      <w:lvlText w:val=""/>
+      <w:lvlJc w:val="left"/>
+      <w:pPr>
+        <w:ind w:left="6480" w:hanging="360"/>
+      </w:pPr>
+      <w:rPr>
+        <w:rFonts w:ascii="Wingdings" w:hAnsi="Wingdings" w:hint="default"/>
+      </w:rPr>
+    </w:lvl>
+  </w:abstractNum>
+  <w:abstractNum w:abstractNumId="24" w15:restartNumberingAfterBreak="0">
     <w:nsid w:val="7F083231"/>
     <w:multiLevelType w:val="hybridMultilevel"/>
     <w:tmpl w:val="C316B168"/>
@@ -8239,74 +8289,74 @@
       </w:pPr>
     </w:lvl>
   </w:abstractNum>
-  <w:num w:numId="1" w16cid:durableId="588075844">
+  <w:num w:numId="1">
     <w:abstractNumId w:val="12"/>
   </w:num>
-  <w:num w:numId="2" w16cid:durableId="2036038091">
+  <w:num w:numId="2">
     <w:abstractNumId w:val="5"/>
   </w:num>
-  <w:num w:numId="3" w16cid:durableId="948663653">
+  <w:num w:numId="3">
+    <w:abstractNumId w:val="22"/>
+  </w:num>
+  <w:num w:numId="4">
+    <w:abstractNumId w:val="20"/>
+  </w:num>
+  <w:num w:numId="5">
+    <w:abstractNumId w:val="13"/>
+  </w:num>
+  <w:num w:numId="6">
+    <w:abstractNumId w:val="2"/>
+  </w:num>
+  <w:num w:numId="7">
+    <w:abstractNumId w:val="19"/>
+  </w:num>
+  <w:num w:numId="8">
     <w:abstractNumId w:val="21"/>
   </w:num>
-  <w:num w:numId="4" w16cid:durableId="775902953">
-    <w:abstractNumId w:val="19"/>
-  </w:num>
-  <w:num w:numId="5" w16cid:durableId="1967813719">
-    <w:abstractNumId w:val="13"/>
-  </w:num>
-  <w:num w:numId="6" w16cid:durableId="1674838080">
-    <w:abstractNumId w:val="2"/>
-  </w:num>
-  <w:num w:numId="7" w16cid:durableId="1335957744">
-    <w:abstractNumId w:val="18"/>
-  </w:num>
-  <w:num w:numId="8" w16cid:durableId="1304576307">
-    <w:abstractNumId w:val="20"/>
-  </w:num>
-  <w:num w:numId="9" w16cid:durableId="689260631">
+  <w:num w:numId="9">
     <w:abstractNumId w:val="8"/>
   </w:num>
-  <w:num w:numId="10" w16cid:durableId="1673873384">
+  <w:num w:numId="10">
     <w:abstractNumId w:val="10"/>
   </w:num>
-  <w:num w:numId="11" w16cid:durableId="202331475">
+  <w:num w:numId="11">
     <w:abstractNumId w:val="7"/>
   </w:num>
-  <w:num w:numId="12" w16cid:durableId="1479222936">
+  <w:num w:numId="12">
     <w:abstractNumId w:val="4"/>
   </w:num>
-  <w:num w:numId="13" w16cid:durableId="613555653">
+  <w:num w:numId="13">
     <w:abstractNumId w:val="1"/>
   </w:num>
-  <w:num w:numId="14" w16cid:durableId="2122138999">
+  <w:num w:numId="14">
     <w:abstractNumId w:val="14"/>
   </w:num>
-  <w:num w:numId="15" w16cid:durableId="2083218204">
+  <w:num w:numId="15">
     <w:abstractNumId w:val="0"/>
   </w:num>
-  <w:num w:numId="16" w16cid:durableId="501363031">
+  <w:num w:numId="16">
     <w:abstractNumId w:val="11"/>
   </w:num>
-  <w:num w:numId="17" w16cid:durableId="2021273599">
+  <w:num w:numId="17">
     <w:abstractNumId w:val="6"/>
   </w:num>
-  <w:num w:numId="18" w16cid:durableId="303432662">
+  <w:num w:numId="18">
     <w:abstractNumId w:val="3"/>
   </w:num>
-  <w:num w:numId="19" w16cid:durableId="139929489">
-    <w:abstractNumId w:val="15"/>
+  <w:num w:numId="19">
+    <w:abstractNumId w:val="16"/>
   </w:num>
-  <w:num w:numId="20" w16cid:durableId="705107586">
-    <w:abstractNumId w:val="22"/>
+  <w:num w:numId="20">
+    <w:abstractNumId w:val="24"/>
   </w:num>
-  <w:num w:numId="21" w16cid:durableId="749890124">
+  <w:num w:numId="21">
     <w:abstractNumId w:val="9"/>
   </w:num>
-  <w:num w:numId="22" w16cid:durableId="1563369289">
-    <w:abstractNumId w:val="16"/>
+  <w:num w:numId="22">
+    <w:abstractNumId w:val="17"/>
   </w:num>
-  <w:num w:numId="23" w16cid:durableId="1882202099">
-    <w:abstractNumId w:val="16"/>
+  <w:num w:numId="23">
+    <w:abstractNumId w:val="17"/>
     <w:lvlOverride w:ilvl="0">
       <w:startOverride w:val="1"/>
     </w:lvlOverride>
@@ -8335,14 +8385,20 @@
       <w:startOverride w:val="1"/>
     </w:lvlOverride>
   </w:num>
-  <w:num w:numId="24" w16cid:durableId="2134324818">
-    <w:abstractNumId w:val="17"/>
+  <w:num w:numId="24">
+    <w:abstractNumId w:val="18"/>
+  </w:num>
+  <w:num w:numId="25">
+    <w:abstractNumId w:val="23"/>
+  </w:num>
+  <w:num w:numId="26">
+    <w:abstractNumId w:val="15"/>
   </w:num>
 </w:numbering>
 </file>
 
 <file path=word/styles.xml><?xml version="1.0" encoding="utf-8"?>
-<w:styles xmlns:mc="http://schemas.openxmlformats.org/markup-compatibility/2006" xmlns:r="http://schemas.openxmlformats.org/officeDocument/2006/relationships" xmlns:w="http://schemas.openxmlformats.org/wordprocessingml/2006/main" xmlns:w14="http://schemas.microsoft.com/office/word/2010/wordml" xmlns:w15="http://schemas.microsoft.com/office/word/2012/wordml" xmlns:w16cex="http://schemas.microsoft.com/office/word/2018/wordml/cex" xmlns:w16cid="http://schemas.microsoft.com/office/word/2016/wordml/cid" xmlns:w16="http://schemas.microsoft.com/office/word/2018/wordml" xmlns:w16du="http://schemas.microsoft.com/office/word/2023/wordml/word16du" xmlns:w16sdtdh="http://schemas.microsoft.com/office/word/2020/wordml/sdtdatahash" xmlns:w16se="http://schemas.microsoft.com/office/word/2015/wordml/symex" mc:Ignorable="w14 w15 w16se w16cid w16 w16cex w16sdtdh w16du">
+<w:styles xmlns:mc="http://schemas.openxmlformats.org/markup-compatibility/2006" xmlns:r="http://schemas.openxmlformats.org/officeDocument/2006/relationships" xmlns:w="http://schemas.openxmlformats.org/wordprocessingml/2006/main" xmlns:w14="http://schemas.microsoft.com/office/word/2010/wordml" xmlns:w15="http://schemas.microsoft.com/office/word/2012/wordml" xmlns:w16se="http://schemas.microsoft.com/office/word/2015/wordml/symex" mc:Ignorable="w14 w15 w16se">
   <w:docDefaults>
     <w:rPrDefault>
       <w:rPr>
@@ -8358,7 +8414,7 @@
       </w:pPr>
     </w:pPrDefault>
   </w:docDefaults>
-  <w:latentStyles w:defLockedState="0" w:defUIPriority="99" w:defSemiHidden="0" w:defUnhideWhenUsed="0" w:defQFormat="0" w:count="376">
+  <w:latentStyles w:defLockedState="0" w:defUIPriority="99" w:defSemiHidden="0" w:defUnhideWhenUsed="0" w:defQFormat="0" w:count="371">
     <w:lsdException w:name="Normal" w:uiPriority="0" w:qFormat="1"/>
     <w:lsdException w:name="heading 1" w:uiPriority="9" w:qFormat="1"/>
     <w:lsdException w:name="heading 2" w:semiHidden="1" w:uiPriority="9" w:unhideWhenUsed="1" w:qFormat="1"/>
@@ -8730,11 +8786,6 @@
     <w:lsdException w:name="List Table 5 Dark Accent 6" w:uiPriority="50"/>
     <w:lsdException w:name="List Table 6 Colorful Accent 6" w:uiPriority="51"/>
     <w:lsdException w:name="List Table 7 Colorful Accent 6" w:uiPriority="52"/>
-    <w:lsdException w:name="Mention" w:semiHidden="1" w:unhideWhenUsed="1"/>
-    <w:lsdException w:name="Smart Hyperlink" w:semiHidden="1" w:unhideWhenUsed="1"/>
-    <w:lsdException w:name="Hashtag" w:semiHidden="1" w:unhideWhenUsed="1"/>
-    <w:lsdException w:name="Unresolved Mention" w:semiHidden="1" w:unhideWhenUsed="1"/>
-    <w:lsdException w:name="Smart Link" w:semiHidden="1" w:unhideWhenUsed="1"/>
   </w:latentStyles>
   <w:style w:type="paragraph" w:default="1" w:styleId="Normal">
     <w:name w:val="Normal"/>
@@ -8768,7 +8819,7 @@
     <w:semiHidden/>
     <w:unhideWhenUsed/>
   </w:style>
-  <w:style w:type="character" w:styleId="Mention">
+  <w:style w:type="character" w:customStyle="1" w:styleId="Mention">
     <w:name w:val="Mention"/>
     <w:basedOn w:val="DefaultParagraphFont"/>
     <w:uiPriority w:val="99"/>
@@ -8971,7 +9022,7 @@
       <w:u w:val="single"/>
     </w:rPr>
   </w:style>
-  <w:style w:type="character" w:styleId="UnresolvedMention">
+  <w:style w:type="character" w:customStyle="1" w:styleId="UnresolvedMention">
     <w:name w:val="Unresolved Mention"/>
     <w:basedOn w:val="DefaultParagraphFont"/>
     <w:uiPriority w:val="99"/>
@@ -9248,6 +9299,15 @@
 </file>
 
 <file path=customXml/item1.xml><?xml version="1.0" encoding="utf-8"?>
+<?mso-contentType ?>
+<FormTemplates xmlns="http://schemas.microsoft.com/sharepoint/v3/contenttype/forms">
+  <Display>DocumentLibraryForm</Display>
+  <Edit>DocumentLibraryForm</Edit>
+  <New>DocumentLibraryForm</New>
+</FormTemplates>
+</file>
+
+<file path=customXml/item2.xml><?xml version="1.0" encoding="utf-8"?>
 <p:properties xmlns:p="http://schemas.microsoft.com/office/2006/metadata/properties" xmlns:xsi="http://www.w3.org/2001/XMLSchema-instance" xmlns:pc="http://schemas.microsoft.com/office/infopath/2007/PartnerControls">
   <documentManagement>
     <TaxCatchAll xmlns="fc2e0b91-73db-4711-986b-9e7114b1c780" xsi:nil="true"/>
@@ -9258,20 +9318,7 @@
 </p:properties>
 </file>
 
-<file path=customXml/item2.xml><?xml version="1.0" encoding="utf-8"?>
-<?mso-contentType ?>
-<FormTemplates xmlns="http://schemas.microsoft.com/sharepoint/v3/contenttype/forms">
-  <Display>DocumentLibraryForm</Display>
-  <Edit>DocumentLibraryForm</Edit>
-  <New>DocumentLibraryForm</New>
-</FormTemplates>
-</file>
-
 <file path=customXml/item3.xml><?xml version="1.0" encoding="utf-8"?>
-<b:Sources xmlns:b="http://schemas.openxmlformats.org/officeDocument/2006/bibliography" xmlns="http://schemas.openxmlformats.org/officeDocument/2006/bibliography" SelectedStyle="\APASixthEditionOfficeOnline.xsl" StyleName="APA" Version="6"/>
-</file>
-
-<file path=customXml/item4.xml><?xml version="1.0" encoding="utf-8"?>
 <ct:contentTypeSchema xmlns:ct="http://schemas.microsoft.com/office/2006/metadata/contentType" xmlns:ma="http://schemas.microsoft.com/office/2006/metadata/properties/metaAttributes" ct:_="" ma:_="" ma:contentTypeName="Document" ma:contentTypeID="0x01010041FCC52ECBA99C44897D8B99E45B6EB2" ma:contentTypeVersion="18" ma:contentTypeDescription="Create a new document." ma:contentTypeScope="" ma:versionID="043990ad1d428359a5afb12abf111747">
   <xsd:schema xmlns:xsd="http://www.w3.org/2001/XMLSchema" xmlns:xs="http://www.w3.org/2001/XMLSchema" xmlns:p="http://schemas.microsoft.com/office/2006/metadata/properties" xmlns:ns2="aa22b7f0-1c77-4983-9187-bff8e7aaefd5" xmlns:ns3="fc2e0b91-73db-4711-986b-9e7114b1c780" targetNamespace="http://schemas.microsoft.com/office/2006/metadata/properties" ma:root="true" ma:fieldsID="0bb377ea73dee0866193549ecf1cd094" ns2:_="" ns3:_="">
     <xsd:import namespace="aa22b7f0-1c77-4983-9187-bff8e7aaefd5"/>
@@ -9514,7 +9561,19 @@
 </ct:contentTypeSchema>
 </file>
 
+<file path=customXml/item4.xml><?xml version="1.0" encoding="utf-8"?>
+<b:Sources xmlns:b="http://schemas.openxmlformats.org/officeDocument/2006/bibliography" xmlns="http://schemas.openxmlformats.org/officeDocument/2006/bibliography" SelectedStyle="\APASixthEditionOfficeOnline.xsl" StyleName="APA" Version="6"/>
+</file>
+
 <file path=customXml/itemProps1.xml><?xml version="1.0" encoding="utf-8"?>
+<ds:datastoreItem xmlns:ds="http://schemas.openxmlformats.org/officeDocument/2006/customXml" ds:itemID="{0FB444FD-6FB0-4921-90E4-F556484BE332}">
+  <ds:schemaRefs>
+    <ds:schemaRef ds:uri="http://schemas.microsoft.com/sharepoint/v3/contenttype/forms"/>
+  </ds:schemaRefs>
+</ds:datastoreItem>
+</file>
+
+<file path=customXml/itemProps2.xml><?xml version="1.0" encoding="utf-8"?>
 <ds:datastoreItem xmlns:ds="http://schemas.openxmlformats.org/officeDocument/2006/customXml" ds:itemID="{E7064DC1-E222-4E67-9E9B-99CF32FE5210}">
   <ds:schemaRefs>
     <ds:schemaRef ds:uri="http://schemas.microsoft.com/office/2006/metadata/properties"/>
@@ -9525,23 +9584,7 @@
 </ds:datastoreItem>
 </file>
 
-<file path=customXml/itemProps2.xml><?xml version="1.0" encoding="utf-8"?>
-<ds:datastoreItem xmlns:ds="http://schemas.openxmlformats.org/officeDocument/2006/customXml" ds:itemID="{0FB444FD-6FB0-4921-90E4-F556484BE332}">
-  <ds:schemaRefs>
-    <ds:schemaRef ds:uri="http://schemas.microsoft.com/sharepoint/v3/contenttype/forms"/>
-  </ds:schemaRefs>
-</ds:datastoreItem>
-</file>
-
 <file path=customXml/itemProps3.xml><?xml version="1.0" encoding="utf-8"?>
-<ds:datastoreItem xmlns:ds="http://schemas.openxmlformats.org/officeDocument/2006/customXml" ds:itemID="{C7F568F4-9808-4C18-A98D-7CF4547F215A}">
-  <ds:schemaRefs>
-    <ds:schemaRef ds:uri="http://schemas.openxmlformats.org/officeDocument/2006/bibliography"/>
-  </ds:schemaRefs>
-</ds:datastoreItem>
-</file>
-
-<file path=customXml/itemProps4.xml><?xml version="1.0" encoding="utf-8"?>
 <ds:datastoreItem xmlns:ds="http://schemas.openxmlformats.org/officeDocument/2006/customXml" ds:itemID="{8DF2B26D-D152-4AE1-870E-3A385C9A0935}">
   <ds:schemaRefs>
     <ds:schemaRef ds:uri="http://schemas.microsoft.com/office/2006/metadata/contentType"/>
@@ -9558,4 +9601,12 @@
     <ds:schemaRef ds:uri="http://schemas.microsoft.com/internal/obd"/>
   </ds:schemaRefs>
 </ds:datastoreItem>
+</file>
+
+<file path=customXml/itemProps4.xml><?xml version="1.0" encoding="utf-8"?>
+<ds:datastoreItem xmlns:ds="http://schemas.openxmlformats.org/officeDocument/2006/customXml" ds:itemID="{C76E4C22-145D-4F6E-8841-84251260405D}">
+  <ds:schemaRefs>
+    <ds:schemaRef ds:uri="http://schemas.openxmlformats.org/officeDocument/2006/bibliography"/>
+  </ds:schemaRefs>
+</ds:datastoreItem>
 </file>
</xml_diff>

<commit_message>
fixed five or six I765 attachment mako tags, and put in the applicant's name and a-number (if any) into the stock, PDF addendum page as requested in today's meeting;  I765 pdf attachment block is now at 100%
</commit_message>
<xml_diff>
--- a/docassemble/USCISApplications/data/templates/TPS_legal_screener.docx
+++ b/docassemble/USCISApplications/data/templates/TPS_legal_screener.docx
@@ -1,6 +1,6 @@
 
 <file path=word/document.xml><?xml version="1.0" encoding="utf-8"?>
-<w:document xmlns:wpc="http://schemas.microsoft.com/office/word/2010/wordprocessingCanvas" xmlns:cx="http://schemas.microsoft.com/office/drawing/2014/chartex" xmlns:cx1="http://schemas.microsoft.com/office/drawing/2015/9/8/chartex" xmlns:cx2="http://schemas.microsoft.com/office/drawing/2015/10/21/chartex" xmlns:cx3="http://schemas.microsoft.com/office/drawing/2016/5/9/chartex" xmlns:cx4="http://schemas.microsoft.com/office/drawing/2016/5/10/chartex" xmlns:cx5="http://schemas.microsoft.com/office/drawing/2016/5/11/chartex" xmlns:cx6="http://schemas.microsoft.com/office/drawing/2016/5/12/chartex" xmlns:cx7="http://schemas.microsoft.com/office/drawing/2016/5/13/chartex" xmlns:cx8="http://schemas.microsoft.com/office/drawing/2016/5/14/chartex" xmlns:mc="http://schemas.openxmlformats.org/markup-compatibility/2006" xmlns:aink="http://schemas.microsoft.com/office/drawing/2016/ink" xmlns:am3d="http://schemas.microsoft.com/office/drawing/2017/model3d" xmlns:o="urn:schemas-microsoft-com:office:office" xmlns:oel="http://schemas.microsoft.com/office/2019/extlst" xmlns:r="http://schemas.openxmlformats.org/officeDocument/2006/relationships" xmlns:m="http://schemas.openxmlformats.org/officeDocument/2006/math" xmlns:v="urn:schemas-microsoft-com:vml" xmlns:wp14="http://schemas.microsoft.com/office/word/2010/wordprocessingDrawing" xmlns:wp="http://schemas.openxmlformats.org/drawingml/2006/wordprocessingDrawing" xmlns:w10="urn:schemas-microsoft-com:office:word" xmlns:w="http://schemas.openxmlformats.org/wordprocessingml/2006/main" xmlns:w14="http://schemas.microsoft.com/office/word/2010/wordml" xmlns:w15="http://schemas.microsoft.com/office/word/2012/wordml" xmlns:w16cex="http://schemas.microsoft.com/office/word/2018/wordml/cex" xmlns:w16cid="http://schemas.microsoft.com/office/word/2016/wordml/cid" xmlns:w16="http://schemas.microsoft.com/office/word/2018/wordml" xmlns:w16du="http://schemas.microsoft.com/office/word/2023/wordml/word16du" xmlns:w16sdtdh="http://schemas.microsoft.com/office/word/2020/wordml/sdtdatahash" xmlns:w16se="http://schemas.microsoft.com/office/word/2015/wordml/symex" xmlns:wpg="http://schemas.microsoft.com/office/word/2010/wordprocessingGroup" xmlns:wpi="http://schemas.microsoft.com/office/word/2010/wordprocessingInk" xmlns:wne="http://schemas.microsoft.com/office/word/2006/wordml" xmlns:wps="http://schemas.microsoft.com/office/word/2010/wordprocessingShape" mc:Ignorable="w14 w15 w16se w16cid w16 w16cex w16sdtdh w16du wp14">
+<w:document xmlns:wpc="http://schemas.microsoft.com/office/word/2010/wordprocessingCanvas" xmlns:cx="http://schemas.microsoft.com/office/drawing/2014/chartex" xmlns:cx1="http://schemas.microsoft.com/office/drawing/2015/9/8/chartex" xmlns:mc="http://schemas.openxmlformats.org/markup-compatibility/2006" xmlns:o="urn:schemas-microsoft-com:office:office" xmlns:r="http://schemas.openxmlformats.org/officeDocument/2006/relationships" xmlns:m="http://schemas.openxmlformats.org/officeDocument/2006/math" xmlns:v="urn:schemas-microsoft-com:vml" xmlns:wp14="http://schemas.microsoft.com/office/word/2010/wordprocessingDrawing" xmlns:wp="http://schemas.openxmlformats.org/drawingml/2006/wordprocessingDrawing" xmlns:w10="urn:schemas-microsoft-com:office:word" xmlns:w="http://schemas.openxmlformats.org/wordprocessingml/2006/main" xmlns:w14="http://schemas.microsoft.com/office/word/2010/wordml" xmlns:w15="http://schemas.microsoft.com/office/word/2012/wordml" xmlns:w16se="http://schemas.microsoft.com/office/word/2015/wordml/symex" xmlns:wpg="http://schemas.microsoft.com/office/word/2010/wordprocessingGroup" xmlns:wpi="http://schemas.microsoft.com/office/word/2010/wordprocessingInk" xmlns:wne="http://schemas.microsoft.com/office/word/2006/wordml" xmlns:wps="http://schemas.microsoft.com/office/word/2010/wordprocessingShape" mc:Ignorable="w14 w15 w16se wp14">
   <w:body>
     <w:p>
       <w:pPr>
@@ -16,16 +16,7 @@
           <w:b/>
           <w:bCs/>
         </w:rPr>
-        <w:t>Applicant’s Full Legal Name</w:t>
-      </w:r>
-      <w:proofErr w:type="gramStart"/>
-      <w:r>
-        <w:rPr>
-          <w:rFonts w:eastAsia="Arial" w:cstheme="minorHAnsi"/>
-          <w:b/>
-          <w:bCs/>
-        </w:rPr>
-        <w:t xml:space="preserve">: </w:t>
+        <w:t xml:space="preserve">Applicant’s Full Legal Name: </w:t>
       </w:r>
       <w:r>
         <w:rPr>
@@ -44,7 +35,7 @@
         </w:rPr>
         <w:t>{</w:t>
       </w:r>
-      <w:proofErr w:type="gramEnd"/>
+      <w:proofErr w:type="gramStart"/>
       <w:r>
         <w:rPr>
           <w:rFonts w:eastAsia="Arial" w:cstheme="minorHAnsi"/>
@@ -52,7 +43,17 @@
           <w:bCs/>
           <w:u w:val="single"/>
         </w:rPr>
-        <w:t>{ users[</w:t>
+        <w:t>{ users</w:t>
+      </w:r>
+      <w:proofErr w:type="gramEnd"/>
+      <w:r>
+        <w:rPr>
+          <w:rFonts w:eastAsia="Arial" w:cstheme="minorHAnsi"/>
+          <w:b/>
+          <w:bCs/>
+          <w:u w:val="single"/>
+        </w:rPr>
+        <w:t>[</w:t>
       </w:r>
       <w:proofErr w:type="spellStart"/>
       <w:r>
@@ -154,7 +155,7 @@
               </wp:anchor>
             </w:drawing>
           </mc:Choice>
-          <mc:Fallback>
+          <mc:Fallback xmlns:w16sdtdh="http://schemas.microsoft.com/office/word/2020/wordml/sdtdatahash" xmlns:w16du="http://schemas.microsoft.com/office/word/2023/wordml/word16du" xmlns:w16="http://schemas.microsoft.com/office/word/2018/wordml" xmlns:w16cid="http://schemas.microsoft.com/office/word/2016/wordml/cid" xmlns:w16cex="http://schemas.microsoft.com/office/word/2018/wordml/cex" xmlns:oel="http://schemas.microsoft.com/office/2019/extlst" xmlns:am3d="http://schemas.microsoft.com/office/drawing/2017/model3d" xmlns:aink="http://schemas.microsoft.com/office/drawing/2016/ink" xmlns:cx8="http://schemas.microsoft.com/office/drawing/2016/5/14/chartex" xmlns:cx7="http://schemas.microsoft.com/office/drawing/2016/5/13/chartex" xmlns:cx6="http://schemas.microsoft.com/office/drawing/2016/5/12/chartex" xmlns:cx5="http://schemas.microsoft.com/office/drawing/2016/5/11/chartex" xmlns:cx4="http://schemas.microsoft.com/office/drawing/2016/5/10/chartex" xmlns:cx3="http://schemas.microsoft.com/office/drawing/2016/5/9/chartex" xmlns:cx2="http://schemas.microsoft.com/office/drawing/2015/10/21/chartex">
             <w:pict>
               <v:rect w14:anchorId="3BA0CBEC" id="Rectangle 327393054" o:spid="_x0000_s1026" style="position:absolute;margin-left:0;margin-top:18.5pt;width:552pt;height:208.5pt;z-index:251658240;visibility:visible;mso-wrap-style:square;mso-height-percent:0;mso-wrap-distance-left:9pt;mso-wrap-distance-top:0;mso-wrap-distance-right:9pt;mso-wrap-distance-bottom:0;mso-position-horizontal:center;mso-position-horizontal-relative:margin;mso-position-vertical:absolute;mso-position-vertical-relative:text;mso-height-percent:0;mso-height-relative:margin;v-text-anchor:middle" o:gfxdata="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" filled="f" strokecolor="red" strokeweight="1pt">
                 <w10:wrap anchorx="margin"/>
@@ -171,14 +172,22 @@
         </w:rPr>
         <w:t xml:space="preserve">Name of Reviewer: </w:t>
       </w:r>
-      <w:proofErr w:type="gramStart"/>
       <w:r>
         <w:rPr>
           <w:rFonts w:eastAsia="Arial" w:cstheme="minorHAnsi"/>
           <w:b/>
           <w:bCs/>
         </w:rPr>
-        <w:t>{{ preparer</w:t>
+        <w:t>{</w:t>
+      </w:r>
+      <w:proofErr w:type="gramStart"/>
+      <w:r>
+        <w:rPr>
+          <w:rFonts w:eastAsia="Arial" w:cstheme="minorHAnsi"/>
+          <w:b/>
+          <w:bCs/>
+        </w:rPr>
+        <w:t>{ preparer</w:t>
       </w:r>
       <w:proofErr w:type="gramEnd"/>
       <w:r>
@@ -253,14 +262,22 @@
         <w:br/>
         <w:t xml:space="preserve">Supervisor Name: </w:t>
       </w:r>
-      <w:proofErr w:type="gramStart"/>
       <w:r>
         <w:rPr>
           <w:rFonts w:eastAsia="Arial" w:cstheme="minorHAnsi"/>
           <w:b/>
           <w:bCs/>
         </w:rPr>
-        <w:t xml:space="preserve">{{ </w:t>
+        <w:t>{</w:t>
+      </w:r>
+      <w:proofErr w:type="gramStart"/>
+      <w:r>
+        <w:rPr>
+          <w:rFonts w:eastAsia="Arial" w:cstheme="minorHAnsi"/>
+          <w:b/>
+          <w:bCs/>
+        </w:rPr>
+        <w:t xml:space="preserve">{ </w:t>
       </w:r>
       <w:proofErr w:type="spellStart"/>
       <w:r>
@@ -451,19 +468,8 @@
           <w:iCs/>
           <w:color w:val="000000" w:themeColor="text1"/>
         </w:rPr>
-        <w:t xml:space="preserve">Prepare TPS application </w:t>
-      </w:r>
-      <w:proofErr w:type="gramStart"/>
-      <w:r>
-        <w:rPr>
-          <w:rFonts w:eastAsia="Arial" w:cstheme="minorHAnsi"/>
-          <w:i/>
-          <w:iCs/>
-          <w:color w:val="000000" w:themeColor="text1"/>
-        </w:rPr>
-        <w:t>packet</w:t>
-      </w:r>
-      <w:proofErr w:type="gramEnd"/>
+        <w:t>Prepare TPS application packet</w:t>
+      </w:r>
       <w:r>
         <w:rPr>
           <w:rFonts w:eastAsia="Arial" w:cstheme="minorHAnsi"/>
@@ -496,21 +502,12 @@
           <w:color w:val="000000" w:themeColor="text1"/>
         </w:rPr>
       </w:pPr>
-      <w:proofErr w:type="gramStart"/>
       <w:r>
         <w:rPr>
           <w:rFonts w:eastAsia="Arial" w:cstheme="minorHAnsi"/>
           <w:color w:val="000000" w:themeColor="text1"/>
         </w:rPr>
-        <w:t>[ ]</w:t>
-      </w:r>
-      <w:proofErr w:type="gramEnd"/>
-      <w:r>
-        <w:rPr>
-          <w:rFonts w:eastAsia="Arial" w:cstheme="minorHAnsi"/>
-          <w:color w:val="000000" w:themeColor="text1"/>
-        </w:rPr>
-        <w:t xml:space="preserve"> Applicant eligible – </w:t>
+        <w:t xml:space="preserve">[ ] Applicant eligible – </w:t>
       </w:r>
       <w:r>
         <w:rPr>
@@ -626,7 +623,6 @@
         <w:t>i</w:t>
       </w:r>
       <w:proofErr w:type="spellEnd"/>
-      <w:proofErr w:type="gramStart"/>
       <w:r>
         <w:rPr>
           <w:rFonts w:eastAsia="Arial" w:cstheme="minorHAnsi"/>
@@ -640,15 +636,7 @@
           <w:rFonts w:eastAsia="Arial" w:cstheme="minorHAnsi"/>
           <w:color w:val="000000" w:themeColor="text1"/>
         </w:rPr>
-        <w:t>addenda</w:t>
-      </w:r>
-      <w:proofErr w:type="gramEnd"/>
-      <w:r>
-        <w:rPr>
-          <w:rFonts w:eastAsia="Arial" w:cstheme="minorHAnsi"/>
-          <w:color w:val="000000" w:themeColor="text1"/>
-        </w:rPr>
-        <w:t>.true_values</w:t>
+        <w:t>addenda.true_values</w:t>
       </w:r>
       <w:proofErr w:type="spellEnd"/>
       <w:r>
@@ -679,21 +667,12 @@
           <w:color w:val="000000" w:themeColor="text1"/>
         </w:rPr>
       </w:pPr>
-      <w:proofErr w:type="gramStart"/>
       <w:r>
         <w:rPr>
           <w:rFonts w:eastAsia="Arial" w:cstheme="minorHAnsi"/>
           <w:color w:val="000000" w:themeColor="text1"/>
         </w:rPr>
-        <w:t>{{ addendum</w:t>
-      </w:r>
-      <w:proofErr w:type="gramEnd"/>
-      <w:r>
-        <w:rPr>
-          <w:rFonts w:eastAsia="Arial" w:cstheme="minorHAnsi"/>
-          <w:color w:val="000000" w:themeColor="text1"/>
-        </w:rPr>
-        <w:t xml:space="preserve"> }}</w:t>
+        <w:t>{{ addendum }}</w:t>
       </w:r>
     </w:p>
     <w:p>
@@ -910,80 +889,58 @@
           <w:iCs/>
           <w:color w:val="000000" w:themeColor="text1"/>
         </w:rPr>
-        <w:t xml:space="preserve">Provide applicant with referral list and explain why they cannot be seen today. Ensure applicant takes folder with this screener to check out </w:t>
-      </w:r>
-      <w:proofErr w:type="gramStart"/>
-      <w:r>
+        <w:t>Provide applicant with referral list and explain why they cannot be seen today. Ensure applicant takes folder with this screener to check out station</w:t>
+      </w:r>
+    </w:p>
+    <w:p>
+      <w:pPr>
+        <w:spacing w:after="0" w:line="240" w:lineRule="auto"/>
+        <w:rPr>
+          <w:rFonts w:eastAsia="Arial" w:cstheme="minorHAnsi"/>
+          <w:color w:val="000000" w:themeColor="text1"/>
+        </w:rPr>
+      </w:pPr>
+      <w:r>
+        <w:rPr>
+          <w:rFonts w:eastAsia="Arial" w:cstheme="minorHAnsi"/>
+          <w:color w:val="000000" w:themeColor="text1"/>
+        </w:rPr>
+        <w:t>{% else %}</w:t>
+      </w:r>
+    </w:p>
+    <w:p>
+      <w:pPr>
+        <w:spacing w:after="0" w:line="240" w:lineRule="auto"/>
         <w:rPr>
           <w:rFonts w:eastAsia="Arial" w:cstheme="minorHAnsi"/>
           <w:i/>
           <w:iCs/>
           <w:color w:val="000000" w:themeColor="text1"/>
         </w:rPr>
-        <w:t>station</w:t>
-      </w:r>
-      <w:proofErr w:type="gramEnd"/>
-    </w:p>
-    <w:p>
-      <w:pPr>
-        <w:spacing w:after="0" w:line="240" w:lineRule="auto"/>
-        <w:rPr>
-          <w:rFonts w:eastAsia="Arial" w:cstheme="minorHAnsi"/>
+      </w:pPr>
+      <w:r>
+        <w:rPr>
+          <w:rFonts w:ascii="Segoe UI Symbol" w:eastAsia="Arial" w:hAnsi="Segoe UI Symbol" w:cs="Segoe UI Symbol"/>
           <w:color w:val="000000" w:themeColor="text1"/>
         </w:rPr>
-      </w:pPr>
+        <w:t>☐</w:t>
+      </w:r>
       <w:r>
         <w:rPr>
           <w:rFonts w:eastAsia="Arial" w:cstheme="minorHAnsi"/>
           <w:color w:val="000000" w:themeColor="text1"/>
         </w:rPr>
-        <w:t>{% else %}</w:t>
-      </w:r>
-    </w:p>
-    <w:p>
-      <w:pPr>
-        <w:spacing w:after="0" w:line="240" w:lineRule="auto"/>
+        <w:t xml:space="preserve"> Referred out – </w:t>
+      </w:r>
+      <w:r>
         <w:rPr>
           <w:rFonts w:eastAsia="Arial" w:cstheme="minorHAnsi"/>
           <w:i/>
           <w:iCs/>
           <w:color w:val="000000" w:themeColor="text1"/>
         </w:rPr>
-      </w:pPr>
-      <w:r>
-        <w:rPr>
-          <w:rFonts w:ascii="Segoe UI Symbol" w:eastAsia="Arial" w:hAnsi="Segoe UI Symbol" w:cs="Segoe UI Symbol"/>
-          <w:color w:val="000000" w:themeColor="text1"/>
-        </w:rPr>
-        <w:t>☐</w:t>
-      </w:r>
-      <w:r>
-        <w:rPr>
-          <w:rFonts w:eastAsia="Arial" w:cstheme="minorHAnsi"/>
-          <w:color w:val="000000" w:themeColor="text1"/>
-        </w:rPr>
-        <w:t xml:space="preserve"> Referred out – </w:t>
-      </w:r>
-      <w:r>
-        <w:rPr>
-          <w:rFonts w:eastAsia="Arial" w:cstheme="minorHAnsi"/>
-          <w:i/>
-          <w:iCs/>
-          <w:color w:val="000000" w:themeColor="text1"/>
-        </w:rPr>
-        <w:t xml:space="preserve">Provide applicant with referral list and explain why they cannot be seen today. Ensure applicant takes folder with this screener to check out </w:t>
-      </w:r>
-      <w:proofErr w:type="gramStart"/>
-      <w:r>
-        <w:rPr>
-          <w:rFonts w:eastAsia="Arial" w:cstheme="minorHAnsi"/>
-          <w:i/>
-          <w:iCs/>
-          <w:color w:val="000000" w:themeColor="text1"/>
-        </w:rPr>
-        <w:t>station</w:t>
-      </w:r>
-      <w:proofErr w:type="gramEnd"/>
+        <w:t>Provide applicant with referral list and explain why they cannot be seen today. Ensure applicant takes folder with this screener to check out station</w:t>
+      </w:r>
     </w:p>
     <w:p>
       <w:pPr>
@@ -1045,7 +1002,6 @@
                 <w:color w:val="000000" w:themeColor="text1"/>
               </w:rPr>
             </w:pPr>
-            <w:proofErr w:type="gramStart"/>
             <w:r>
               <w:rPr>
                 <w:rFonts w:eastAsia="Arial" w:cstheme="minorHAnsi"/>
@@ -1059,15 +1015,7 @@
                 <w:rFonts w:eastAsia="Arial" w:cstheme="minorHAnsi"/>
                 <w:color w:val="000000" w:themeColor="text1"/>
               </w:rPr>
-              <w:t>supervisor</w:t>
-            </w:r>
-            <w:proofErr w:type="gramEnd"/>
-            <w:r>
-              <w:rPr>
-                <w:rFonts w:eastAsia="Arial" w:cstheme="minorHAnsi"/>
-                <w:color w:val="000000" w:themeColor="text1"/>
-              </w:rPr>
-              <w:t>_notes</w:t>
+              <w:t>supervisor_notes</w:t>
             </w:r>
             <w:proofErr w:type="spellEnd"/>
             <w:r>
@@ -1273,7 +1221,6 @@
                 <w:color w:val="000000" w:themeColor="text1"/>
               </w:rPr>
             </w:pPr>
-            <w:proofErr w:type="gramStart"/>
             <w:r>
               <w:rPr>
                 <w:rFonts w:eastAsia="Arial" w:cstheme="minorHAnsi"/>
@@ -1292,7 +1239,6 @@
               <w:t>yesno</w:t>
             </w:r>
             <w:proofErr w:type="spellEnd"/>
-            <w:proofErr w:type="gramEnd"/>
             <w:r>
               <w:rPr>
                 <w:rFonts w:eastAsia="Arial" w:cstheme="minorHAnsi"/>
@@ -1361,7 +1307,6 @@
               <w:t>i</w:t>
             </w:r>
             <w:proofErr w:type="spellEnd"/>
-            <w:proofErr w:type="gramStart"/>
             <w:r>
               <w:rPr>
                 <w:rFonts w:eastAsia="Arial" w:cstheme="minorHAnsi"/>
@@ -1375,15 +1320,7 @@
                 <w:rFonts w:eastAsia="Arial" w:cstheme="minorHAnsi"/>
                 <w:color w:val="000000" w:themeColor="text1"/>
               </w:rPr>
-              <w:t>country</w:t>
-            </w:r>
-            <w:proofErr w:type="gramEnd"/>
-            <w:r>
-              <w:rPr>
-                <w:rFonts w:eastAsia="Arial" w:cstheme="minorHAnsi"/>
-                <w:color w:val="000000" w:themeColor="text1"/>
-              </w:rPr>
-              <w:t>_of_birth</w:t>
+              <w:t>country_of_birth</w:t>
             </w:r>
             <w:proofErr w:type="spellEnd"/>
             <w:r>
@@ -1416,7 +1353,6 @@
               </w:rPr>
               <w:t xml:space="preserve">roof of birth country: </w:t>
             </w:r>
-            <w:proofErr w:type="gramStart"/>
             <w:r>
               <w:rPr>
                 <w:rFonts w:eastAsia="Arial" w:cstheme="minorHAnsi"/>
@@ -1434,17 +1370,7 @@
                 <w:bCs/>
                 <w:color w:val="000000" w:themeColor="text1"/>
               </w:rPr>
-              <w:t>comma</w:t>
-            </w:r>
-            <w:proofErr w:type="gramEnd"/>
-            <w:r>
-              <w:rPr>
-                <w:rFonts w:eastAsia="Arial" w:cstheme="minorHAnsi"/>
-                <w:b/>
-                <w:bCs/>
-                <w:color w:val="000000" w:themeColor="text1"/>
-              </w:rPr>
-              <w:t>_and_list</w:t>
+              <w:t>comma_and_list</w:t>
             </w:r>
             <w:proofErr w:type="spellEnd"/>
             <w:r>
@@ -1577,7 +1503,6 @@
               <w:t>i</w:t>
             </w:r>
             <w:proofErr w:type="spellEnd"/>
-            <w:proofErr w:type="gramStart"/>
             <w:r>
               <w:rPr>
                 <w:rFonts w:eastAsia="Arial" w:cstheme="minorHAnsi"/>
@@ -1593,16 +1518,7 @@
                 <w:iCs/>
                 <w:color w:val="000000" w:themeColor="text1"/>
               </w:rPr>
-              <w:t>proof_of_birthplace.all</w:t>
-            </w:r>
-            <w:proofErr w:type="gramEnd"/>
-            <w:r>
-              <w:rPr>
-                <w:rFonts w:eastAsia="Arial" w:cstheme="minorHAnsi"/>
-                <w:iCs/>
-                <w:color w:val="000000" w:themeColor="text1"/>
-              </w:rPr>
-              <w:t>_false</w:t>
+              <w:t>proof_of_birthplace.all_false</w:t>
             </w:r>
             <w:proofErr w:type="spellEnd"/>
             <w:r>
@@ -1715,19 +1631,8 @@
                 <w:iCs/>
                 <w:color w:val="000000" w:themeColor="text1"/>
               </w:rPr>
-              <w:t xml:space="preserve">Ask below </w:t>
-            </w:r>
-            <w:proofErr w:type="gramStart"/>
-            <w:r>
-              <w:rPr>
-                <w:rFonts w:eastAsia="Arial" w:cstheme="minorHAnsi"/>
-                <w:i/>
-                <w:iCs/>
-                <w:color w:val="000000" w:themeColor="text1"/>
-              </w:rPr>
-              <w:t>questions</w:t>
-            </w:r>
-            <w:proofErr w:type="gramEnd"/>
+              <w:t>Ask below questions</w:t>
+            </w:r>
           </w:p>
           <w:p>
             <w:pPr>
@@ -1749,7 +1654,6 @@
               </w:rPr>
               <w:t xml:space="preserve">What country were you born in? </w:t>
             </w:r>
-            <w:proofErr w:type="gramStart"/>
             <w:r>
               <w:rPr>
                 <w:rFonts w:eastAsia="Arial" w:cstheme="minorHAnsi"/>
@@ -1757,17 +1661,7 @@
                 <w:color w:val="000000" w:themeColor="text1"/>
                 <w:u w:val="single"/>
               </w:rPr>
-              <w:t>{{ users</w:t>
-            </w:r>
-            <w:proofErr w:type="gramEnd"/>
-            <w:r>
-              <w:rPr>
-                <w:rFonts w:eastAsia="Arial" w:cstheme="minorHAnsi"/>
-                <w:b/>
-                <w:color w:val="000000" w:themeColor="text1"/>
-                <w:u w:val="single"/>
-              </w:rPr>
-              <w:t>[</w:t>
+              <w:t>{{ users[</w:t>
             </w:r>
             <w:proofErr w:type="spellStart"/>
             <w:r>
@@ -1827,23 +1721,7 @@
                 <w:rFonts w:eastAsia="Arial" w:cstheme="minorHAnsi"/>
                 <w:color w:val="000000" w:themeColor="text1"/>
               </w:rPr>
-              <w:t xml:space="preserve">Are both of your </w:t>
-            </w:r>
-            <w:proofErr w:type="gramStart"/>
-            <w:r>
-              <w:rPr>
-                <w:rFonts w:eastAsia="Arial" w:cstheme="minorHAnsi"/>
-                <w:color w:val="000000" w:themeColor="text1"/>
-              </w:rPr>
-              <w:t>parents</w:t>
-            </w:r>
-            <w:proofErr w:type="gramEnd"/>
-            <w:r>
-              <w:rPr>
-                <w:rFonts w:eastAsia="Arial" w:cstheme="minorHAnsi"/>
-                <w:color w:val="000000" w:themeColor="text1"/>
-              </w:rPr>
-              <w:t xml:space="preserve"> Venezuelan nationals?</w:t>
+              <w:t>Are both of your parents Venezuelan nationals?</w:t>
             </w:r>
             <w:r>
               <w:rPr>
@@ -1852,7 +1730,6 @@
               </w:rPr>
               <w:t xml:space="preserve"> </w:t>
             </w:r>
-            <w:proofErr w:type="gramStart"/>
             <w:r>
               <w:rPr>
                 <w:rFonts w:eastAsia="Arial" w:cstheme="minorHAnsi"/>
@@ -1873,7 +1750,6 @@
               <w:t>yesno</w:t>
             </w:r>
             <w:proofErr w:type="spellEnd"/>
-            <w:proofErr w:type="gramEnd"/>
             <w:r>
               <w:rPr>
                 <w:rFonts w:eastAsia="Arial" w:cstheme="minorHAnsi"/>
@@ -1961,7 +1837,6 @@
               </w:rPr>
               <w:t xml:space="preserve">Do you have proof of your parents' birthplace? </w:t>
             </w:r>
-            <w:proofErr w:type="gramStart"/>
             <w:r>
               <w:rPr>
                 <w:rFonts w:eastAsia="Arial" w:cstheme="minorHAnsi"/>
@@ -1982,7 +1857,6 @@
               <w:t>yesno</w:t>
             </w:r>
             <w:proofErr w:type="spellEnd"/>
-            <w:proofErr w:type="gramEnd"/>
             <w:r>
               <w:rPr>
                 <w:rFonts w:eastAsia="Arial" w:cstheme="minorHAnsi"/>
@@ -2100,7 +1974,6 @@
                 <w:color w:val="000000" w:themeColor="text1"/>
               </w:rPr>
             </w:pPr>
-            <w:proofErr w:type="gramStart"/>
             <w:r>
               <w:rPr>
                 <w:rFonts w:eastAsia="Arial" w:cstheme="minorHAnsi"/>
@@ -2121,7 +1994,6 @@
               <w:t>yesno</w:t>
             </w:r>
             <w:proofErr w:type="spellEnd"/>
-            <w:proofErr w:type="gramEnd"/>
             <w:r>
               <w:rPr>
                 <w:rFonts w:eastAsia="Arial" w:cstheme="minorHAnsi"/>
@@ -2209,7 +2081,6 @@
                 <w:color w:val="000000" w:themeColor="text1"/>
               </w:rPr>
             </w:pPr>
-            <w:proofErr w:type="gramStart"/>
             <w:r>
               <w:rPr>
                 <w:rFonts w:eastAsia="Arial" w:cstheme="minorHAnsi"/>
@@ -2224,16 +2095,7 @@
                 <w:b/>
                 <w:color w:val="000000" w:themeColor="text1"/>
               </w:rPr>
-              <w:t>users</w:t>
-            </w:r>
-            <w:proofErr w:type="gramEnd"/>
-            <w:r>
-              <w:rPr>
-                <w:rFonts w:eastAsia="Arial" w:cstheme="minorHAnsi"/>
-                <w:b/>
-                <w:color w:val="000000" w:themeColor="text1"/>
-              </w:rPr>
-              <w:t>[</w:t>
+              <w:t>users[</w:t>
             </w:r>
             <w:proofErr w:type="spellStart"/>
             <w:r>
@@ -2333,25 +2195,14 @@
                 <w:color w:val="000000" w:themeColor="text1"/>
               </w:rPr>
             </w:pPr>
-            <w:proofErr w:type="gramStart"/>
-            <w:r>
-              <w:rPr>
-                <w:rFonts w:eastAsia="Arial" w:cstheme="minorHAnsi"/>
-                <w:b/>
-                <w:bCs/>
-                <w:color w:val="000000" w:themeColor="text1"/>
-              </w:rPr>
-              <w:t>{{ users</w:t>
-            </w:r>
-            <w:proofErr w:type="gramEnd"/>
-            <w:r>
-              <w:rPr>
-                <w:rFonts w:eastAsia="Arial" w:cstheme="minorHAnsi"/>
-                <w:b/>
-                <w:bCs/>
-                <w:color w:val="000000" w:themeColor="text1"/>
-              </w:rPr>
-              <w:t>[</w:t>
+            <w:r>
+              <w:rPr>
+                <w:rFonts w:eastAsia="Arial" w:cstheme="minorHAnsi"/>
+                <w:b/>
+                <w:bCs/>
+                <w:color w:val="000000" w:themeColor="text1"/>
+              </w:rPr>
+              <w:t>{{ users[</w:t>
             </w:r>
             <w:proofErr w:type="spellStart"/>
             <w:r>
@@ -2484,21 +2335,12 @@
               <w:t>i</w:t>
             </w:r>
             <w:proofErr w:type="spellEnd"/>
-            <w:proofErr w:type="gramStart"/>
-            <w:r>
-              <w:rPr>
-                <w:rFonts w:eastAsia="Arial" w:cstheme="minorHAnsi"/>
-                <w:color w:val="000000" w:themeColor="text1"/>
-              </w:rPr>
-              <w:t>].proof_last_entry_date_before_july_31_2023.any</w:t>
-            </w:r>
-            <w:proofErr w:type="gramEnd"/>
-            <w:r>
-              <w:rPr>
-                <w:rFonts w:eastAsia="Arial" w:cstheme="minorHAnsi"/>
-                <w:color w:val="000000" w:themeColor="text1"/>
-              </w:rPr>
-              <w:t>_true() %}</w:t>
+            <w:r>
+              <w:rPr>
+                <w:rFonts w:eastAsia="Arial" w:cstheme="minorHAnsi"/>
+                <w:color w:val="000000" w:themeColor="text1"/>
+              </w:rPr>
+              <w:t>].proof_last_entry_date_before_july_31_2023.any_true() %}</w:t>
             </w:r>
           </w:p>
           <w:p>
@@ -2567,21 +2409,8 @@
                 <w:sz w:val="22"/>
                 <w:szCs w:val="22"/>
               </w:rPr>
-              <w:t xml:space="preserve">applicant has proof &amp; continue to next </w:t>
-            </w:r>
-            <w:proofErr w:type="gramStart"/>
-            <w:r>
-              <w:rPr>
-                <w:rStyle w:val="normaltextrun"/>
-                <w:rFonts w:asciiTheme="minorHAnsi" w:hAnsiTheme="minorHAnsi" w:cstheme="minorHAnsi"/>
-                <w:i/>
-                <w:iCs/>
-                <w:sz w:val="22"/>
-                <w:szCs w:val="22"/>
-              </w:rPr>
-              <w:t>question</w:t>
-            </w:r>
-            <w:proofErr w:type="gramEnd"/>
+              <w:t>applicant has proof &amp; continue to next question</w:t>
+            </w:r>
           </w:p>
           <w:p>
             <w:pPr>
@@ -2606,7 +2435,6 @@
               </w:rPr>
               <w:tab/>
             </w:r>
-            <w:proofErr w:type="gramStart"/>
             <w:r>
               <w:rPr>
                 <w:rFonts w:asciiTheme="minorHAnsi" w:eastAsia="Arial" w:hAnsiTheme="minorHAnsi" w:cstheme="minorHAnsi"/>
@@ -2614,17 +2442,7 @@
                 <w:bCs/>
                 <w:color w:val="000000" w:themeColor="text1"/>
               </w:rPr>
-              <w:t>{{ users</w:t>
-            </w:r>
-            <w:proofErr w:type="gramEnd"/>
-            <w:r>
-              <w:rPr>
-                <w:rFonts w:asciiTheme="minorHAnsi" w:eastAsia="Arial" w:hAnsiTheme="minorHAnsi" w:cstheme="minorHAnsi"/>
-                <w:b/>
-                <w:bCs/>
-                <w:color w:val="000000" w:themeColor="text1"/>
-              </w:rPr>
-              <w:t>[</w:t>
+              <w:t>{{ users[</w:t>
             </w:r>
             <w:proofErr w:type="spellStart"/>
             <w:r>
@@ -2853,21 +2671,12 @@
               <w:t>i</w:t>
             </w:r>
             <w:proofErr w:type="spellEnd"/>
-            <w:proofErr w:type="gramStart"/>
-            <w:r>
-              <w:rPr>
-                <w:rFonts w:eastAsia="Arial" w:cstheme="minorHAnsi"/>
-                <w:color w:val="000000" w:themeColor="text1"/>
-              </w:rPr>
-              <w:t>].proof_last_entry_date_before_october_4_2023.any</w:t>
-            </w:r>
-            <w:proofErr w:type="gramEnd"/>
-            <w:r>
-              <w:rPr>
-                <w:rFonts w:eastAsia="Arial" w:cstheme="minorHAnsi"/>
-                <w:color w:val="000000" w:themeColor="text1"/>
-              </w:rPr>
-              <w:t>_true() %}</w:t>
+            <w:r>
+              <w:rPr>
+                <w:rFonts w:eastAsia="Arial" w:cstheme="minorHAnsi"/>
+                <w:color w:val="000000" w:themeColor="text1"/>
+              </w:rPr>
+              <w:t>].proof_last_entry_date_before_october_4_2023.any_true() %}</w:t>
             </w:r>
           </w:p>
           <w:p>
@@ -2879,25 +2688,14 @@
                 <w:color w:val="000000" w:themeColor="text1"/>
               </w:rPr>
             </w:pPr>
-            <w:proofErr w:type="gramStart"/>
-            <w:r>
-              <w:rPr>
-                <w:rFonts w:eastAsia="Arial" w:cstheme="minorHAnsi"/>
-                <w:b/>
-                <w:bCs/>
-                <w:color w:val="000000" w:themeColor="text1"/>
-              </w:rPr>
-              <w:t>{{ users</w:t>
-            </w:r>
-            <w:proofErr w:type="gramEnd"/>
-            <w:r>
-              <w:rPr>
-                <w:rFonts w:eastAsia="Arial" w:cstheme="minorHAnsi"/>
-                <w:b/>
-                <w:bCs/>
-                <w:color w:val="000000" w:themeColor="text1"/>
-              </w:rPr>
-              <w:t>[i].proof_last_entry_date_before_october_4_2023</w:t>
+            <w:r>
+              <w:rPr>
+                <w:rFonts w:eastAsia="Arial" w:cstheme="minorHAnsi"/>
+                <w:b/>
+                <w:bCs/>
+                <w:color w:val="000000" w:themeColor="text1"/>
+              </w:rPr>
+              <w:t>{{ users[i].proof_last_entry_date_before_october_4_2023</w:t>
             </w:r>
             <w:r>
               <w:rPr>
@@ -3028,7 +2826,6 @@
                 <w:b/>
               </w:rPr>
             </w:pPr>
-            <w:proofErr w:type="gramStart"/>
             <w:r>
               <w:rPr>
                 <w:rStyle w:val="normaltextrun"/>
@@ -3047,7 +2844,6 @@
               <w:t>yesno</w:t>
             </w:r>
             <w:proofErr w:type="spellEnd"/>
-            <w:proofErr w:type="gramEnd"/>
             <w:r>
               <w:rPr>
                 <w:rStyle w:val="normaltextrun"/>
@@ -3132,7 +2928,6 @@
               <w:t>i</w:t>
             </w:r>
             <w:proofErr w:type="spellEnd"/>
-            <w:proofErr w:type="gramStart"/>
             <w:r>
               <w:rPr>
                 <w:rStyle w:val="normaltextrun"/>
@@ -3146,15 +2941,7 @@
                 <w:rStyle w:val="normaltextrun"/>
                 <w:rFonts w:eastAsia="Times New Roman" w:cstheme="minorHAnsi"/>
               </w:rPr>
-              <w:t>has</w:t>
-            </w:r>
-            <w:proofErr w:type="gramEnd"/>
-            <w:r>
-              <w:rPr>
-                <w:rStyle w:val="normaltextrun"/>
-                <w:rFonts w:eastAsia="Times New Roman" w:cstheme="minorHAnsi"/>
-              </w:rPr>
-              <w:t>_children_applying_not_born_in_venezuela</w:t>
+              <w:t>has_children_applying_not_born_in_venezuela</w:t>
             </w:r>
             <w:proofErr w:type="spellEnd"/>
             <w:r>
@@ -3172,7 +2959,6 @@
                 <w:rFonts w:eastAsia="Times New Roman" w:cstheme="minorHAnsi"/>
               </w:rPr>
             </w:pPr>
-            <w:proofErr w:type="gramStart"/>
             <w:r>
               <w:rPr>
                 <w:rStyle w:val="normaltextrun"/>
@@ -3180,9 +2966,9 @@
                 <w:b/>
                 <w:bCs/>
               </w:rPr>
-              <w:t>{{ users</w:t>
-            </w:r>
-            <w:proofErr w:type="gramEnd"/>
+              <w:t>{{ users[</w:t>
+            </w:r>
+            <w:proofErr w:type="spellStart"/>
             <w:r>
               <w:rPr>
                 <w:rStyle w:val="normaltextrun"/>
@@ -3190,9 +2976,9 @@
                 <w:b/>
                 <w:bCs/>
               </w:rPr>
-              <w:t>[</w:t>
-            </w:r>
-            <w:proofErr w:type="spellStart"/>
+              <w:t>i</w:t>
+            </w:r>
+            <w:proofErr w:type="spellEnd"/>
             <w:r>
               <w:rPr>
                 <w:rStyle w:val="normaltextrun"/>
@@ -3200,9 +2986,9 @@
                 <w:b/>
                 <w:bCs/>
               </w:rPr>
-              <w:t>i</w:t>
-            </w:r>
-            <w:proofErr w:type="spellEnd"/>
+              <w:t>].</w:t>
+            </w:r>
+            <w:proofErr w:type="spellStart"/>
             <w:r>
               <w:rPr>
                 <w:rStyle w:val="normaltextrun"/>
@@ -3210,9 +2996,9 @@
                 <w:b/>
                 <w:bCs/>
               </w:rPr>
-              <w:t>].</w:t>
-            </w:r>
-            <w:proofErr w:type="spellStart"/>
+              <w:t>children_outside_of_venezuela</w:t>
+            </w:r>
+            <w:proofErr w:type="spellEnd"/>
             <w:r>
               <w:rPr>
                 <w:rStyle w:val="normaltextrun"/>
@@ -3220,24 +3006,30 @@
                 <w:b/>
                 <w:bCs/>
               </w:rPr>
-              <w:t>children_outside_of_venezuela</w:t>
-            </w:r>
-            <w:proofErr w:type="spellEnd"/>
+              <w:t xml:space="preserve"> }}</w:t>
+            </w:r>
             <w:r>
               <w:rPr>
                 <w:rStyle w:val="normaltextrun"/>
                 <w:rFonts w:eastAsia="Times New Roman" w:cstheme="minorHAnsi"/>
-                <w:b/>
-                <w:bCs/>
-              </w:rPr>
-              <w:t xml:space="preserve"> }}</w:t>
-            </w:r>
+              </w:rPr>
+              <w:t xml:space="preserve">{% </w:t>
+            </w:r>
+            <w:proofErr w:type="spellStart"/>
             <w:r>
               <w:rPr>
                 <w:rStyle w:val="normaltextrun"/>
                 <w:rFonts w:eastAsia="Times New Roman" w:cstheme="minorHAnsi"/>
               </w:rPr>
-              <w:t>{% endif %}</w:t>
+              <w:t>endif</w:t>
+            </w:r>
+            <w:proofErr w:type="spellEnd"/>
+            <w:r>
+              <w:rPr>
+                <w:rStyle w:val="normaltextrun"/>
+                <w:rFonts w:eastAsia="Times New Roman" w:cstheme="minorHAnsi"/>
+              </w:rPr>
+              <w:t xml:space="preserve"> %}</w:t>
             </w:r>
           </w:p>
         </w:tc>
@@ -3277,7 +3069,6 @@
                 <w:bCs/>
               </w:rPr>
             </w:pPr>
-            <w:proofErr w:type="gramStart"/>
             <w:r>
               <w:rPr>
                 <w:rStyle w:val="normaltextrun"/>
@@ -3285,17 +3076,7 @@
                 <w:b/>
                 <w:bCs/>
               </w:rPr>
-              <w:t>{{ users</w:t>
-            </w:r>
-            <w:proofErr w:type="gramEnd"/>
-            <w:r>
-              <w:rPr>
-                <w:rStyle w:val="normaltextrun"/>
-                <w:rFonts w:eastAsia="Times New Roman" w:cstheme="minorHAnsi"/>
-                <w:b/>
-                <w:bCs/>
-              </w:rPr>
-              <w:t>[</w:t>
+              <w:t>{{ users[</w:t>
             </w:r>
             <w:proofErr w:type="spellStart"/>
             <w:r>
@@ -3377,7 +3158,6 @@
                 <w:bCs/>
               </w:rPr>
             </w:pPr>
-            <w:proofErr w:type="gramStart"/>
             <w:r>
               <w:rPr>
                 <w:rStyle w:val="normaltextrun"/>
@@ -3385,17 +3165,7 @@
                 <w:b/>
                 <w:bCs/>
               </w:rPr>
-              <w:t>{{ users</w:t>
-            </w:r>
-            <w:proofErr w:type="gramEnd"/>
-            <w:r>
-              <w:rPr>
-                <w:rStyle w:val="normaltextrun"/>
-                <w:rFonts w:eastAsia="Times New Roman" w:cstheme="minorHAnsi"/>
-                <w:b/>
-                <w:bCs/>
-              </w:rPr>
-              <w:t>[</w:t>
+              <w:t>{{ users[</w:t>
             </w:r>
             <w:proofErr w:type="spellStart"/>
             <w:r>
@@ -3492,7 +3262,6 @@
               <w:t>i</w:t>
             </w:r>
             <w:proofErr w:type="spellEnd"/>
-            <w:proofErr w:type="gramStart"/>
             <w:r>
               <w:rPr>
                 <w:rFonts w:eastAsia="Arial" w:cstheme="minorHAnsi"/>
@@ -3508,16 +3277,7 @@
                 <w:b/>
                 <w:color w:val="000000" w:themeColor="text1"/>
               </w:rPr>
-              <w:t>who</w:t>
-            </w:r>
-            <w:proofErr w:type="gramEnd"/>
-            <w:r>
-              <w:rPr>
-                <w:rFonts w:eastAsia="Arial" w:cstheme="minorHAnsi"/>
-                <w:b/>
-                <w:color w:val="000000" w:themeColor="text1"/>
-              </w:rPr>
-              <w:t>_entered_with_user</w:t>
+              <w:t>who_entered_with_user</w:t>
             </w:r>
             <w:proofErr w:type="spellEnd"/>
             <w:r>
@@ -3537,7 +3297,6 @@
                 <w:color w:val="000000" w:themeColor="text1"/>
               </w:rPr>
             </w:pPr>
-            <w:proofErr w:type="gramStart"/>
             <w:r>
               <w:rPr>
                 <w:rFonts w:eastAsia="Arial" w:cstheme="minorHAnsi"/>
@@ -3556,7 +3315,6 @@
               <w:t>yesno</w:t>
             </w:r>
             <w:proofErr w:type="spellEnd"/>
-            <w:proofErr w:type="gramEnd"/>
             <w:r>
               <w:rPr>
                 <w:rFonts w:eastAsia="Arial" w:cstheme="minorHAnsi"/>
@@ -3609,25 +3367,14 @@
                 <w:color w:val="000000" w:themeColor="text1"/>
               </w:rPr>
             </w:pPr>
-            <w:proofErr w:type="gramStart"/>
-            <w:r>
-              <w:rPr>
-                <w:rFonts w:eastAsia="Arial" w:cstheme="minorHAnsi"/>
-                <w:b/>
-                <w:bCs/>
-                <w:color w:val="000000" w:themeColor="text1"/>
-              </w:rPr>
-              <w:t>{{ users</w:t>
-            </w:r>
-            <w:proofErr w:type="gramEnd"/>
-            <w:r>
-              <w:rPr>
-                <w:rFonts w:eastAsia="Arial" w:cstheme="minorHAnsi"/>
-                <w:b/>
-                <w:bCs/>
-                <w:color w:val="000000" w:themeColor="text1"/>
-              </w:rPr>
-              <w:t>[</w:t>
+            <w:r>
+              <w:rPr>
+                <w:rFonts w:eastAsia="Arial" w:cstheme="minorHAnsi"/>
+                <w:b/>
+                <w:bCs/>
+                <w:color w:val="000000" w:themeColor="text1"/>
+              </w:rPr>
+              <w:t>{{ users[</w:t>
             </w:r>
             <w:proofErr w:type="spellStart"/>
             <w:r>
@@ -3676,7 +3423,27 @@
                 <w:iCs/>
                 <w:color w:val="000000" w:themeColor="text1"/>
               </w:rPr>
-              <w:t>{% endif %}</w:t>
+              <w:t xml:space="preserve">{% </w:t>
+            </w:r>
+            <w:proofErr w:type="spellStart"/>
+            <w:r>
+              <w:rPr>
+                <w:rFonts w:eastAsia="Arial" w:cstheme="minorHAnsi"/>
+                <w:i/>
+                <w:iCs/>
+                <w:color w:val="000000" w:themeColor="text1"/>
+              </w:rPr>
+              <w:t>endif</w:t>
+            </w:r>
+            <w:proofErr w:type="spellEnd"/>
+            <w:r>
+              <w:rPr>
+                <w:rFonts w:eastAsia="Arial" w:cstheme="minorHAnsi"/>
+                <w:i/>
+                <w:iCs/>
+                <w:color w:val="000000" w:themeColor="text1"/>
+              </w:rPr>
+              <w:t xml:space="preserve"> %}</w:t>
             </w:r>
           </w:p>
         </w:tc>
@@ -3722,7 +3489,6 @@
                 <w:color w:val="000000" w:themeColor="text1"/>
               </w:rPr>
             </w:pPr>
-            <w:proofErr w:type="gramStart"/>
             <w:r>
               <w:rPr>
                 <w:rFonts w:eastAsia="Arial" w:cstheme="minorHAnsi"/>
@@ -3743,7 +3509,6 @@
               <w:t>yesno</w:t>
             </w:r>
             <w:proofErr w:type="spellEnd"/>
-            <w:proofErr w:type="gramEnd"/>
             <w:r>
               <w:rPr>
                 <w:rFonts w:eastAsia="Arial" w:cstheme="minorHAnsi"/>
@@ -3806,21 +3571,7 @@
                 <w:rFonts w:eastAsia="Arial" w:cstheme="minorHAnsi"/>
                 <w:color w:val="000000" w:themeColor="text1"/>
               </w:rPr>
-              <w:t>{%</w:t>
-            </w:r>
-            <w:r>
-              <w:rPr>
-                <w:rFonts w:eastAsia="Arial" w:cstheme="minorHAnsi"/>
-                <w:color w:val="000000" w:themeColor="text1"/>
-              </w:rPr>
-              <w:t>p</w:t>
-            </w:r>
-            <w:r>
-              <w:rPr>
-                <w:rFonts w:eastAsia="Arial" w:cstheme="minorHAnsi"/>
-                <w:color w:val="000000" w:themeColor="text1"/>
-              </w:rPr>
-              <w:t xml:space="preserve"> if </w:t>
+              <w:t xml:space="preserve">{% if </w:t>
             </w:r>
             <w:r>
               <w:rPr>
@@ -3838,7 +3589,6 @@
               <w:t>i</w:t>
             </w:r>
             <w:proofErr w:type="spellEnd"/>
-            <w:proofErr w:type="gramStart"/>
             <w:r>
               <w:rPr>
                 <w:rFonts w:eastAsia="Arial" w:cstheme="minorHAnsi"/>
@@ -3852,15 +3602,7 @@
                 <w:rFonts w:eastAsia="Arial" w:cstheme="minorHAnsi"/>
                 <w:color w:val="000000" w:themeColor="text1"/>
               </w:rPr>
-              <w:t>had</w:t>
-            </w:r>
-            <w:proofErr w:type="gramEnd"/>
-            <w:r>
-              <w:rPr>
-                <w:rFonts w:eastAsia="Arial" w:cstheme="minorHAnsi"/>
-                <w:color w:val="000000" w:themeColor="text1"/>
-              </w:rPr>
-              <w:t>_legal_status_outside_venezuela</w:t>
+              <w:t>had_legal_status_outside_venezuela</w:t>
             </w:r>
             <w:proofErr w:type="spellEnd"/>
             <w:r>
@@ -3918,25 +3660,14 @@
                 <w:color w:val="000000" w:themeColor="text1"/>
               </w:rPr>
             </w:pPr>
-            <w:proofErr w:type="gramStart"/>
-            <w:r>
-              <w:rPr>
-                <w:rFonts w:eastAsia="Arial" w:cstheme="minorHAnsi"/>
-                <w:b/>
-                <w:bCs/>
-                <w:color w:val="000000" w:themeColor="text1"/>
-              </w:rPr>
-              <w:t>{{ users</w:t>
-            </w:r>
-            <w:proofErr w:type="gramEnd"/>
-            <w:r>
-              <w:rPr>
-                <w:rFonts w:eastAsia="Arial" w:cstheme="minorHAnsi"/>
-                <w:b/>
-                <w:bCs/>
-                <w:color w:val="000000" w:themeColor="text1"/>
-              </w:rPr>
-              <w:t>[</w:t>
+            <w:r>
+              <w:rPr>
+                <w:rFonts w:eastAsia="Arial" w:cstheme="minorHAnsi"/>
+                <w:b/>
+                <w:bCs/>
+                <w:color w:val="000000" w:themeColor="text1"/>
+              </w:rPr>
+              <w:t>{{ users[</w:t>
             </w:r>
             <w:proofErr w:type="spellStart"/>
             <w:r>
@@ -3991,21 +3722,187 @@
                 <w:rFonts w:eastAsia="Arial" w:cstheme="minorHAnsi"/>
                 <w:color w:val="000000" w:themeColor="text1"/>
               </w:rPr>
-              <w:t>{%</w:t>
-            </w:r>
-            <w:r>
-              <w:rPr>
-                <w:rFonts w:eastAsia="Arial" w:cstheme="minorHAnsi"/>
-                <w:color w:val="000000" w:themeColor="text1"/>
-              </w:rPr>
-              <w:t>p</w:t>
-            </w:r>
-            <w:r>
-              <w:rPr>
-                <w:rFonts w:eastAsia="Arial" w:cstheme="minorHAnsi"/>
-                <w:color w:val="000000" w:themeColor="text1"/>
-              </w:rPr>
-              <w:t xml:space="preserve"> endif %}</w:t>
+              <w:t xml:space="preserve">{% </w:t>
+            </w:r>
+            <w:proofErr w:type="spellStart"/>
+            <w:r>
+              <w:rPr>
+                <w:rFonts w:eastAsia="Arial" w:cstheme="minorHAnsi"/>
+                <w:color w:val="000000" w:themeColor="text1"/>
+              </w:rPr>
+              <w:t>endif</w:t>
+            </w:r>
+            <w:proofErr w:type="spellEnd"/>
+            <w:r>
+              <w:rPr>
+                <w:rFonts w:eastAsia="Arial" w:cstheme="minorHAnsi"/>
+                <w:color w:val="000000" w:themeColor="text1"/>
+              </w:rPr>
+              <w:t xml:space="preserve"> %}</w:t>
+            </w:r>
+          </w:p>
+          <w:p>
+            <w:pPr>
+              <w:rPr>
+                <w:rFonts w:eastAsia="Arial" w:cstheme="minorHAnsi"/>
+                <w:color w:val="000000" w:themeColor="text1"/>
+              </w:rPr>
+            </w:pPr>
+            <w:r>
+              <w:rPr>
+                <w:rFonts w:eastAsia="Arial" w:cstheme="minorHAnsi"/>
+                <w:color w:val="000000" w:themeColor="text1"/>
+              </w:rPr>
+              <w:t>{% for country in users[</w:t>
+            </w:r>
+            <w:proofErr w:type="spellStart"/>
+            <w:r>
+              <w:rPr>
+                <w:rFonts w:eastAsia="Arial" w:cstheme="minorHAnsi"/>
+                <w:color w:val="000000" w:themeColor="text1"/>
+              </w:rPr>
+              <w:t>i</w:t>
+            </w:r>
+            <w:proofErr w:type="spellEnd"/>
+            <w:r>
+              <w:rPr>
+                <w:rFonts w:eastAsia="Arial" w:cstheme="minorHAnsi"/>
+                <w:color w:val="000000" w:themeColor="text1"/>
+              </w:rPr>
+              <w:t>].</w:t>
+            </w:r>
+            <w:proofErr w:type="spellStart"/>
+            <w:r>
+              <w:rPr>
+                <w:rFonts w:eastAsia="Arial" w:cstheme="minorHAnsi"/>
+                <w:color w:val="000000" w:themeColor="text1"/>
+              </w:rPr>
+              <w:t>countries_of_citizenship</w:t>
+            </w:r>
+            <w:proofErr w:type="spellEnd"/>
+            <w:r>
+              <w:rPr>
+                <w:rFonts w:eastAsia="Arial" w:cstheme="minorHAnsi"/>
+                <w:color w:val="000000" w:themeColor="text1"/>
+              </w:rPr>
+              <w:t xml:space="preserve"> %}</w:t>
+            </w:r>
+          </w:p>
+          <w:p>
+            <w:pPr>
+              <w:rPr>
+                <w:rFonts w:eastAsia="Arial" w:cstheme="minorHAnsi"/>
+                <w:color w:val="000000" w:themeColor="text1"/>
+              </w:rPr>
+            </w:pPr>
+            <w:r>
+              <w:rPr>
+                <w:rFonts w:eastAsia="Arial" w:cstheme="minorHAnsi"/>
+                <w:color w:val="000000" w:themeColor="text1"/>
+              </w:rPr>
+              <w:t>{% if “</w:t>
+            </w:r>
+            <w:proofErr w:type="spellStart"/>
+            <w:r>
+              <w:rPr>
+                <w:rFonts w:eastAsia="Arial" w:cstheme="minorHAnsi"/>
+                <w:color w:val="000000" w:themeColor="text1"/>
+              </w:rPr>
+              <w:t>venezuela</w:t>
+            </w:r>
+            <w:proofErr w:type="spellEnd"/>
+            <w:r>
+              <w:rPr>
+                <w:rFonts w:eastAsia="Arial" w:cstheme="minorHAnsi"/>
+                <w:color w:val="000000" w:themeColor="text1"/>
+              </w:rPr>
+              <w:t>” not in country | lower %}</w:t>
+            </w:r>
+          </w:p>
+          <w:p>
+            <w:pPr>
+              <w:pStyle w:val="ListParagraph"/>
+              <w:numPr>
+                <w:ilvl w:val="0"/>
+                <w:numId w:val="26"/>
+              </w:numPr>
+              <w:rPr>
+                <w:rFonts w:eastAsia="Arial" w:cstheme="minorHAnsi"/>
+                <w:b/>
+                <w:color w:val="000000" w:themeColor="text1"/>
+              </w:rPr>
+            </w:pPr>
+            <w:r>
+              <w:rPr>
+                <w:rFonts w:eastAsia="Arial" w:cstheme="minorHAnsi"/>
+                <w:b/>
+                <w:color w:val="000000" w:themeColor="text1"/>
+              </w:rPr>
+              <w:t>{{ country }}</w:t>
+            </w:r>
+            <w:bookmarkStart w:id="0" w:name="_GoBack"/>
+            <w:bookmarkEnd w:id="0"/>
+          </w:p>
+          <w:p>
+            <w:pPr>
+              <w:rPr>
+                <w:rFonts w:eastAsia="Arial" w:cstheme="minorHAnsi"/>
+                <w:color w:val="000000" w:themeColor="text1"/>
+              </w:rPr>
+            </w:pPr>
+            <w:r>
+              <w:rPr>
+                <w:rFonts w:eastAsia="Arial" w:cstheme="minorHAnsi"/>
+                <w:color w:val="000000" w:themeColor="text1"/>
+              </w:rPr>
+              <w:t xml:space="preserve">{% </w:t>
+            </w:r>
+            <w:proofErr w:type="spellStart"/>
+            <w:r>
+              <w:rPr>
+                <w:rFonts w:eastAsia="Arial" w:cstheme="minorHAnsi"/>
+                <w:color w:val="000000" w:themeColor="text1"/>
+              </w:rPr>
+              <w:t>endif</w:t>
+            </w:r>
+            <w:proofErr w:type="spellEnd"/>
+            <w:r>
+              <w:rPr>
+                <w:rFonts w:eastAsia="Arial" w:cstheme="minorHAnsi"/>
+                <w:color w:val="000000" w:themeColor="text1"/>
+              </w:rPr>
+              <w:t xml:space="preserve"> %}</w:t>
+            </w:r>
+          </w:p>
+          <w:p>
+            <w:pPr>
+              <w:rPr>
+                <w:rFonts w:eastAsia="Arial" w:cstheme="minorHAnsi"/>
+                <w:color w:val="000000" w:themeColor="text1"/>
+              </w:rPr>
+            </w:pPr>
+            <w:r>
+              <w:rPr>
+                <w:rFonts w:eastAsia="Arial" w:cstheme="minorHAnsi"/>
+                <w:color w:val="000000" w:themeColor="text1"/>
+              </w:rPr>
+              <w:t xml:space="preserve">{% </w:t>
+            </w:r>
+            <w:proofErr w:type="spellStart"/>
+            <w:r>
+              <w:rPr>
+                <w:rFonts w:eastAsia="Arial" w:cstheme="minorHAnsi"/>
+                <w:color w:val="000000" w:themeColor="text1"/>
+              </w:rPr>
+              <w:t>endfor</w:t>
+            </w:r>
+            <w:proofErr w:type="spellEnd"/>
+            <w:r>
+              <w:rPr>
+                <w:rFonts w:eastAsia="Arial" w:cstheme="minorHAnsi"/>
+                <w:color w:val="000000" w:themeColor="text1"/>
+              </w:rPr>
+              <w:t xml:space="preserve"> %}</w:t>
             </w:r>
           </w:p>
         </w:tc>
@@ -4045,7 +3942,6 @@
                 <w:color w:val="000000" w:themeColor="text1"/>
               </w:rPr>
             </w:pPr>
-            <w:proofErr w:type="gramStart"/>
             <w:r>
               <w:rPr>
                 <w:rFonts w:eastAsia="Arial" w:cstheme="minorHAnsi"/>
@@ -4066,7 +3962,6 @@
               <w:t>yesno</w:t>
             </w:r>
             <w:proofErr w:type="spellEnd"/>
-            <w:proofErr w:type="gramEnd"/>
             <w:r>
               <w:rPr>
                 <w:rFonts w:eastAsia="Arial" w:cstheme="minorHAnsi"/>
@@ -4167,7 +4062,6 @@
               <w:t>i</w:t>
             </w:r>
             <w:proofErr w:type="spellEnd"/>
-            <w:proofErr w:type="gramStart"/>
             <w:r>
               <w:rPr>
                 <w:rFonts w:eastAsia="Arial" w:cstheme="minorHAnsi"/>
@@ -4181,15 +4075,7 @@
                 <w:rFonts w:eastAsia="Arial" w:cstheme="minorHAnsi"/>
                 <w:color w:val="000000" w:themeColor="text1"/>
               </w:rPr>
-              <w:t>applied</w:t>
-            </w:r>
-            <w:proofErr w:type="gramEnd"/>
-            <w:r>
-              <w:rPr>
-                <w:rFonts w:eastAsia="Arial" w:cstheme="minorHAnsi"/>
-                <w:color w:val="000000" w:themeColor="text1"/>
-              </w:rPr>
-              <w:t>_for_other_immigration_benefit</w:t>
+              <w:t>applied_for_other_immigration_benefit</w:t>
             </w:r>
             <w:proofErr w:type="spellEnd"/>
             <w:r>
@@ -4229,7 +4115,6 @@
               <w:t>i</w:t>
             </w:r>
             <w:proofErr w:type="spellEnd"/>
-            <w:proofErr w:type="gramStart"/>
             <w:r>
               <w:rPr>
                 <w:rFonts w:eastAsia="Arial" w:cstheme="minorHAnsi"/>
@@ -4247,17 +4132,7 @@
                 <w:bCs/>
                 <w:color w:val="000000" w:themeColor="text1"/>
               </w:rPr>
-              <w:t>applied</w:t>
-            </w:r>
-            <w:proofErr w:type="gramEnd"/>
-            <w:r>
-              <w:rPr>
-                <w:rFonts w:eastAsia="Arial" w:cstheme="minorHAnsi"/>
-                <w:b/>
-                <w:bCs/>
-                <w:color w:val="000000" w:themeColor="text1"/>
-              </w:rPr>
-              <w:t>_for_other_immigration_benefit_explanation</w:t>
+              <w:t>applied_for_other_immigration_benefit_explanation</w:t>
             </w:r>
             <w:proofErr w:type="spellEnd"/>
             <w:r>
@@ -4357,7 +4232,6 @@
                 <w:b/>
               </w:rPr>
             </w:pPr>
-            <w:proofErr w:type="gramStart"/>
             <w:r>
               <w:rPr>
                 <w:rFonts w:cstheme="minorHAnsi"/>
@@ -4374,7 +4248,6 @@
               <w:t>yesno</w:t>
             </w:r>
             <w:proofErr w:type="spellEnd"/>
-            <w:proofErr w:type="gramEnd"/>
             <w:r>
               <w:rPr>
                 <w:rFonts w:cstheme="minorHAnsi"/>
@@ -4486,25 +4359,14 @@
               </w:rPr>
               <w:t xml:space="preserve">Date removal proceedings began (date docketed): </w:t>
             </w:r>
-            <w:proofErr w:type="gramStart"/>
-            <w:r>
-              <w:rPr>
-                <w:rFonts w:eastAsia="Arial" w:cstheme="minorHAnsi"/>
-                <w:b/>
-                <w:bCs/>
-                <w:color w:val="000000" w:themeColor="text1"/>
-              </w:rPr>
-              <w:t>{{ users</w:t>
-            </w:r>
-            <w:proofErr w:type="gramEnd"/>
-            <w:r>
-              <w:rPr>
-                <w:rFonts w:eastAsia="Arial" w:cstheme="minorHAnsi"/>
-                <w:b/>
-                <w:bCs/>
-                <w:color w:val="000000" w:themeColor="text1"/>
-              </w:rPr>
-              <w:t>[</w:t>
+            <w:r>
+              <w:rPr>
+                <w:rFonts w:eastAsia="Arial" w:cstheme="minorHAnsi"/>
+                <w:b/>
+                <w:bCs/>
+                <w:color w:val="000000" w:themeColor="text1"/>
+              </w:rPr>
+              <w:t>{{ users[</w:t>
             </w:r>
             <w:proofErr w:type="spellStart"/>
             <w:r>
@@ -4565,34 +4427,16 @@
                 <w:rFonts w:eastAsia="Arial" w:cstheme="minorHAnsi"/>
                 <w:color w:val="000000" w:themeColor="text1"/>
               </w:rPr>
-              <w:t>Location</w:t>
-            </w:r>
-            <w:proofErr w:type="gramStart"/>
-            <w:r>
-              <w:rPr>
-                <w:rFonts w:eastAsia="Arial" w:cstheme="minorHAnsi"/>
-                <w:color w:val="000000" w:themeColor="text1"/>
-              </w:rPr>
-              <w:t>:</w:t>
-            </w:r>
-            <w:r>
-              <w:rPr>
-                <w:rFonts w:eastAsia="Arial" w:cstheme="minorHAnsi"/>
-                <w:b/>
-                <w:bCs/>
-                <w:color w:val="000000" w:themeColor="text1"/>
-              </w:rPr>
-              <w:t xml:space="preserve">  {</w:t>
-            </w:r>
-            <w:proofErr w:type="gramEnd"/>
-            <w:r>
-              <w:rPr>
-                <w:rFonts w:eastAsia="Arial" w:cstheme="minorHAnsi"/>
-                <w:b/>
-                <w:bCs/>
-                <w:color w:val="000000" w:themeColor="text1"/>
-              </w:rPr>
-              <w:t>{ users[</w:t>
+              <w:t>Location:</w:t>
+            </w:r>
+            <w:r>
+              <w:rPr>
+                <w:rFonts w:eastAsia="Arial" w:cstheme="minorHAnsi"/>
+                <w:b/>
+                <w:bCs/>
+                <w:color w:val="000000" w:themeColor="text1"/>
+              </w:rPr>
+              <w:t xml:space="preserve">  {{ users[</w:t>
             </w:r>
             <w:proofErr w:type="spellStart"/>
             <w:r>
@@ -4666,7 +4510,6 @@
               </w:rPr>
               <w:tab/>
             </w:r>
-            <w:proofErr w:type="gramStart"/>
             <w:r>
               <w:rPr>
                 <w:rFonts w:eastAsia="Arial" w:cstheme="minorHAnsi"/>
@@ -4674,17 +4517,7 @@
                 <w:iCs/>
                 <w:color w:val="000000" w:themeColor="text1"/>
               </w:rPr>
-              <w:t>{{ users</w:t>
-            </w:r>
-            <w:proofErr w:type="gramEnd"/>
-            <w:r>
-              <w:rPr>
-                <w:rFonts w:eastAsia="Arial" w:cstheme="minorHAnsi"/>
-                <w:b/>
-                <w:iCs/>
-                <w:color w:val="000000" w:themeColor="text1"/>
-              </w:rPr>
-              <w:t>[</w:t>
+              <w:t>{{ users[</w:t>
             </w:r>
             <w:proofErr w:type="spellStart"/>
             <w:r>
@@ -4733,7 +4566,27 @@
                 <w:iCs/>
                 <w:color w:val="000000" w:themeColor="text1"/>
               </w:rPr>
-              <w:t>{% endif %}</w:t>
+              <w:t xml:space="preserve">{% </w:t>
+            </w:r>
+            <w:proofErr w:type="spellStart"/>
+            <w:r>
+              <w:rPr>
+                <w:rFonts w:eastAsia="Arial" w:cstheme="minorHAnsi"/>
+                <w:i/>
+                <w:iCs/>
+                <w:color w:val="000000" w:themeColor="text1"/>
+              </w:rPr>
+              <w:t>endif</w:t>
+            </w:r>
+            <w:proofErr w:type="spellEnd"/>
+            <w:r>
+              <w:rPr>
+                <w:rFonts w:eastAsia="Arial" w:cstheme="minorHAnsi"/>
+                <w:i/>
+                <w:iCs/>
+                <w:color w:val="000000" w:themeColor="text1"/>
+              </w:rPr>
+              <w:t xml:space="preserve"> %}</w:t>
             </w:r>
           </w:p>
         </w:tc>
@@ -4796,6 +4649,7 @@
               <w:rPr>
                 <w:rFonts w:eastAsia="Arial" w:cstheme="minorHAnsi"/>
               </w:rPr>
+              <w:lastRenderedPageBreak/>
               <w:t xml:space="preserve">Have you ever been arrested, cited, stopped, detained, </w:t>
             </w:r>
             <w:r>
@@ -4823,7 +4677,6 @@
                 <w:b/>
               </w:rPr>
             </w:pPr>
-            <w:proofErr w:type="gramStart"/>
             <w:r>
               <w:rPr>
                 <w:rFonts w:cstheme="minorHAnsi"/>
@@ -4840,7 +4693,6 @@
               <w:t>yesno</w:t>
             </w:r>
             <w:proofErr w:type="spellEnd"/>
-            <w:proofErr w:type="gramEnd"/>
             <w:r>
               <w:rPr>
                 <w:rFonts w:cstheme="minorHAnsi"/>
@@ -4953,7 +4805,6 @@
               <w:t>i</w:t>
             </w:r>
             <w:proofErr w:type="spellEnd"/>
-            <w:proofErr w:type="gramStart"/>
             <w:r>
               <w:rPr>
                 <w:rFonts w:cstheme="minorHAnsi"/>
@@ -4967,15 +4818,7 @@
                 <w:rFonts w:cstheme="minorHAnsi"/>
                 <w:b/>
               </w:rPr>
-              <w:t>ever</w:t>
-            </w:r>
-            <w:proofErr w:type="gramEnd"/>
-            <w:r>
-              <w:rPr>
-                <w:rFonts w:cstheme="minorHAnsi"/>
-                <w:b/>
-              </w:rPr>
-              <w:t>_arrested</w:t>
+              <w:t>ever_arrested</w:t>
             </w:r>
             <w:proofErr w:type="spellEnd"/>
             <w:r>
@@ -4995,21 +4838,12 @@
                 <w:color w:val="000000" w:themeColor="text1"/>
               </w:rPr>
             </w:pPr>
-            <w:proofErr w:type="gramStart"/>
             <w:r>
               <w:rPr>
                 <w:rFonts w:cstheme="minorHAnsi"/>
                 <w:b/>
               </w:rPr>
-              <w:t>{{ users</w:t>
-            </w:r>
-            <w:proofErr w:type="gramEnd"/>
-            <w:r>
-              <w:rPr>
-                <w:rFonts w:cstheme="minorHAnsi"/>
-                <w:b/>
-              </w:rPr>
-              <w:t>[</w:t>
+              <w:t>{{ users[</w:t>
             </w:r>
             <w:proofErr w:type="spellStart"/>
             <w:r>
@@ -5060,7 +4894,6 @@
                 <w:bCs/>
                 <w:color w:val="000000" w:themeColor="text1"/>
               </w:rPr>
-              <w:lastRenderedPageBreak/>
               <w:t>{% endif %}</w:t>
             </w:r>
           </w:p>
@@ -5096,7 +4929,6 @@
                 <w:b/>
                 <w:bCs/>
               </w:rPr>
-              <w:lastRenderedPageBreak/>
               <w:t xml:space="preserve">Other </w:t>
             </w:r>
             <w:r>
@@ -5173,7 +5005,6 @@
                 <w:color w:val="000000" w:themeColor="text1"/>
               </w:rPr>
             </w:pPr>
-            <w:proofErr w:type="gramStart"/>
             <w:r>
               <w:rPr>
                 <w:rFonts w:eastAsia="Arial" w:cstheme="minorHAnsi"/>
@@ -5192,7 +5023,6 @@
               <w:t>yesno</w:t>
             </w:r>
             <w:proofErr w:type="spellEnd"/>
-            <w:proofErr w:type="gramEnd"/>
             <w:r>
               <w:rPr>
                 <w:rFonts w:eastAsia="Arial" w:cstheme="minorHAnsi"/>
@@ -5287,7 +5117,6 @@
                 <w:color w:val="000000" w:themeColor="text1"/>
               </w:rPr>
             </w:pPr>
-            <w:proofErr w:type="gramStart"/>
             <w:r>
               <w:rPr>
                 <w:rFonts w:eastAsia="Arial" w:cstheme="minorHAnsi"/>
@@ -5314,7 +5143,6 @@
               <w:t>no</w:t>
             </w:r>
             <w:proofErr w:type="spellEnd"/>
-            <w:proofErr w:type="gramEnd"/>
             <w:r>
               <w:rPr>
                 <w:rFonts w:eastAsia="Arial" w:cstheme="minorHAnsi"/>
@@ -5409,7 +5237,6 @@
                 <w:color w:val="000000" w:themeColor="text1"/>
               </w:rPr>
             </w:pPr>
-            <w:proofErr w:type="gramStart"/>
             <w:r>
               <w:rPr>
                 <w:rFonts w:eastAsia="Arial" w:cstheme="minorHAnsi"/>
@@ -5428,7 +5255,6 @@
               <w:t>yesno</w:t>
             </w:r>
             <w:proofErr w:type="spellEnd"/>
-            <w:proofErr w:type="gramEnd"/>
             <w:r>
               <w:rPr>
                 <w:rFonts w:eastAsia="Arial" w:cstheme="minorHAnsi"/>
@@ -5523,7 +5349,6 @@
                 <w:color w:val="000000" w:themeColor="text1"/>
               </w:rPr>
             </w:pPr>
-            <w:proofErr w:type="gramStart"/>
             <w:r>
               <w:rPr>
                 <w:rFonts w:eastAsia="Arial" w:cstheme="minorHAnsi"/>
@@ -5542,7 +5367,6 @@
               <w:t>yesno</w:t>
             </w:r>
             <w:proofErr w:type="spellEnd"/>
-            <w:proofErr w:type="gramEnd"/>
             <w:r>
               <w:rPr>
                 <w:rFonts w:eastAsia="Arial" w:cstheme="minorHAnsi"/>
@@ -5611,7 +5435,7 @@
 </file>
 
 <file path=word/endnotes.xml><?xml version="1.0" encoding="utf-8"?>
-<w:endnotes xmlns:wpc="http://schemas.microsoft.com/office/word/2010/wordprocessingCanvas" xmlns:cx="http://schemas.microsoft.com/office/drawing/2014/chartex" xmlns:cx1="http://schemas.microsoft.com/office/drawing/2015/9/8/chartex" xmlns:cx2="http://schemas.microsoft.com/office/drawing/2015/10/21/chartex" xmlns:cx3="http://schemas.microsoft.com/office/drawing/2016/5/9/chartex" xmlns:cx4="http://schemas.microsoft.com/office/drawing/2016/5/10/chartex" xmlns:cx5="http://schemas.microsoft.com/office/drawing/2016/5/11/chartex" xmlns:cx6="http://schemas.microsoft.com/office/drawing/2016/5/12/chartex" xmlns:cx7="http://schemas.microsoft.com/office/drawing/2016/5/13/chartex" xmlns:cx8="http://schemas.microsoft.com/office/drawing/2016/5/14/chartex" xmlns:mc="http://schemas.openxmlformats.org/markup-compatibility/2006" xmlns:aink="http://schemas.microsoft.com/office/drawing/2016/ink" xmlns:am3d="http://schemas.microsoft.com/office/drawing/2017/model3d" xmlns:o="urn:schemas-microsoft-com:office:office" xmlns:oel="http://schemas.microsoft.com/office/2019/extlst" xmlns:r="http://schemas.openxmlformats.org/officeDocument/2006/relationships" xmlns:m="http://schemas.openxmlformats.org/officeDocument/2006/math" xmlns:v="urn:schemas-microsoft-com:vml" xmlns:wp14="http://schemas.microsoft.com/office/word/2010/wordprocessingDrawing" xmlns:wp="http://schemas.openxmlformats.org/drawingml/2006/wordprocessingDrawing" xmlns:w10="urn:schemas-microsoft-com:office:word" xmlns:w="http://schemas.openxmlformats.org/wordprocessingml/2006/main" xmlns:w14="http://schemas.microsoft.com/office/word/2010/wordml" xmlns:w15="http://schemas.microsoft.com/office/word/2012/wordml" xmlns:w16cex="http://schemas.microsoft.com/office/word/2018/wordml/cex" xmlns:w16cid="http://schemas.microsoft.com/office/word/2016/wordml/cid" xmlns:w16="http://schemas.microsoft.com/office/word/2018/wordml" xmlns:w16du="http://schemas.microsoft.com/office/word/2023/wordml/word16du" xmlns:w16sdtdh="http://schemas.microsoft.com/office/word/2020/wordml/sdtdatahash" xmlns:w16se="http://schemas.microsoft.com/office/word/2015/wordml/symex" xmlns:wpg="http://schemas.microsoft.com/office/word/2010/wordprocessingGroup" xmlns:wpi="http://schemas.microsoft.com/office/word/2010/wordprocessingInk" xmlns:wne="http://schemas.microsoft.com/office/word/2006/wordml" xmlns:wps="http://schemas.microsoft.com/office/word/2010/wordprocessingShape" mc:Ignorable="w14 w15 w16se w16cid w16 w16cex w16sdtdh w16du wp14">
+<w:endnotes xmlns:wpc="http://schemas.microsoft.com/office/word/2010/wordprocessingCanvas" xmlns:cx="http://schemas.microsoft.com/office/drawing/2014/chartex" xmlns:cx1="http://schemas.microsoft.com/office/drawing/2015/9/8/chartex" xmlns:mc="http://schemas.openxmlformats.org/markup-compatibility/2006" xmlns:o="urn:schemas-microsoft-com:office:office" xmlns:r="http://schemas.openxmlformats.org/officeDocument/2006/relationships" xmlns:m="http://schemas.openxmlformats.org/officeDocument/2006/math" xmlns:v="urn:schemas-microsoft-com:vml" xmlns:wp14="http://schemas.microsoft.com/office/word/2010/wordprocessingDrawing" xmlns:wp="http://schemas.openxmlformats.org/drawingml/2006/wordprocessingDrawing" xmlns:w10="urn:schemas-microsoft-com:office:word" xmlns:w="http://schemas.openxmlformats.org/wordprocessingml/2006/main" xmlns:w14="http://schemas.microsoft.com/office/word/2010/wordml" xmlns:w15="http://schemas.microsoft.com/office/word/2012/wordml" xmlns:w16se="http://schemas.microsoft.com/office/word/2015/wordml/symex" xmlns:wpg="http://schemas.microsoft.com/office/word/2010/wordprocessingGroup" xmlns:wpi="http://schemas.microsoft.com/office/word/2010/wordprocessingInk" xmlns:wne="http://schemas.microsoft.com/office/word/2006/wordml" xmlns:wps="http://schemas.microsoft.com/office/word/2010/wordprocessingShape" mc:Ignorable="w14 w15 w16se wp14">
   <w:endnote w:type="separator" w:id="-1">
     <w:p>
       <w:pPr>
@@ -5643,7 +5467,7 @@
 </file>
 
 <file path=word/footer1.xml><?xml version="1.0" encoding="utf-8"?>
-<w:ftr xmlns:wpc="http://schemas.microsoft.com/office/word/2010/wordprocessingCanvas" xmlns:cx="http://schemas.microsoft.com/office/drawing/2014/chartex" xmlns:cx1="http://schemas.microsoft.com/office/drawing/2015/9/8/chartex" xmlns:cx2="http://schemas.microsoft.com/office/drawing/2015/10/21/chartex" xmlns:cx3="http://schemas.microsoft.com/office/drawing/2016/5/9/chartex" xmlns:cx4="http://schemas.microsoft.com/office/drawing/2016/5/10/chartex" xmlns:cx5="http://schemas.microsoft.com/office/drawing/2016/5/11/chartex" xmlns:cx6="http://schemas.microsoft.com/office/drawing/2016/5/12/chartex" xmlns:cx7="http://schemas.microsoft.com/office/drawing/2016/5/13/chartex" xmlns:cx8="http://schemas.microsoft.com/office/drawing/2016/5/14/chartex" xmlns:mc="http://schemas.openxmlformats.org/markup-compatibility/2006" xmlns:aink="http://schemas.microsoft.com/office/drawing/2016/ink" xmlns:am3d="http://schemas.microsoft.com/office/drawing/2017/model3d" xmlns:o="urn:schemas-microsoft-com:office:office" xmlns:oel="http://schemas.microsoft.com/office/2019/extlst" xmlns:r="http://schemas.openxmlformats.org/officeDocument/2006/relationships" xmlns:m="http://schemas.openxmlformats.org/officeDocument/2006/math" xmlns:v="urn:schemas-microsoft-com:vml" xmlns:wp14="http://schemas.microsoft.com/office/word/2010/wordprocessingDrawing" xmlns:wp="http://schemas.openxmlformats.org/drawingml/2006/wordprocessingDrawing" xmlns:w10="urn:schemas-microsoft-com:office:word" xmlns:w="http://schemas.openxmlformats.org/wordprocessingml/2006/main" xmlns:w14="http://schemas.microsoft.com/office/word/2010/wordml" xmlns:w15="http://schemas.microsoft.com/office/word/2012/wordml" xmlns:w16cex="http://schemas.microsoft.com/office/word/2018/wordml/cex" xmlns:w16cid="http://schemas.microsoft.com/office/word/2016/wordml/cid" xmlns:w16="http://schemas.microsoft.com/office/word/2018/wordml" xmlns:w16du="http://schemas.microsoft.com/office/word/2023/wordml/word16du" xmlns:w16sdtdh="http://schemas.microsoft.com/office/word/2020/wordml/sdtdatahash" xmlns:w16se="http://schemas.microsoft.com/office/word/2015/wordml/symex" xmlns:wpg="http://schemas.microsoft.com/office/word/2010/wordprocessingGroup" xmlns:wpi="http://schemas.microsoft.com/office/word/2010/wordprocessingInk" xmlns:wne="http://schemas.microsoft.com/office/word/2006/wordml" xmlns:wps="http://schemas.microsoft.com/office/word/2010/wordprocessingShape" mc:Ignorable="w14 w15 w16se w16cid w16 w16cex w16sdtdh w16du wp14">
+<w:ftr xmlns:wpc="http://schemas.microsoft.com/office/word/2010/wordprocessingCanvas" xmlns:cx="http://schemas.microsoft.com/office/drawing/2014/chartex" xmlns:cx1="http://schemas.microsoft.com/office/drawing/2015/9/8/chartex" xmlns:mc="http://schemas.openxmlformats.org/markup-compatibility/2006" xmlns:o="urn:schemas-microsoft-com:office:office" xmlns:r="http://schemas.openxmlformats.org/officeDocument/2006/relationships" xmlns:m="http://schemas.openxmlformats.org/officeDocument/2006/math" xmlns:v="urn:schemas-microsoft-com:vml" xmlns:wp14="http://schemas.microsoft.com/office/word/2010/wordprocessingDrawing" xmlns:wp="http://schemas.openxmlformats.org/drawingml/2006/wordprocessingDrawing" xmlns:w10="urn:schemas-microsoft-com:office:word" xmlns:w="http://schemas.openxmlformats.org/wordprocessingml/2006/main" xmlns:w14="http://schemas.microsoft.com/office/word/2010/wordml" xmlns:w15="http://schemas.microsoft.com/office/word/2012/wordml" xmlns:w16se="http://schemas.microsoft.com/office/word/2015/wordml/symex" xmlns:wpg="http://schemas.microsoft.com/office/word/2010/wordprocessingGroup" xmlns:wpi="http://schemas.microsoft.com/office/word/2010/wordprocessingInk" xmlns:wne="http://schemas.microsoft.com/office/word/2006/wordml" xmlns:wps="http://schemas.microsoft.com/office/word/2010/wordprocessingShape" mc:Ignorable="w14 w15 w16se wp14">
   <w:p>
     <w:pPr>
       <w:pStyle w:val="Footer"/>
@@ -5727,7 +5551,7 @@
 </file>
 
 <file path=word/footnotes.xml><?xml version="1.0" encoding="utf-8"?>
-<w:footnotes xmlns:wpc="http://schemas.microsoft.com/office/word/2010/wordprocessingCanvas" xmlns:cx="http://schemas.microsoft.com/office/drawing/2014/chartex" xmlns:cx1="http://schemas.microsoft.com/office/drawing/2015/9/8/chartex" xmlns:cx2="http://schemas.microsoft.com/office/drawing/2015/10/21/chartex" xmlns:cx3="http://schemas.microsoft.com/office/drawing/2016/5/9/chartex" xmlns:cx4="http://schemas.microsoft.com/office/drawing/2016/5/10/chartex" xmlns:cx5="http://schemas.microsoft.com/office/drawing/2016/5/11/chartex" xmlns:cx6="http://schemas.microsoft.com/office/drawing/2016/5/12/chartex" xmlns:cx7="http://schemas.microsoft.com/office/drawing/2016/5/13/chartex" xmlns:cx8="http://schemas.microsoft.com/office/drawing/2016/5/14/chartex" xmlns:mc="http://schemas.openxmlformats.org/markup-compatibility/2006" xmlns:aink="http://schemas.microsoft.com/office/drawing/2016/ink" xmlns:am3d="http://schemas.microsoft.com/office/drawing/2017/model3d" xmlns:o="urn:schemas-microsoft-com:office:office" xmlns:oel="http://schemas.microsoft.com/office/2019/extlst" xmlns:r="http://schemas.openxmlformats.org/officeDocument/2006/relationships" xmlns:m="http://schemas.openxmlformats.org/officeDocument/2006/math" xmlns:v="urn:schemas-microsoft-com:vml" xmlns:wp14="http://schemas.microsoft.com/office/word/2010/wordprocessingDrawing" xmlns:wp="http://schemas.openxmlformats.org/drawingml/2006/wordprocessingDrawing" xmlns:w10="urn:schemas-microsoft-com:office:word" xmlns:w="http://schemas.openxmlformats.org/wordprocessingml/2006/main" xmlns:w14="http://schemas.microsoft.com/office/word/2010/wordml" xmlns:w15="http://schemas.microsoft.com/office/word/2012/wordml" xmlns:w16cex="http://schemas.microsoft.com/office/word/2018/wordml/cex" xmlns:w16cid="http://schemas.microsoft.com/office/word/2016/wordml/cid" xmlns:w16="http://schemas.microsoft.com/office/word/2018/wordml" xmlns:w16du="http://schemas.microsoft.com/office/word/2023/wordml/word16du" xmlns:w16sdtdh="http://schemas.microsoft.com/office/word/2020/wordml/sdtdatahash" xmlns:w16se="http://schemas.microsoft.com/office/word/2015/wordml/symex" xmlns:wpg="http://schemas.microsoft.com/office/word/2010/wordprocessingGroup" xmlns:wpi="http://schemas.microsoft.com/office/word/2010/wordprocessingInk" xmlns:wne="http://schemas.microsoft.com/office/word/2006/wordml" xmlns:wps="http://schemas.microsoft.com/office/word/2010/wordprocessingShape" mc:Ignorable="w14 w15 w16se w16cid w16 w16cex w16sdtdh w16du wp14">
+<w:footnotes xmlns:wpc="http://schemas.microsoft.com/office/word/2010/wordprocessingCanvas" xmlns:cx="http://schemas.microsoft.com/office/drawing/2014/chartex" xmlns:cx1="http://schemas.microsoft.com/office/drawing/2015/9/8/chartex" xmlns:mc="http://schemas.openxmlformats.org/markup-compatibility/2006" xmlns:o="urn:schemas-microsoft-com:office:office" xmlns:r="http://schemas.openxmlformats.org/officeDocument/2006/relationships" xmlns:m="http://schemas.openxmlformats.org/officeDocument/2006/math" xmlns:v="urn:schemas-microsoft-com:vml" xmlns:wp14="http://schemas.microsoft.com/office/word/2010/wordprocessingDrawing" xmlns:wp="http://schemas.openxmlformats.org/drawingml/2006/wordprocessingDrawing" xmlns:w10="urn:schemas-microsoft-com:office:word" xmlns:w="http://schemas.openxmlformats.org/wordprocessingml/2006/main" xmlns:w14="http://schemas.microsoft.com/office/word/2010/wordml" xmlns:w15="http://schemas.microsoft.com/office/word/2012/wordml" xmlns:w16se="http://schemas.microsoft.com/office/word/2015/wordml/symex" xmlns:wpg="http://schemas.microsoft.com/office/word/2010/wordprocessingGroup" xmlns:wpi="http://schemas.microsoft.com/office/word/2010/wordprocessingInk" xmlns:wne="http://schemas.microsoft.com/office/word/2006/wordml" xmlns:wps="http://schemas.microsoft.com/office/word/2010/wordprocessingShape" mc:Ignorable="w14 w15 w16se wp14">
   <w:footnote w:type="separator" w:id="-1">
     <w:p>
       <w:pPr>
@@ -5759,7 +5583,7 @@
 </file>
 
 <file path=word/header1.xml><?xml version="1.0" encoding="utf-8"?>
-<w:hdr xmlns:wpc="http://schemas.microsoft.com/office/word/2010/wordprocessingCanvas" xmlns:cx="http://schemas.microsoft.com/office/drawing/2014/chartex" xmlns:cx1="http://schemas.microsoft.com/office/drawing/2015/9/8/chartex" xmlns:cx2="http://schemas.microsoft.com/office/drawing/2015/10/21/chartex" xmlns:cx3="http://schemas.microsoft.com/office/drawing/2016/5/9/chartex" xmlns:cx4="http://schemas.microsoft.com/office/drawing/2016/5/10/chartex" xmlns:cx5="http://schemas.microsoft.com/office/drawing/2016/5/11/chartex" xmlns:cx6="http://schemas.microsoft.com/office/drawing/2016/5/12/chartex" xmlns:cx7="http://schemas.microsoft.com/office/drawing/2016/5/13/chartex" xmlns:cx8="http://schemas.microsoft.com/office/drawing/2016/5/14/chartex" xmlns:mc="http://schemas.openxmlformats.org/markup-compatibility/2006" xmlns:aink="http://schemas.microsoft.com/office/drawing/2016/ink" xmlns:am3d="http://schemas.microsoft.com/office/drawing/2017/model3d" xmlns:o="urn:schemas-microsoft-com:office:office" xmlns:oel="http://schemas.microsoft.com/office/2019/extlst" xmlns:r="http://schemas.openxmlformats.org/officeDocument/2006/relationships" xmlns:m="http://schemas.openxmlformats.org/officeDocument/2006/math" xmlns:v="urn:schemas-microsoft-com:vml" xmlns:wp14="http://schemas.microsoft.com/office/word/2010/wordprocessingDrawing" xmlns:wp="http://schemas.openxmlformats.org/drawingml/2006/wordprocessingDrawing" xmlns:w10="urn:schemas-microsoft-com:office:word" xmlns:w="http://schemas.openxmlformats.org/wordprocessingml/2006/main" xmlns:w14="http://schemas.microsoft.com/office/word/2010/wordml" xmlns:w15="http://schemas.microsoft.com/office/word/2012/wordml" xmlns:w16cex="http://schemas.microsoft.com/office/word/2018/wordml/cex" xmlns:w16cid="http://schemas.microsoft.com/office/word/2016/wordml/cid" xmlns:w16="http://schemas.microsoft.com/office/word/2018/wordml" xmlns:w16du="http://schemas.microsoft.com/office/word/2023/wordml/word16du" xmlns:w16sdtdh="http://schemas.microsoft.com/office/word/2020/wordml/sdtdatahash" xmlns:w16se="http://schemas.microsoft.com/office/word/2015/wordml/symex" xmlns:wpg="http://schemas.microsoft.com/office/word/2010/wordprocessingGroup" xmlns:wpi="http://schemas.microsoft.com/office/word/2010/wordprocessingInk" xmlns:wne="http://schemas.microsoft.com/office/word/2006/wordml" xmlns:wps="http://schemas.microsoft.com/office/word/2010/wordprocessingShape" mc:Ignorable="w14 w15 w16se w16cid w16 w16cex w16sdtdh w16du wp14">
+<w:hdr xmlns:wpc="http://schemas.microsoft.com/office/word/2010/wordprocessingCanvas" xmlns:cx="http://schemas.microsoft.com/office/drawing/2014/chartex" xmlns:cx1="http://schemas.microsoft.com/office/drawing/2015/9/8/chartex" xmlns:mc="http://schemas.openxmlformats.org/markup-compatibility/2006" xmlns:o="urn:schemas-microsoft-com:office:office" xmlns:r="http://schemas.openxmlformats.org/officeDocument/2006/relationships" xmlns:m="http://schemas.openxmlformats.org/officeDocument/2006/math" xmlns:v="urn:schemas-microsoft-com:vml" xmlns:wp14="http://schemas.microsoft.com/office/word/2010/wordprocessingDrawing" xmlns:wp="http://schemas.openxmlformats.org/drawingml/2006/wordprocessingDrawing" xmlns:w10="urn:schemas-microsoft-com:office:word" xmlns:w="http://schemas.openxmlformats.org/wordprocessingml/2006/main" xmlns:w14="http://schemas.microsoft.com/office/word/2010/wordml" xmlns:w15="http://schemas.microsoft.com/office/word/2012/wordml" xmlns:w16se="http://schemas.microsoft.com/office/word/2015/wordml/symex" xmlns:wpg="http://schemas.microsoft.com/office/word/2010/wordprocessingGroup" xmlns:wpi="http://schemas.microsoft.com/office/word/2010/wordprocessingInk" xmlns:wne="http://schemas.microsoft.com/office/word/2006/wordml" xmlns:wps="http://schemas.microsoft.com/office/word/2010/wordprocessingShape" mc:Ignorable="w14 w15 w16se wp14">
   <w:p>
     <w:pPr>
       <w:jc w:val="center"/>
@@ -5790,7 +5614,7 @@
 </file>
 
 <file path=word/numbering.xml><?xml version="1.0" encoding="utf-8"?>
-<w:numbering xmlns:wpc="http://schemas.microsoft.com/office/word/2010/wordprocessingCanvas" xmlns:cx="http://schemas.microsoft.com/office/drawing/2014/chartex" xmlns:cx1="http://schemas.microsoft.com/office/drawing/2015/9/8/chartex" xmlns:cx2="http://schemas.microsoft.com/office/drawing/2015/10/21/chartex" xmlns:cx3="http://schemas.microsoft.com/office/drawing/2016/5/9/chartex" xmlns:cx4="http://schemas.microsoft.com/office/drawing/2016/5/10/chartex" xmlns:cx5="http://schemas.microsoft.com/office/drawing/2016/5/11/chartex" xmlns:cx6="http://schemas.microsoft.com/office/drawing/2016/5/12/chartex" xmlns:cx7="http://schemas.microsoft.com/office/drawing/2016/5/13/chartex" xmlns:cx8="http://schemas.microsoft.com/office/drawing/2016/5/14/chartex" xmlns:mc="http://schemas.openxmlformats.org/markup-compatibility/2006" xmlns:aink="http://schemas.microsoft.com/office/drawing/2016/ink" xmlns:am3d="http://schemas.microsoft.com/office/drawing/2017/model3d" xmlns:o="urn:schemas-microsoft-com:office:office" xmlns:oel="http://schemas.microsoft.com/office/2019/extlst" xmlns:r="http://schemas.openxmlformats.org/officeDocument/2006/relationships" xmlns:m="http://schemas.openxmlformats.org/officeDocument/2006/math" xmlns:v="urn:schemas-microsoft-com:vml" xmlns:wp14="http://schemas.microsoft.com/office/word/2010/wordprocessingDrawing" xmlns:wp="http://schemas.openxmlformats.org/drawingml/2006/wordprocessingDrawing" xmlns:w10="urn:schemas-microsoft-com:office:word" xmlns:w="http://schemas.openxmlformats.org/wordprocessingml/2006/main" xmlns:w14="http://schemas.microsoft.com/office/word/2010/wordml" xmlns:w15="http://schemas.microsoft.com/office/word/2012/wordml" xmlns:w16cex="http://schemas.microsoft.com/office/word/2018/wordml/cex" xmlns:w16cid="http://schemas.microsoft.com/office/word/2016/wordml/cid" xmlns:w16="http://schemas.microsoft.com/office/word/2018/wordml" xmlns:w16du="http://schemas.microsoft.com/office/word/2023/wordml/word16du" xmlns:w16sdtdh="http://schemas.microsoft.com/office/word/2020/wordml/sdtdatahash" xmlns:w16se="http://schemas.microsoft.com/office/word/2015/wordml/symex" xmlns:wpg="http://schemas.microsoft.com/office/word/2010/wordprocessingGroup" xmlns:wpi="http://schemas.microsoft.com/office/word/2010/wordprocessingInk" xmlns:wne="http://schemas.microsoft.com/office/word/2006/wordml" xmlns:wps="http://schemas.microsoft.com/office/word/2010/wordprocessingShape" mc:Ignorable="w14 w15 w16se w16cid w16 w16cex w16sdtdh w16du wp14">
+<w:numbering xmlns:wpc="http://schemas.microsoft.com/office/word/2010/wordprocessingCanvas" xmlns:cx="http://schemas.microsoft.com/office/drawing/2014/chartex" xmlns:cx1="http://schemas.microsoft.com/office/drawing/2015/9/8/chartex" xmlns:mc="http://schemas.openxmlformats.org/markup-compatibility/2006" xmlns:o="urn:schemas-microsoft-com:office:office" xmlns:r="http://schemas.openxmlformats.org/officeDocument/2006/relationships" xmlns:m="http://schemas.openxmlformats.org/officeDocument/2006/math" xmlns:v="urn:schemas-microsoft-com:vml" xmlns:wp14="http://schemas.microsoft.com/office/word/2010/wordprocessingDrawing" xmlns:wp="http://schemas.openxmlformats.org/drawingml/2006/wordprocessingDrawing" xmlns:w10="urn:schemas-microsoft-com:office:word" xmlns:w="http://schemas.openxmlformats.org/wordprocessingml/2006/main" xmlns:w14="http://schemas.microsoft.com/office/word/2010/wordml" xmlns:w15="http://schemas.microsoft.com/office/word/2012/wordml" xmlns:w16se="http://schemas.microsoft.com/office/word/2015/wordml/symex" xmlns:wpg="http://schemas.microsoft.com/office/word/2010/wordprocessingGroup" xmlns:wpi="http://schemas.microsoft.com/office/word/2010/wordprocessingInk" xmlns:wne="http://schemas.microsoft.com/office/word/2006/wordml" xmlns:wps="http://schemas.microsoft.com/office/word/2010/wordprocessingShape" mc:Ignorable="w14 w15 w16se wp14">
   <w:abstractNum w:abstractNumId="0" w15:restartNumberingAfterBreak="0">
     <w:nsid w:val="003E6EAF"/>
     <w:multiLevelType w:val="multilevel"/>
@@ -7388,6 +7212,119 @@
     </w:lvl>
   </w:abstractNum>
   <w:abstractNum w:abstractNumId="15" w15:restartNumberingAfterBreak="0">
+    <w:nsid w:val="4EF4211D"/>
+    <w:multiLevelType w:val="hybridMultilevel"/>
+    <w:tmpl w:val="28FE1878"/>
+    <w:lvl w:ilvl="0" w:tplc="04090001">
+      <w:start w:val="1"/>
+      <w:numFmt w:val="bullet"/>
+      <w:lvlText w:val=""/>
+      <w:lvlJc w:val="left"/>
+      <w:pPr>
+        <w:ind w:left="720" w:hanging="360"/>
+      </w:pPr>
+      <w:rPr>
+        <w:rFonts w:ascii="Symbol" w:hAnsi="Symbol" w:hint="default"/>
+      </w:rPr>
+    </w:lvl>
+    <w:lvl w:ilvl="1" w:tplc="04090003" w:tentative="1">
+      <w:start w:val="1"/>
+      <w:numFmt w:val="bullet"/>
+      <w:lvlText w:val="o"/>
+      <w:lvlJc w:val="left"/>
+      <w:pPr>
+        <w:ind w:left="1440" w:hanging="360"/>
+      </w:pPr>
+      <w:rPr>
+        <w:rFonts w:ascii="Courier New" w:hAnsi="Courier New" w:cs="Courier New" w:hint="default"/>
+      </w:rPr>
+    </w:lvl>
+    <w:lvl w:ilvl="2" w:tplc="04090005" w:tentative="1">
+      <w:start w:val="1"/>
+      <w:numFmt w:val="bullet"/>
+      <w:lvlText w:val=""/>
+      <w:lvlJc w:val="left"/>
+      <w:pPr>
+        <w:ind w:left="2160" w:hanging="360"/>
+      </w:pPr>
+      <w:rPr>
+        <w:rFonts w:ascii="Wingdings" w:hAnsi="Wingdings" w:hint="default"/>
+      </w:rPr>
+    </w:lvl>
+    <w:lvl w:ilvl="3" w:tplc="04090001" w:tentative="1">
+      <w:start w:val="1"/>
+      <w:numFmt w:val="bullet"/>
+      <w:lvlText w:val=""/>
+      <w:lvlJc w:val="left"/>
+      <w:pPr>
+        <w:ind w:left="2880" w:hanging="360"/>
+      </w:pPr>
+      <w:rPr>
+        <w:rFonts w:ascii="Symbol" w:hAnsi="Symbol" w:hint="default"/>
+      </w:rPr>
+    </w:lvl>
+    <w:lvl w:ilvl="4" w:tplc="04090003" w:tentative="1">
+      <w:start w:val="1"/>
+      <w:numFmt w:val="bullet"/>
+      <w:lvlText w:val="o"/>
+      <w:lvlJc w:val="left"/>
+      <w:pPr>
+        <w:ind w:left="3600" w:hanging="360"/>
+      </w:pPr>
+      <w:rPr>
+        <w:rFonts w:ascii="Courier New" w:hAnsi="Courier New" w:cs="Courier New" w:hint="default"/>
+      </w:rPr>
+    </w:lvl>
+    <w:lvl w:ilvl="5" w:tplc="04090005" w:tentative="1">
+      <w:start w:val="1"/>
+      <w:numFmt w:val="bullet"/>
+      <w:lvlText w:val=""/>
+      <w:lvlJc w:val="left"/>
+      <w:pPr>
+        <w:ind w:left="4320" w:hanging="360"/>
+      </w:pPr>
+      <w:rPr>
+        <w:rFonts w:ascii="Wingdings" w:hAnsi="Wingdings" w:hint="default"/>
+      </w:rPr>
+    </w:lvl>
+    <w:lvl w:ilvl="6" w:tplc="04090001" w:tentative="1">
+      <w:start w:val="1"/>
+      <w:numFmt w:val="bullet"/>
+      <w:lvlText w:val=""/>
+      <w:lvlJc w:val="left"/>
+      <w:pPr>
+        <w:ind w:left="5040" w:hanging="360"/>
+      </w:pPr>
+      <w:rPr>
+        <w:rFonts w:ascii="Symbol" w:hAnsi="Symbol" w:hint="default"/>
+      </w:rPr>
+    </w:lvl>
+    <w:lvl w:ilvl="7" w:tplc="04090003" w:tentative="1">
+      <w:start w:val="1"/>
+      <w:numFmt w:val="bullet"/>
+      <w:lvlText w:val="o"/>
+      <w:lvlJc w:val="left"/>
+      <w:pPr>
+        <w:ind w:left="5760" w:hanging="360"/>
+      </w:pPr>
+      <w:rPr>
+        <w:rFonts w:ascii="Courier New" w:hAnsi="Courier New" w:cs="Courier New" w:hint="default"/>
+      </w:rPr>
+    </w:lvl>
+    <w:lvl w:ilvl="8" w:tplc="04090005" w:tentative="1">
+      <w:start w:val="1"/>
+      <w:numFmt w:val="bullet"/>
+      <w:lvlText w:val=""/>
+      <w:lvlJc w:val="left"/>
+      <w:pPr>
+        <w:ind w:left="6480" w:hanging="360"/>
+      </w:pPr>
+      <w:rPr>
+        <w:rFonts w:ascii="Wingdings" w:hAnsi="Wingdings" w:hint="default"/>
+      </w:rPr>
+    </w:lvl>
+  </w:abstractNum>
+  <w:abstractNum w:abstractNumId="16" w15:restartNumberingAfterBreak="0">
     <w:nsid w:val="524146F2"/>
     <w:multiLevelType w:val="hybridMultilevel"/>
     <w:tmpl w:val="D8340280"/>
@@ -7500,7 +7437,7 @@
       </w:rPr>
     </w:lvl>
   </w:abstractNum>
-  <w:abstractNum w:abstractNumId="16" w15:restartNumberingAfterBreak="0">
+  <w:abstractNum w:abstractNumId="17" w15:restartNumberingAfterBreak="0">
     <w:nsid w:val="583F24C4"/>
     <w:multiLevelType w:val="hybridMultilevel"/>
     <w:tmpl w:val="63E0143A"/>
@@ -7586,7 +7523,7 @@
       </w:pPr>
     </w:lvl>
   </w:abstractNum>
-  <w:abstractNum w:abstractNumId="17" w15:restartNumberingAfterBreak="0">
+  <w:abstractNum w:abstractNumId="18" w15:restartNumberingAfterBreak="0">
     <w:nsid w:val="5ACB66CA"/>
     <w:multiLevelType w:val="hybridMultilevel"/>
     <w:tmpl w:val="AAA4EED0"/>
@@ -7698,7 +7635,7 @@
       </w:rPr>
     </w:lvl>
   </w:abstractNum>
-  <w:abstractNum w:abstractNumId="18" w15:restartNumberingAfterBreak="0">
+  <w:abstractNum w:abstractNumId="19" w15:restartNumberingAfterBreak="0">
     <w:nsid w:val="5C9409B3"/>
     <w:multiLevelType w:val="hybridMultilevel"/>
     <w:tmpl w:val="B3B0DC30"/>
@@ -7811,7 +7748,7 @@
       </w:rPr>
     </w:lvl>
   </w:abstractNum>
-  <w:abstractNum w:abstractNumId="19" w15:restartNumberingAfterBreak="0">
+  <w:abstractNum w:abstractNumId="20" w15:restartNumberingAfterBreak="0">
     <w:nsid w:val="6BB959E2"/>
     <w:multiLevelType w:val="hybridMultilevel"/>
     <w:tmpl w:val="510A41FA"/>
@@ -7924,7 +7861,7 @@
       </w:rPr>
     </w:lvl>
   </w:abstractNum>
-  <w:abstractNum w:abstractNumId="20" w15:restartNumberingAfterBreak="0">
+  <w:abstractNum w:abstractNumId="21" w15:restartNumberingAfterBreak="0">
     <w:nsid w:val="6D7C27E2"/>
     <w:multiLevelType w:val="hybridMultilevel"/>
     <w:tmpl w:val="565699D4"/>
@@ -8037,7 +7974,7 @@
       </w:rPr>
     </w:lvl>
   </w:abstractNum>
-  <w:abstractNum w:abstractNumId="21" w15:restartNumberingAfterBreak="0">
+  <w:abstractNum w:abstractNumId="22" w15:restartNumberingAfterBreak="0">
     <w:nsid w:val="704FEDCF"/>
     <w:multiLevelType w:val="hybridMultilevel"/>
     <w:tmpl w:val="65F855E4"/>
@@ -8150,7 +8087,120 @@
       </w:rPr>
     </w:lvl>
   </w:abstractNum>
-  <w:abstractNum w:abstractNumId="22" w15:restartNumberingAfterBreak="0">
+  <w:abstractNum w:abstractNumId="23" w15:restartNumberingAfterBreak="0">
+    <w:nsid w:val="7B3F79FA"/>
+    <w:multiLevelType w:val="hybridMultilevel"/>
+    <w:tmpl w:val="5978B0AC"/>
+    <w:lvl w:ilvl="0" w:tplc="04090001">
+      <w:start w:val="1"/>
+      <w:numFmt w:val="bullet"/>
+      <w:lvlText w:val=""/>
+      <w:lvlJc w:val="left"/>
+      <w:pPr>
+        <w:ind w:left="720" w:hanging="360"/>
+      </w:pPr>
+      <w:rPr>
+        <w:rFonts w:ascii="Symbol" w:hAnsi="Symbol" w:hint="default"/>
+      </w:rPr>
+    </w:lvl>
+    <w:lvl w:ilvl="1" w:tplc="04090003" w:tentative="1">
+      <w:start w:val="1"/>
+      <w:numFmt w:val="bullet"/>
+      <w:lvlText w:val="o"/>
+      <w:lvlJc w:val="left"/>
+      <w:pPr>
+        <w:ind w:left="1440" w:hanging="360"/>
+      </w:pPr>
+      <w:rPr>
+        <w:rFonts w:ascii="Courier New" w:hAnsi="Courier New" w:cs="Courier New" w:hint="default"/>
+      </w:rPr>
+    </w:lvl>
+    <w:lvl w:ilvl="2" w:tplc="04090005" w:tentative="1">
+      <w:start w:val="1"/>
+      <w:numFmt w:val="bullet"/>
+      <w:lvlText w:val=""/>
+      <w:lvlJc w:val="left"/>
+      <w:pPr>
+        <w:ind w:left="2160" w:hanging="360"/>
+      </w:pPr>
+      <w:rPr>
+        <w:rFonts w:ascii="Wingdings" w:hAnsi="Wingdings" w:hint="default"/>
+      </w:rPr>
+    </w:lvl>
+    <w:lvl w:ilvl="3" w:tplc="04090001" w:tentative="1">
+      <w:start w:val="1"/>
+      <w:numFmt w:val="bullet"/>
+      <w:lvlText w:val=""/>
+      <w:lvlJc w:val="left"/>
+      <w:pPr>
+        <w:ind w:left="2880" w:hanging="360"/>
+      </w:pPr>
+      <w:rPr>
+        <w:rFonts w:ascii="Symbol" w:hAnsi="Symbol" w:hint="default"/>
+      </w:rPr>
+    </w:lvl>
+    <w:lvl w:ilvl="4" w:tplc="04090003" w:tentative="1">
+      <w:start w:val="1"/>
+      <w:numFmt w:val="bullet"/>
+      <w:lvlText w:val="o"/>
+      <w:lvlJc w:val="left"/>
+      <w:pPr>
+        <w:ind w:left="3600" w:hanging="360"/>
+      </w:pPr>
+      <w:rPr>
+        <w:rFonts w:ascii="Courier New" w:hAnsi="Courier New" w:cs="Courier New" w:hint="default"/>
+      </w:rPr>
+    </w:lvl>
+    <w:lvl w:ilvl="5" w:tplc="04090005" w:tentative="1">
+      <w:start w:val="1"/>
+      <w:numFmt w:val="bullet"/>
+      <w:lvlText w:val=""/>
+      <w:lvlJc w:val="left"/>
+      <w:pPr>
+        <w:ind w:left="4320" w:hanging="360"/>
+      </w:pPr>
+      <w:rPr>
+        <w:rFonts w:ascii="Wingdings" w:hAnsi="Wingdings" w:hint="default"/>
+      </w:rPr>
+    </w:lvl>
+    <w:lvl w:ilvl="6" w:tplc="04090001" w:tentative="1">
+      <w:start w:val="1"/>
+      <w:numFmt w:val="bullet"/>
+      <w:lvlText w:val=""/>
+      <w:lvlJc w:val="left"/>
+      <w:pPr>
+        <w:ind w:left="5040" w:hanging="360"/>
+      </w:pPr>
+      <w:rPr>
+        <w:rFonts w:ascii="Symbol" w:hAnsi="Symbol" w:hint="default"/>
+      </w:rPr>
+    </w:lvl>
+    <w:lvl w:ilvl="7" w:tplc="04090003" w:tentative="1">
+      <w:start w:val="1"/>
+      <w:numFmt w:val="bullet"/>
+      <w:lvlText w:val="o"/>
+      <w:lvlJc w:val="left"/>
+      <w:pPr>
+        <w:ind w:left="5760" w:hanging="360"/>
+      </w:pPr>
+      <w:rPr>
+        <w:rFonts w:ascii="Courier New" w:hAnsi="Courier New" w:cs="Courier New" w:hint="default"/>
+      </w:rPr>
+    </w:lvl>
+    <w:lvl w:ilvl="8" w:tplc="04090005" w:tentative="1">
+      <w:start w:val="1"/>
+      <w:numFmt w:val="bullet"/>
+      <w:lvlText w:val=""/>
+      <w:lvlJc w:val="left"/>
+      <w:pPr>
+        <w:ind w:left="6480" w:hanging="360"/>
+      </w:pPr>
+      <w:rPr>
+        <w:rFonts w:ascii="Wingdings" w:hAnsi="Wingdings" w:hint="default"/>
+      </w:rPr>
+    </w:lvl>
+  </w:abstractNum>
+  <w:abstractNum w:abstractNumId="24" w15:restartNumberingAfterBreak="0">
     <w:nsid w:val="7F083231"/>
     <w:multiLevelType w:val="hybridMultilevel"/>
     <w:tmpl w:val="C316B168"/>
@@ -8239,74 +8289,74 @@
       </w:pPr>
     </w:lvl>
   </w:abstractNum>
-  <w:num w:numId="1" w16cid:durableId="588075844">
+  <w:num w:numId="1">
     <w:abstractNumId w:val="12"/>
   </w:num>
-  <w:num w:numId="2" w16cid:durableId="2036038091">
+  <w:num w:numId="2">
     <w:abstractNumId w:val="5"/>
   </w:num>
-  <w:num w:numId="3" w16cid:durableId="948663653">
+  <w:num w:numId="3">
+    <w:abstractNumId w:val="22"/>
+  </w:num>
+  <w:num w:numId="4">
+    <w:abstractNumId w:val="20"/>
+  </w:num>
+  <w:num w:numId="5">
+    <w:abstractNumId w:val="13"/>
+  </w:num>
+  <w:num w:numId="6">
+    <w:abstractNumId w:val="2"/>
+  </w:num>
+  <w:num w:numId="7">
+    <w:abstractNumId w:val="19"/>
+  </w:num>
+  <w:num w:numId="8">
     <w:abstractNumId w:val="21"/>
   </w:num>
-  <w:num w:numId="4" w16cid:durableId="775902953">
-    <w:abstractNumId w:val="19"/>
-  </w:num>
-  <w:num w:numId="5" w16cid:durableId="1967813719">
-    <w:abstractNumId w:val="13"/>
-  </w:num>
-  <w:num w:numId="6" w16cid:durableId="1674838080">
-    <w:abstractNumId w:val="2"/>
-  </w:num>
-  <w:num w:numId="7" w16cid:durableId="1335957744">
-    <w:abstractNumId w:val="18"/>
-  </w:num>
-  <w:num w:numId="8" w16cid:durableId="1304576307">
-    <w:abstractNumId w:val="20"/>
-  </w:num>
-  <w:num w:numId="9" w16cid:durableId="689260631">
+  <w:num w:numId="9">
     <w:abstractNumId w:val="8"/>
   </w:num>
-  <w:num w:numId="10" w16cid:durableId="1673873384">
+  <w:num w:numId="10">
     <w:abstractNumId w:val="10"/>
   </w:num>
-  <w:num w:numId="11" w16cid:durableId="202331475">
+  <w:num w:numId="11">
     <w:abstractNumId w:val="7"/>
   </w:num>
-  <w:num w:numId="12" w16cid:durableId="1479222936">
+  <w:num w:numId="12">
     <w:abstractNumId w:val="4"/>
   </w:num>
-  <w:num w:numId="13" w16cid:durableId="613555653">
+  <w:num w:numId="13">
     <w:abstractNumId w:val="1"/>
   </w:num>
-  <w:num w:numId="14" w16cid:durableId="2122138999">
+  <w:num w:numId="14">
     <w:abstractNumId w:val="14"/>
   </w:num>
-  <w:num w:numId="15" w16cid:durableId="2083218204">
+  <w:num w:numId="15">
     <w:abstractNumId w:val="0"/>
   </w:num>
-  <w:num w:numId="16" w16cid:durableId="501363031">
+  <w:num w:numId="16">
     <w:abstractNumId w:val="11"/>
   </w:num>
-  <w:num w:numId="17" w16cid:durableId="2021273599">
+  <w:num w:numId="17">
     <w:abstractNumId w:val="6"/>
   </w:num>
-  <w:num w:numId="18" w16cid:durableId="303432662">
+  <w:num w:numId="18">
     <w:abstractNumId w:val="3"/>
   </w:num>
-  <w:num w:numId="19" w16cid:durableId="139929489">
-    <w:abstractNumId w:val="15"/>
+  <w:num w:numId="19">
+    <w:abstractNumId w:val="16"/>
   </w:num>
-  <w:num w:numId="20" w16cid:durableId="705107586">
-    <w:abstractNumId w:val="22"/>
+  <w:num w:numId="20">
+    <w:abstractNumId w:val="24"/>
   </w:num>
-  <w:num w:numId="21" w16cid:durableId="749890124">
+  <w:num w:numId="21">
     <w:abstractNumId w:val="9"/>
   </w:num>
-  <w:num w:numId="22" w16cid:durableId="1563369289">
-    <w:abstractNumId w:val="16"/>
+  <w:num w:numId="22">
+    <w:abstractNumId w:val="17"/>
   </w:num>
-  <w:num w:numId="23" w16cid:durableId="1882202099">
-    <w:abstractNumId w:val="16"/>
+  <w:num w:numId="23">
+    <w:abstractNumId w:val="17"/>
     <w:lvlOverride w:ilvl="0">
       <w:startOverride w:val="1"/>
     </w:lvlOverride>
@@ -8335,14 +8385,20 @@
       <w:startOverride w:val="1"/>
     </w:lvlOverride>
   </w:num>
-  <w:num w:numId="24" w16cid:durableId="2134324818">
-    <w:abstractNumId w:val="17"/>
+  <w:num w:numId="24">
+    <w:abstractNumId w:val="18"/>
+  </w:num>
+  <w:num w:numId="25">
+    <w:abstractNumId w:val="23"/>
+  </w:num>
+  <w:num w:numId="26">
+    <w:abstractNumId w:val="15"/>
   </w:num>
 </w:numbering>
 </file>
 
 <file path=word/styles.xml><?xml version="1.0" encoding="utf-8"?>
-<w:styles xmlns:mc="http://schemas.openxmlformats.org/markup-compatibility/2006" xmlns:r="http://schemas.openxmlformats.org/officeDocument/2006/relationships" xmlns:w="http://schemas.openxmlformats.org/wordprocessingml/2006/main" xmlns:w14="http://schemas.microsoft.com/office/word/2010/wordml" xmlns:w15="http://schemas.microsoft.com/office/word/2012/wordml" xmlns:w16cex="http://schemas.microsoft.com/office/word/2018/wordml/cex" xmlns:w16cid="http://schemas.microsoft.com/office/word/2016/wordml/cid" xmlns:w16="http://schemas.microsoft.com/office/word/2018/wordml" xmlns:w16du="http://schemas.microsoft.com/office/word/2023/wordml/word16du" xmlns:w16sdtdh="http://schemas.microsoft.com/office/word/2020/wordml/sdtdatahash" xmlns:w16se="http://schemas.microsoft.com/office/word/2015/wordml/symex" mc:Ignorable="w14 w15 w16se w16cid w16 w16cex w16sdtdh w16du">
+<w:styles xmlns:mc="http://schemas.openxmlformats.org/markup-compatibility/2006" xmlns:r="http://schemas.openxmlformats.org/officeDocument/2006/relationships" xmlns:w="http://schemas.openxmlformats.org/wordprocessingml/2006/main" xmlns:w14="http://schemas.microsoft.com/office/word/2010/wordml" xmlns:w15="http://schemas.microsoft.com/office/word/2012/wordml" xmlns:w16se="http://schemas.microsoft.com/office/word/2015/wordml/symex" mc:Ignorable="w14 w15 w16se">
   <w:docDefaults>
     <w:rPrDefault>
       <w:rPr>
@@ -8358,7 +8414,7 @@
       </w:pPr>
     </w:pPrDefault>
   </w:docDefaults>
-  <w:latentStyles w:defLockedState="0" w:defUIPriority="99" w:defSemiHidden="0" w:defUnhideWhenUsed="0" w:defQFormat="0" w:count="376">
+  <w:latentStyles w:defLockedState="0" w:defUIPriority="99" w:defSemiHidden="0" w:defUnhideWhenUsed="0" w:defQFormat="0" w:count="371">
     <w:lsdException w:name="Normal" w:uiPriority="0" w:qFormat="1"/>
     <w:lsdException w:name="heading 1" w:uiPriority="9" w:qFormat="1"/>
     <w:lsdException w:name="heading 2" w:semiHidden="1" w:uiPriority="9" w:unhideWhenUsed="1" w:qFormat="1"/>
@@ -8730,11 +8786,6 @@
     <w:lsdException w:name="List Table 5 Dark Accent 6" w:uiPriority="50"/>
     <w:lsdException w:name="List Table 6 Colorful Accent 6" w:uiPriority="51"/>
     <w:lsdException w:name="List Table 7 Colorful Accent 6" w:uiPriority="52"/>
-    <w:lsdException w:name="Mention" w:semiHidden="1" w:unhideWhenUsed="1"/>
-    <w:lsdException w:name="Smart Hyperlink" w:semiHidden="1" w:unhideWhenUsed="1"/>
-    <w:lsdException w:name="Hashtag" w:semiHidden="1" w:unhideWhenUsed="1"/>
-    <w:lsdException w:name="Unresolved Mention" w:semiHidden="1" w:unhideWhenUsed="1"/>
-    <w:lsdException w:name="Smart Link" w:semiHidden="1" w:unhideWhenUsed="1"/>
   </w:latentStyles>
   <w:style w:type="paragraph" w:default="1" w:styleId="Normal">
     <w:name w:val="Normal"/>
@@ -8768,7 +8819,7 @@
     <w:semiHidden/>
     <w:unhideWhenUsed/>
   </w:style>
-  <w:style w:type="character" w:styleId="Mention">
+  <w:style w:type="character" w:customStyle="1" w:styleId="Mention">
     <w:name w:val="Mention"/>
     <w:basedOn w:val="DefaultParagraphFont"/>
     <w:uiPriority w:val="99"/>
@@ -8971,7 +9022,7 @@
       <w:u w:val="single"/>
     </w:rPr>
   </w:style>
-  <w:style w:type="character" w:styleId="UnresolvedMention">
+  <w:style w:type="character" w:customStyle="1" w:styleId="UnresolvedMention">
     <w:name w:val="Unresolved Mention"/>
     <w:basedOn w:val="DefaultParagraphFont"/>
     <w:uiPriority w:val="99"/>
@@ -9248,6 +9299,15 @@
 </file>
 
 <file path=customXml/item1.xml><?xml version="1.0" encoding="utf-8"?>
+<?mso-contentType ?>
+<FormTemplates xmlns="http://schemas.microsoft.com/sharepoint/v3/contenttype/forms">
+  <Display>DocumentLibraryForm</Display>
+  <Edit>DocumentLibraryForm</Edit>
+  <New>DocumentLibraryForm</New>
+</FormTemplates>
+</file>
+
+<file path=customXml/item2.xml><?xml version="1.0" encoding="utf-8"?>
 <p:properties xmlns:p="http://schemas.microsoft.com/office/2006/metadata/properties" xmlns:xsi="http://www.w3.org/2001/XMLSchema-instance" xmlns:pc="http://schemas.microsoft.com/office/infopath/2007/PartnerControls">
   <documentManagement>
     <TaxCatchAll xmlns="fc2e0b91-73db-4711-986b-9e7114b1c780" xsi:nil="true"/>
@@ -9258,20 +9318,7 @@
 </p:properties>
 </file>
 
-<file path=customXml/item2.xml><?xml version="1.0" encoding="utf-8"?>
-<?mso-contentType ?>
-<FormTemplates xmlns="http://schemas.microsoft.com/sharepoint/v3/contenttype/forms">
-  <Display>DocumentLibraryForm</Display>
-  <Edit>DocumentLibraryForm</Edit>
-  <New>DocumentLibraryForm</New>
-</FormTemplates>
-</file>
-
 <file path=customXml/item3.xml><?xml version="1.0" encoding="utf-8"?>
-<b:Sources xmlns:b="http://schemas.openxmlformats.org/officeDocument/2006/bibliography" xmlns="http://schemas.openxmlformats.org/officeDocument/2006/bibliography" SelectedStyle="\APASixthEditionOfficeOnline.xsl" StyleName="APA" Version="6"/>
-</file>
-
-<file path=customXml/item4.xml><?xml version="1.0" encoding="utf-8"?>
 <ct:contentTypeSchema xmlns:ct="http://schemas.microsoft.com/office/2006/metadata/contentType" xmlns:ma="http://schemas.microsoft.com/office/2006/metadata/properties/metaAttributes" ct:_="" ma:_="" ma:contentTypeName="Document" ma:contentTypeID="0x01010041FCC52ECBA99C44897D8B99E45B6EB2" ma:contentTypeVersion="18" ma:contentTypeDescription="Create a new document." ma:contentTypeScope="" ma:versionID="043990ad1d428359a5afb12abf111747">
   <xsd:schema xmlns:xsd="http://www.w3.org/2001/XMLSchema" xmlns:xs="http://www.w3.org/2001/XMLSchema" xmlns:p="http://schemas.microsoft.com/office/2006/metadata/properties" xmlns:ns2="aa22b7f0-1c77-4983-9187-bff8e7aaefd5" xmlns:ns3="fc2e0b91-73db-4711-986b-9e7114b1c780" targetNamespace="http://schemas.microsoft.com/office/2006/metadata/properties" ma:root="true" ma:fieldsID="0bb377ea73dee0866193549ecf1cd094" ns2:_="" ns3:_="">
     <xsd:import namespace="aa22b7f0-1c77-4983-9187-bff8e7aaefd5"/>
@@ -9514,7 +9561,19 @@
 </ct:contentTypeSchema>
 </file>
 
+<file path=customXml/item4.xml><?xml version="1.0" encoding="utf-8"?>
+<b:Sources xmlns:b="http://schemas.openxmlformats.org/officeDocument/2006/bibliography" xmlns="http://schemas.openxmlformats.org/officeDocument/2006/bibliography" SelectedStyle="\APASixthEditionOfficeOnline.xsl" StyleName="APA" Version="6"/>
+</file>
+
 <file path=customXml/itemProps1.xml><?xml version="1.0" encoding="utf-8"?>
+<ds:datastoreItem xmlns:ds="http://schemas.openxmlformats.org/officeDocument/2006/customXml" ds:itemID="{0FB444FD-6FB0-4921-90E4-F556484BE332}">
+  <ds:schemaRefs>
+    <ds:schemaRef ds:uri="http://schemas.microsoft.com/sharepoint/v3/contenttype/forms"/>
+  </ds:schemaRefs>
+</ds:datastoreItem>
+</file>
+
+<file path=customXml/itemProps2.xml><?xml version="1.0" encoding="utf-8"?>
 <ds:datastoreItem xmlns:ds="http://schemas.openxmlformats.org/officeDocument/2006/customXml" ds:itemID="{E7064DC1-E222-4E67-9E9B-99CF32FE5210}">
   <ds:schemaRefs>
     <ds:schemaRef ds:uri="http://schemas.microsoft.com/office/2006/metadata/properties"/>
@@ -9525,23 +9584,7 @@
 </ds:datastoreItem>
 </file>
 
-<file path=customXml/itemProps2.xml><?xml version="1.0" encoding="utf-8"?>
-<ds:datastoreItem xmlns:ds="http://schemas.openxmlformats.org/officeDocument/2006/customXml" ds:itemID="{0FB444FD-6FB0-4921-90E4-F556484BE332}">
-  <ds:schemaRefs>
-    <ds:schemaRef ds:uri="http://schemas.microsoft.com/sharepoint/v3/contenttype/forms"/>
-  </ds:schemaRefs>
-</ds:datastoreItem>
-</file>
-
 <file path=customXml/itemProps3.xml><?xml version="1.0" encoding="utf-8"?>
-<ds:datastoreItem xmlns:ds="http://schemas.openxmlformats.org/officeDocument/2006/customXml" ds:itemID="{C7F568F4-9808-4C18-A98D-7CF4547F215A}">
-  <ds:schemaRefs>
-    <ds:schemaRef ds:uri="http://schemas.openxmlformats.org/officeDocument/2006/bibliography"/>
-  </ds:schemaRefs>
-</ds:datastoreItem>
-</file>
-
-<file path=customXml/itemProps4.xml><?xml version="1.0" encoding="utf-8"?>
 <ds:datastoreItem xmlns:ds="http://schemas.openxmlformats.org/officeDocument/2006/customXml" ds:itemID="{8DF2B26D-D152-4AE1-870E-3A385C9A0935}">
   <ds:schemaRefs>
     <ds:schemaRef ds:uri="http://schemas.microsoft.com/office/2006/metadata/contentType"/>
@@ -9558,4 +9601,12 @@
     <ds:schemaRef ds:uri="http://schemas.microsoft.com/internal/obd"/>
   </ds:schemaRefs>
 </ds:datastoreItem>
+</file>
+
+<file path=customXml/itemProps4.xml><?xml version="1.0" encoding="utf-8"?>
+<ds:datastoreItem xmlns:ds="http://schemas.openxmlformats.org/officeDocument/2006/customXml" ds:itemID="{C76E4C22-145D-4F6E-8841-84251260405D}">
+  <ds:schemaRefs>
+    <ds:schemaRef ds:uri="http://schemas.openxmlformats.org/officeDocument/2006/bibliography"/>
+  </ds:schemaRefs>
+</ds:datastoreItem>
 </file>
</xml_diff>